<commit_message>
update activity diagram in architecture design document
</commit_message>
<xml_diff>
--- a/WIP/Deliverable/Report2/VMN_Architecture-Design_v1.1_EN.docx
+++ b/WIP/Deliverable/Report2/VMN_Architecture-Design_v1.1_EN.docx
@@ -1,6 +1,6 @@
 
 <file path=word/document.xml><?xml version="1.0" encoding="utf-8"?>
-<w:document xmlns:wpc="http://schemas.microsoft.com/office/word/2010/wordprocessingCanvas" xmlns:mc="http://schemas.openxmlformats.org/markup-compatibility/2006" xmlns:o="urn:schemas-microsoft-com:office:office" xmlns:r="http://schemas.openxmlformats.org/officeDocument/2006/relationships" xmlns:m="http://schemas.openxmlformats.org/officeDocument/2006/math" xmlns:v="urn:schemas-microsoft-com:vml" xmlns:wp14="http://schemas.microsoft.com/office/word/2010/wordprocessingDrawing" xmlns:wp="http://schemas.openxmlformats.org/drawingml/2006/wordprocessingDrawing" xmlns:w10="urn:schemas-microsoft-com:office:word" xmlns:w="http://schemas.openxmlformats.org/wordprocessingml/2006/main" xmlns:w14="http://schemas.microsoft.com/office/word/2010/wordml" xmlns:w15="http://schemas.microsoft.com/office/word/2012/wordml" xmlns:wpg="http://schemas.microsoft.com/office/word/2010/wordprocessingGroup" xmlns:wpi="http://schemas.microsoft.com/office/word/2010/wordprocessingInk" xmlns:wne="http://schemas.microsoft.com/office/word/2006/wordml" xmlns:wps="http://schemas.microsoft.com/office/word/2010/wordprocessingShape" mc:Ignorable="w14 w15 wp14">
+<w:document xmlns:wpc="http://schemas.microsoft.com/office/word/2010/wordprocessingCanvas" xmlns:mo="http://schemas.microsoft.com/office/mac/office/2008/main" xmlns:mc="http://schemas.openxmlformats.org/markup-compatibility/2006" xmlns:mv="urn:schemas-microsoft-com:mac:vml" xmlns:o="urn:schemas-microsoft-com:office:office" xmlns:r="http://schemas.openxmlformats.org/officeDocument/2006/relationships" xmlns:m="http://schemas.openxmlformats.org/officeDocument/2006/math" xmlns:v="urn:schemas-microsoft-com:vml" xmlns:wp14="http://schemas.microsoft.com/office/word/2010/wordprocessingDrawing" xmlns:wp="http://schemas.openxmlformats.org/drawingml/2006/wordprocessingDrawing" xmlns:w10="urn:schemas-microsoft-com:office:word" xmlns:w="http://schemas.openxmlformats.org/wordprocessingml/2006/main" xmlns:w14="http://schemas.microsoft.com/office/word/2010/wordml" xmlns:wpg="http://schemas.microsoft.com/office/word/2010/wordprocessingGroup" xmlns:wpi="http://schemas.microsoft.com/office/word/2010/wordprocessingInk" xmlns:wne="http://schemas.microsoft.com/office/word/2006/wordml" xmlns:wps="http://schemas.microsoft.com/office/word/2010/wordprocessingShape" mc:Ignorable="w14 wp14">
   <w:body>
     <w:p>
       <w:pPr>
@@ -21,7 +21,7 @@
           <w:noProof/>
           <w:sz w:val="24"/>
           <w:szCs w:val="24"/>
-          <w:lang w:val="en-US" w:eastAsia="ja-JP"/>
+          <w:lang w:val="en-US"/>
         </w:rPr>
         <w:drawing>
           <wp:inline distT="0" distB="0" distL="0" distR="0" wp14:anchorId="2BA29176" wp14:editId="16B327FF">
@@ -41,7 +41,7 @@
                     </pic:cNvPicPr>
                   </pic:nvPicPr>
                   <pic:blipFill>
-                    <a:blip r:embed="rId8" cstate="print">
+                    <a:blip r:embed="rId9" cstate="print">
                       <a:extLst>
                         <a:ext uri="{28A0092B-C50C-407E-A947-70E740481C1C}">
                           <a14:useLocalDpi xmlns:a14="http://schemas.microsoft.com/office/drawing/2010/main" val="0"/>
@@ -653,6 +653,7 @@
                 <w:szCs w:val="22"/>
               </w:rPr>
             </w:pPr>
+            <w:proofErr w:type="gramStart"/>
             <w:r>
               <w:rPr>
                 <w:sz w:val="22"/>
@@ -674,6 +675,7 @@
               </w:rPr>
               <w:t>0</w:t>
             </w:r>
+            <w:proofErr w:type="gramEnd"/>
           </w:p>
         </w:tc>
       </w:tr>
@@ -787,6 +789,7 @@
                 <w:szCs w:val="22"/>
               </w:rPr>
             </w:pPr>
+            <w:proofErr w:type="gramStart"/>
             <w:r>
               <w:rPr>
                 <w:sz w:val="22"/>
@@ -794,6 +797,7 @@
               </w:rPr>
               <w:t>v1.1</w:t>
             </w:r>
+            <w:proofErr w:type="gramEnd"/>
           </w:p>
         </w:tc>
       </w:tr>
@@ -1329,8 +1333,13 @@
         <w:tab/>
       </w:r>
       <w:r>
-        <w:t xml:space="preserve">    Nguy</w:t>
-      </w:r>
+        <w:t xml:space="preserve">    </w:t>
+      </w:r>
+      <w:proofErr w:type="spellStart"/>
+      <w:r>
+        <w:t>Nguy</w:t>
+      </w:r>
+      <w:proofErr w:type="spellEnd"/>
       <w:r>
         <w:rPr>
           <w:lang w:val="vi-VN"/>
@@ -1338,7 +1347,15 @@
         <w:t>ễ</w:t>
       </w:r>
       <w:r>
-        <w:t xml:space="preserve">n Minh Tiến                 </w:t>
+        <w:t xml:space="preserve">n Minh </w:t>
+      </w:r>
+      <w:proofErr w:type="spellStart"/>
+      <w:r>
+        <w:t>Tiến</w:t>
+      </w:r>
+      <w:proofErr w:type="spellEnd"/>
+      <w:r>
+        <w:t xml:space="preserve">                 </w:t>
       </w:r>
       <w:r>
         <w:tab/>
@@ -1490,10 +1507,26 @@
         <w:tab/>
       </w:r>
       <w:r>
-        <w:t xml:space="preserve">     Nguyễn Vă</w:t>
-      </w:r>
-      <w:r>
-        <w:t>n S</w:t>
+        <w:t xml:space="preserve">     </w:t>
+      </w:r>
+      <w:proofErr w:type="spellStart"/>
+      <w:r>
+        <w:t>Nguyễn</w:t>
+      </w:r>
+      <w:proofErr w:type="spellEnd"/>
+      <w:r>
+        <w:t xml:space="preserve"> </w:t>
+      </w:r>
+      <w:proofErr w:type="spellStart"/>
+      <w:r>
+        <w:t>Vă</w:t>
+      </w:r>
+      <w:r>
+        <w:t>n</w:t>
+      </w:r>
+      <w:proofErr w:type="spellEnd"/>
+      <w:r>
+        <w:t xml:space="preserve"> S</w:t>
       </w:r>
       <w:r>
         <w:t>ang</w:t>
@@ -1654,7 +1687,7 @@
               <w:rPr>
                 <w:webHidden/>
               </w:rPr>
-              <w:t>5</w:t>
+              <w:t>6</w:t>
             </w:r>
             <w:r>
               <w:rPr>
@@ -1730,7 +1763,7 @@
               <w:rPr>
                 <w:webHidden/>
               </w:rPr>
-              <w:t>5</w:t>
+              <w:t>6</w:t>
             </w:r>
             <w:r>
               <w:rPr>
@@ -1806,7 +1839,7 @@
               <w:rPr>
                 <w:webHidden/>
               </w:rPr>
-              <w:t>5</w:t>
+              <w:t>6</w:t>
             </w:r>
             <w:r>
               <w:rPr>
@@ -1882,7 +1915,7 @@
               <w:rPr>
                 <w:webHidden/>
               </w:rPr>
-              <w:t>5</w:t>
+              <w:t>6</w:t>
             </w:r>
             <w:r>
               <w:rPr>
@@ -1958,7 +1991,7 @@
               <w:rPr>
                 <w:webHidden/>
               </w:rPr>
-              <w:t>5</w:t>
+              <w:t>6</w:t>
             </w:r>
             <w:r>
               <w:rPr>
@@ -2344,7 +2377,7 @@
               <w:rPr>
                 <w:webHidden/>
               </w:rPr>
-              <w:t>8</w:t>
+              <w:t>6</w:t>
             </w:r>
             <w:r>
               <w:rPr>
@@ -2422,7 +2455,7 @@
               <w:rPr>
                 <w:webHidden/>
               </w:rPr>
-              <w:t>9</w:t>
+              <w:t>6</w:t>
             </w:r>
             <w:r>
               <w:rPr>
@@ -2500,7 +2533,7 @@
               <w:rPr>
                 <w:webHidden/>
               </w:rPr>
-              <w:t>10</w:t>
+              <w:t>6</w:t>
             </w:r>
             <w:r>
               <w:rPr>
@@ -2578,7 +2611,7 @@
               <w:rPr>
                 <w:webHidden/>
               </w:rPr>
-              <w:t>11</w:t>
+              <w:t>6</w:t>
             </w:r>
             <w:r>
               <w:rPr>
@@ -2654,7 +2687,7 @@
               <w:rPr>
                 <w:webHidden/>
               </w:rPr>
-              <w:t>11</w:t>
+              <w:t>6</w:t>
             </w:r>
             <w:r>
               <w:rPr>
@@ -2748,7 +2781,7 @@
               <w:rPr>
                 <w:webHidden/>
               </w:rPr>
-              <w:t>11</w:t>
+              <w:t>6</w:t>
             </w:r>
             <w:r>
               <w:rPr>
@@ -2824,7 +2857,7 @@
               <w:rPr>
                 <w:webHidden/>
               </w:rPr>
-              <w:t>13</w:t>
+              <w:t>6</w:t>
             </w:r>
             <w:r>
               <w:rPr>
@@ -2904,7 +2937,7 @@
               <w:rPr>
                 <w:webHidden/>
               </w:rPr>
-              <w:t>13</w:t>
+              <w:t>6</w:t>
             </w:r>
             <w:r>
               <w:rPr>
@@ -2984,7 +3017,7 @@
               <w:rPr>
                 <w:webHidden/>
               </w:rPr>
-              <w:t>15</w:t>
+              <w:t>6</w:t>
             </w:r>
             <w:r>
               <w:rPr>
@@ -3060,7 +3093,7 @@
               <w:rPr>
                 <w:webHidden/>
               </w:rPr>
-              <w:t>16</w:t>
+              <w:t>6</w:t>
             </w:r>
             <w:r>
               <w:rPr>
@@ -3140,7 +3173,7 @@
               <w:rPr>
                 <w:webHidden/>
               </w:rPr>
-              <w:t>16</w:t>
+              <w:t>6</w:t>
             </w:r>
             <w:r>
               <w:rPr>
@@ -3220,7 +3253,7 @@
               <w:rPr>
                 <w:webHidden/>
               </w:rPr>
-              <w:t>17</w:t>
+              <w:t>6</w:t>
             </w:r>
             <w:r>
               <w:rPr>
@@ -3296,7 +3329,7 @@
               <w:rPr>
                 <w:webHidden/>
               </w:rPr>
-              <w:t>19</w:t>
+              <w:t>6</w:t>
             </w:r>
             <w:r>
               <w:rPr>
@@ -3376,7 +3409,7 @@
               <w:rPr>
                 <w:webHidden/>
               </w:rPr>
-              <w:t>19</w:t>
+              <w:t>6</w:t>
             </w:r>
             <w:r>
               <w:rPr>
@@ -3452,7 +3485,7 @@
               <w:rPr>
                 <w:webHidden/>
               </w:rPr>
-              <w:t>20</w:t>
+              <w:t>6</w:t>
             </w:r>
             <w:r>
               <w:rPr>
@@ -3532,7 +3565,7 @@
               <w:rPr>
                 <w:webHidden/>
               </w:rPr>
-              <w:t>20</w:t>
+              <w:t>6</w:t>
             </w:r>
             <w:r>
               <w:rPr>
@@ -3612,7 +3645,7 @@
               <w:rPr>
                 <w:webHidden/>
               </w:rPr>
-              <w:t>21</w:t>
+              <w:t>6</w:t>
             </w:r>
             <w:r>
               <w:rPr>
@@ -3690,7 +3723,7 @@
               <w:rPr>
                 <w:webHidden/>
               </w:rPr>
-              <w:t>21</w:t>
+              <w:t>6</w:t>
             </w:r>
             <w:r>
               <w:rPr>
@@ -3766,7 +3799,7 @@
               <w:rPr>
                 <w:webHidden/>
               </w:rPr>
-              <w:t>21</w:t>
+              <w:t>6</w:t>
             </w:r>
             <w:r>
               <w:rPr>
@@ -3842,7 +3875,7 @@
               <w:rPr>
                 <w:webHidden/>
               </w:rPr>
-              <w:t>22</w:t>
+              <w:t>6</w:t>
             </w:r>
             <w:r>
               <w:rPr>
@@ -3920,7 +3953,7 @@
               <w:rPr>
                 <w:webHidden/>
               </w:rPr>
-              <w:t>25</w:t>
+              <w:t>6</w:t>
             </w:r>
             <w:r>
               <w:rPr>
@@ -3998,7 +4031,7 @@
               <w:rPr>
                 <w:webHidden/>
               </w:rPr>
-              <w:t>26</w:t>
+              <w:t>6</w:t>
             </w:r>
             <w:r>
               <w:rPr>
@@ -4076,7 +4109,7 @@
               <w:rPr>
                 <w:webHidden/>
               </w:rPr>
-              <w:t>27</w:t>
+              <w:t>6</w:t>
             </w:r>
             <w:r>
               <w:rPr>
@@ -4128,8 +4161,8 @@
           <w:lang w:val="en-GB"/>
         </w:rPr>
         <w:sectPr>
-          <w:footerReference w:type="default" r:id="rId9"/>
-          <w:footerReference w:type="first" r:id="rId10"/>
+          <w:footerReference w:type="default" r:id="rId10"/>
+          <w:footerReference w:type="first" r:id="rId11"/>
           <w:type w:val="nextColumn"/>
           <w:pgSz w:w="11909" w:h="16834" w:code="9"/>
           <w:pgMar w:top="1728" w:right="1379" w:bottom="1728" w:left="972" w:header="720" w:footer="720" w:gutter="648"/>
@@ -4867,7 +4900,7 @@
           <w:szCs w:val="24"/>
         </w:rPr>
       </w:pPr>
-      <w:hyperlink r:id="rId11" w:history="1">
+      <w:hyperlink r:id="rId12" w:history="1">
         <w:r>
           <w:rPr>
             <w:rStyle w:val="Hyperlink"/>
@@ -5089,9 +5122,11 @@
       <w:r>
         <w:t xml:space="preserve"> is structured based on MVC combined with layered architecture and </w:t>
       </w:r>
+      <w:proofErr w:type="spellStart"/>
       <w:r>
         <w:t>Laravel</w:t>
       </w:r>
+      <w:proofErr w:type="spellEnd"/>
       <w:r>
         <w:t xml:space="preserve"> framework</w:t>
       </w:r>
@@ -5157,7 +5192,6 @@
       <w:r>
         <w:rPr>
           <w:noProof/>
-          <w:lang w:eastAsia="ja-JP"/>
         </w:rPr>
         <w:drawing>
           <wp:inline distT="0" distB="0" distL="0" distR="0" wp14:anchorId="72122A17" wp14:editId="3DE5A6FF">
@@ -5177,7 +5211,7 @@
                     </pic:cNvPicPr>
                   </pic:nvPicPr>
                   <pic:blipFill>
-                    <a:blip r:embed="rId12">
+                    <a:blip r:embed="rId13">
                       <a:extLst>
                         <a:ext uri="{28A0092B-C50C-407E-A947-70E740481C1C}">
                           <a14:useLocalDpi xmlns:a14="http://schemas.microsoft.com/office/drawing/2010/main" val="0"/>
@@ -5591,12 +5625,14 @@
       <w:bookmarkStart w:id="55" w:name="_Toc322788124"/>
       <w:bookmarkStart w:id="56" w:name="_Toc448968260"/>
       <w:bookmarkStart w:id="57" w:name="_Toc448970346"/>
+      <w:proofErr w:type="spellStart"/>
       <w:r>
         <w:t>Laravel</w:t>
       </w:r>
       <w:bookmarkEnd w:id="55"/>
       <w:bookmarkEnd w:id="56"/>
       <w:bookmarkEnd w:id="57"/>
+      <w:proofErr w:type="spellEnd"/>
     </w:p>
     <w:p>
       <w:pPr>
@@ -5609,12 +5645,14 @@
           <w:rStyle w:val="Strong"/>
         </w:rPr>
       </w:pPr>
+      <w:proofErr w:type="spellStart"/>
       <w:r>
         <w:rPr>
           <w:rStyle w:val="Strong"/>
         </w:rPr>
         <w:t>Laravel</w:t>
       </w:r>
+      <w:proofErr w:type="spellEnd"/>
       <w:r>
         <w:rPr>
           <w:rStyle w:val="Strong"/>
@@ -5623,11 +5661,29 @@
       </w:r>
     </w:p>
     <w:p>
+      <w:proofErr w:type="spellStart"/>
       <w:r>
         <w:t>Laravel</w:t>
       </w:r>
-      <w:r>
-        <w:t xml:space="preserve"> is an open source rapid development web application framework, for use in building dynamic web sites with PHP. CodeIgniter is loosely based on the popular MVC development pattern. While view and controller classes are a necessary part of development under CodeIgniter, models are optional.</w:t>
+      <w:proofErr w:type="spellEnd"/>
+      <w:r>
+        <w:t xml:space="preserve"> is an open source rapid development web application framework, for use in building dynamic web sites with PHP. </w:t>
+      </w:r>
+      <w:proofErr w:type="spellStart"/>
+      <w:r>
+        <w:t>CodeIgniter</w:t>
+      </w:r>
+      <w:proofErr w:type="spellEnd"/>
+      <w:r>
+        <w:t xml:space="preserve"> is loosely based on the popular MVC development pattern. While view and controller classes are a necessary part of development under </w:t>
+      </w:r>
+      <w:proofErr w:type="spellStart"/>
+      <w:r>
+        <w:t>CodeIgniter</w:t>
+      </w:r>
+      <w:proofErr w:type="spellEnd"/>
+      <w:r>
+        <w:t>, models are optional.</w:t>
       </w:r>
     </w:p>
     <w:p>
@@ -5647,12 +5703,14 @@
         </w:rPr>
         <w:t xml:space="preserve">Advantages and disadvantages of </w:t>
       </w:r>
+      <w:proofErr w:type="spellStart"/>
       <w:r>
         <w:rPr>
           <w:rStyle w:val="Strong"/>
         </w:rPr>
         <w:t>Laravel</w:t>
       </w:r>
+      <w:proofErr w:type="spellEnd"/>
       <w:r>
         <w:rPr>
           <w:rStyle w:val="Strong"/>
@@ -5673,8 +5731,13 @@
           <w:numId w:val="10"/>
         </w:numPr>
       </w:pPr>
-      <w:r>
-        <w:t>Laravel is the most common PHP framework with beautiful code</w:t>
+      <w:proofErr w:type="spellStart"/>
+      <w:r>
+        <w:t>Laravel</w:t>
+      </w:r>
+      <w:proofErr w:type="spellEnd"/>
+      <w:r>
+        <w:t xml:space="preserve"> is the most common PHP framework with beautiful code</w:t>
       </w:r>
       <w:r>
         <w:t>.</w:t>
@@ -5688,11 +5751,21 @@
           <w:numId w:val="10"/>
         </w:numPr>
       </w:pPr>
+      <w:proofErr w:type="spellStart"/>
       <w:r>
         <w:t>Laravel</w:t>
       </w:r>
-      <w:r>
-        <w:t xml:space="preserve"> is a PHP framework have the fast speed</w:t>
+      <w:proofErr w:type="spellEnd"/>
+      <w:r>
+        <w:t xml:space="preserve"> is </w:t>
+      </w:r>
+      <w:proofErr w:type="gramStart"/>
+      <w:r>
+        <w:t>a PHP framework have</w:t>
+      </w:r>
+      <w:proofErr w:type="gramEnd"/>
+      <w:r>
+        <w:t xml:space="preserve"> the fast speed</w:t>
       </w:r>
       <w:r>
         <w:t>.</w:t>
@@ -5709,12 +5782,19 @@
       <w:r>
         <w:t xml:space="preserve">   </w:t>
       </w:r>
+      <w:proofErr w:type="spellStart"/>
       <w:r>
         <w:t>Laravel</w:t>
       </w:r>
-      <w:r>
-        <w:t xml:space="preserve"> provides libraries cater to the most common tasks in web programming, such as database access, email, data checking, session management, image processing ... to the high function as XML-RPC, encryption, security ...</w:t>
-      </w:r>
+      <w:proofErr w:type="spellEnd"/>
+      <w:r>
+        <w:t xml:space="preserve"> provides libraries cater to the most common tasks in web programming, such as database access, email, data checking, session management, image processing ... to the high function as XML-RPC, encryption, </w:t>
+      </w:r>
+      <w:proofErr w:type="gramStart"/>
+      <w:r>
+        <w:t>security ...</w:t>
+      </w:r>
+      <w:proofErr w:type="gramEnd"/>
     </w:p>
     <w:p>
       <w:pPr>
@@ -5727,9 +5807,11 @@
       <w:r>
         <w:t xml:space="preserve">Mechanism test data is closely, preventing XSS and SQL Injection of </w:t>
       </w:r>
+      <w:proofErr w:type="spellStart"/>
       <w:r>
         <w:t>Laravel</w:t>
       </w:r>
+      <w:proofErr w:type="spellEnd"/>
       <w:r>
         <w:t xml:space="preserve"> helps minimize the security risk to the system.</w:t>
       </w:r>
@@ -5810,12 +5892,14 @@
         </w:rPr>
         <w:t xml:space="preserve">The reason of choosing </w:t>
       </w:r>
+      <w:proofErr w:type="spellStart"/>
       <w:r>
         <w:rPr>
           <w:rStyle w:val="Strong"/>
         </w:rPr>
         <w:t>Laravel</w:t>
       </w:r>
+      <w:proofErr w:type="spellEnd"/>
       <w:r>
         <w:rPr>
           <w:rStyle w:val="Strong"/>
@@ -5935,7 +6019,6 @@
       <w:r>
         <w:rPr>
           <w:noProof/>
-          <w:lang w:eastAsia="ja-JP"/>
         </w:rPr>
         <w:drawing>
           <wp:inline distT="0" distB="0" distL="0" distR="0" wp14:anchorId="10E7F050" wp14:editId="482F06C9">
@@ -5953,7 +6036,7 @@
                     <pic:cNvPicPr/>
                   </pic:nvPicPr>
                   <pic:blipFill>
-                    <a:blip r:embed="rId13">
+                    <a:blip r:embed="rId14">
                       <a:extLst>
                         <a:ext uri="{28A0092B-C50C-407E-A947-70E740481C1C}">
                           <a14:useLocalDpi xmlns:a14="http://schemas.microsoft.com/office/drawing/2010/main" val="0"/>
@@ -6130,7 +6213,15 @@
         <w:t xml:space="preserve"> </w:t>
       </w:r>
       <w:r>
-        <w:t>Web browser with internet connection.</w:t>
+        <w:t xml:space="preserve">Web browser with </w:t>
+      </w:r>
+      <w:proofErr w:type="gramStart"/>
+      <w:r>
+        <w:t>internet</w:t>
+      </w:r>
+      <w:proofErr w:type="gramEnd"/>
+      <w:r>
+        <w:t xml:space="preserve"> connection.</w:t>
       </w:r>
     </w:p>
     <w:p>
@@ -6444,7 +6535,6 @@
       <w:r>
         <w:rPr>
           <w:noProof/>
-          <w:lang w:eastAsia="ja-JP"/>
         </w:rPr>
         <w:drawing>
           <wp:inline distT="0" distB="0" distL="0" distR="0" wp14:anchorId="120B8DE0" wp14:editId="15B9444A">
@@ -6464,7 +6554,7 @@
                     </pic:cNvPicPr>
                   </pic:nvPicPr>
                   <pic:blipFill>
-                    <a:blip r:embed="rId14">
+                    <a:blip r:embed="rId15">
                       <a:extLst>
                         <a:ext uri="{28A0092B-C50C-407E-A947-70E740481C1C}">
                           <a14:useLocalDpi xmlns:a14="http://schemas.microsoft.com/office/drawing/2010/main" val="0"/>
@@ -6518,7 +6608,6 @@
       <w:r>
         <w:rPr>
           <w:noProof/>
-          <w:lang w:eastAsia="ja-JP"/>
         </w:rPr>
         <w:lastRenderedPageBreak/>
         <w:drawing>
@@ -6539,7 +6628,7 @@
                     </pic:cNvPicPr>
                   </pic:nvPicPr>
                   <pic:blipFill>
-                    <a:blip r:embed="rId15">
+                    <a:blip r:embed="rId16">
                       <a:extLst>
                         <a:ext uri="{28A0092B-C50C-407E-A947-70E740481C1C}">
                           <a14:useLocalDpi xmlns:a14="http://schemas.microsoft.com/office/drawing/2010/main" val="0"/>
@@ -7170,7 +7259,6 @@
       <w:r>
         <w:rPr>
           <w:noProof/>
-          <w:lang w:eastAsia="ja-JP"/>
         </w:rPr>
         <w:drawing>
           <wp:inline distT="0" distB="0" distL="0" distR="0" wp14:anchorId="5CE30E68" wp14:editId="0FE60E92">
@@ -7190,7 +7278,7 @@
                     </pic:cNvPicPr>
                   </pic:nvPicPr>
                   <pic:blipFill>
-                    <a:blip r:embed="rId16">
+                    <a:blip r:embed="rId17">
                       <a:extLst>
                         <a:ext uri="{28A0092B-C50C-407E-A947-70E740481C1C}">
                           <a14:useLocalDpi xmlns:a14="http://schemas.microsoft.com/office/drawing/2010/main" val="0"/>
@@ -7956,14 +8044,15 @@
         </w:rPr>
         <w:t xml:space="preserve"> </w:t>
       </w:r>
+      <w:proofErr w:type="spellStart"/>
       <w:r>
         <w:t>mana</w:t>
       </w:r>
       <w:bookmarkEnd w:id="81"/>
+      <w:proofErr w:type="spellEnd"/>
       <w:r>
         <w:rPr>
           <w:noProof/>
-          <w:lang w:eastAsia="ja-JP"/>
         </w:rPr>
         <w:drawing>
           <wp:inline distT="0" distB="0" distL="0" distR="0" wp14:anchorId="355E7DF1" wp14:editId="39BAA784">
@@ -7983,7 +8072,7 @@
                     </pic:cNvPicPr>
                   </pic:nvPicPr>
                   <pic:blipFill>
-                    <a:blip r:embed="rId17">
+                    <a:blip r:embed="rId18">
                       <a:extLst>
                         <a:ext uri="{28A0092B-C50C-407E-A947-70E740481C1C}">
                           <a14:useLocalDpi xmlns:a14="http://schemas.microsoft.com/office/drawing/2010/main" val="0"/>
@@ -8458,7 +8547,6 @@
       <w:r>
         <w:rPr>
           <w:noProof/>
-          <w:lang w:eastAsia="ja-JP"/>
         </w:rPr>
         <w:drawing>
           <wp:inline distT="0" distB="0" distL="0" distR="0" wp14:anchorId="43AF307B" wp14:editId="165A68F0">
@@ -8478,7 +8566,7 @@
                     </pic:cNvPicPr>
                   </pic:nvPicPr>
                   <pic:blipFill>
-                    <a:blip r:embed="rId18">
+                    <a:blip r:embed="rId19">
                       <a:extLst>
                         <a:ext uri="{28A0092B-C50C-407E-A947-70E740481C1C}">
                           <a14:useLocalDpi xmlns:a14="http://schemas.microsoft.com/office/drawing/2010/main" val="0"/>
@@ -9277,7 +9365,6 @@
       <w:r>
         <w:rPr>
           <w:noProof/>
-          <w:lang w:eastAsia="ja-JP"/>
         </w:rPr>
         <w:drawing>
           <wp:inline distT="0" distB="0" distL="0" distR="0" wp14:anchorId="1CE23619" wp14:editId="6D0088B9">
@@ -9297,7 +9384,7 @@
                     </pic:cNvPicPr>
                   </pic:nvPicPr>
                   <pic:blipFill>
-                    <a:blip r:embed="rId19">
+                    <a:blip r:embed="rId20">
                       <a:extLst>
                         <a:ext uri="{28A0092B-C50C-407E-A947-70E740481C1C}">
                           <a14:useLocalDpi xmlns:a14="http://schemas.microsoft.com/office/drawing/2010/main" val="0"/>
@@ -9774,7 +9861,6 @@
       <w:r>
         <w:rPr>
           <w:noProof/>
-          <w:lang w:eastAsia="ja-JP"/>
         </w:rPr>
         <w:drawing>
           <wp:inline distT="0" distB="0" distL="0" distR="0" wp14:anchorId="4F2C4978" wp14:editId="22F44853">
@@ -9794,7 +9880,7 @@
                     </pic:cNvPicPr>
                   </pic:nvPicPr>
                   <pic:blipFill>
-                    <a:blip r:embed="rId20">
+                    <a:blip r:embed="rId21">
                       <a:extLst>
                         <a:ext uri="{28A0092B-C50C-407E-A947-70E740481C1C}">
                           <a14:useLocalDpi xmlns:a14="http://schemas.microsoft.com/office/drawing/2010/main" val="0"/>
@@ -10258,7 +10344,6 @@
       <w:r>
         <w:rPr>
           <w:noProof/>
-          <w:lang w:eastAsia="ja-JP"/>
         </w:rPr>
         <w:drawing>
           <wp:inline distT="0" distB="0" distL="0" distR="0" wp14:anchorId="0EBCBC4E" wp14:editId="0E3E85FC">
@@ -10278,7 +10363,7 @@
                     </pic:cNvPicPr>
                   </pic:nvPicPr>
                   <pic:blipFill>
-                    <a:blip r:embed="rId21">
+                    <a:blip r:embed="rId22">
                       <a:extLst>
                         <a:ext uri="{28A0092B-C50C-407E-A947-70E740481C1C}">
                           <a14:useLocalDpi xmlns:a14="http://schemas.microsoft.com/office/drawing/2010/main" val="0"/>
@@ -10611,7 +10696,6 @@
       <w:r>
         <w:rPr>
           <w:noProof/>
-          <w:lang w:eastAsia="ja-JP"/>
         </w:rPr>
         <w:drawing>
           <wp:inline distT="0" distB="0" distL="0" distR="0" wp14:anchorId="5E8D7686" wp14:editId="1B43D64C">
@@ -10631,7 +10715,7 @@
                     </pic:cNvPicPr>
                   </pic:nvPicPr>
                   <pic:blipFill>
-                    <a:blip r:embed="rId22">
+                    <a:blip r:embed="rId23">
                       <a:extLst>
                         <a:ext uri="{28A0092B-C50C-407E-A947-70E740481C1C}">
                           <a14:useLocalDpi xmlns:a14="http://schemas.microsoft.com/office/drawing/2010/main" val="0"/>
@@ -10977,7 +11061,15 @@
       </w:r>
       <w:r>
         <w:lastRenderedPageBreak/>
-        <w:t>describing the objects and classes inside the system and the relationships between them. It provides a wide variety of usages; from modeling the domain-specific data structure to detailed design of the target system</w:t>
+        <w:t>describing the objects and classes inside the system and the relationships between them. It provides a wide variety of usages</w:t>
+      </w:r>
+      <w:proofErr w:type="gramStart"/>
+      <w:r>
+        <w:t>;</w:t>
+      </w:r>
+      <w:proofErr w:type="gramEnd"/>
+      <w:r>
+        <w:t xml:space="preserve"> from modeling the domain-specific data structure to detailed design of the target system</w:t>
       </w:r>
     </w:p>
     <w:p>
@@ -11235,7 +11327,6 @@
       <w:r>
         <w:rPr>
           <w:noProof/>
-          <w:lang w:eastAsia="ja-JP"/>
         </w:rPr>
         <w:drawing>
           <wp:inline distT="0" distB="0" distL="0" distR="0" wp14:anchorId="3B8645F3" wp14:editId="53742327">
@@ -11255,7 +11346,7 @@
                     </pic:cNvPicPr>
                   </pic:nvPicPr>
                   <pic:blipFill>
-                    <a:blip r:embed="rId23">
+                    <a:blip r:embed="rId24">
                       <a:extLst>
                         <a:ext uri="{28A0092B-C50C-407E-A947-70E740481C1C}">
                           <a14:useLocalDpi xmlns:a14="http://schemas.microsoft.com/office/drawing/2010/main" val="0"/>
@@ -11722,9 +11813,11 @@
             <w:pPr>
               <w:ind w:firstLine="0"/>
             </w:pPr>
+            <w:proofErr w:type="spellStart"/>
             <w:r>
               <w:t>MemberFlow</w:t>
             </w:r>
+            <w:proofErr w:type="spellEnd"/>
           </w:p>
         </w:tc>
         <w:tc>
@@ -11738,9 +11831,11 @@
             <w:r>
               <w:t xml:space="preserve">Description entity of </w:t>
             </w:r>
+            <w:proofErr w:type="spellStart"/>
             <w:r>
               <w:t>MemberFlow</w:t>
             </w:r>
+            <w:proofErr w:type="spellEnd"/>
           </w:p>
         </w:tc>
       </w:tr>
@@ -11769,9 +11864,11 @@
             <w:pPr>
               <w:ind w:firstLine="0"/>
             </w:pPr>
+            <w:proofErr w:type="spellStart"/>
             <w:r>
               <w:t>ModFlow</w:t>
             </w:r>
+            <w:proofErr w:type="spellEnd"/>
           </w:p>
         </w:tc>
         <w:tc>
@@ -11783,8 +11880,13 @@
               <w:ind w:firstLine="0"/>
             </w:pPr>
             <w:r>
-              <w:t>Description entity of ModFlow</w:t>
-            </w:r>
+              <w:t xml:space="preserve">Description entity of </w:t>
+            </w:r>
+            <w:proofErr w:type="spellStart"/>
+            <w:r>
+              <w:t>ModFlow</w:t>
+            </w:r>
+            <w:proofErr w:type="spellEnd"/>
           </w:p>
         </w:tc>
       </w:tr>
@@ -11813,9 +11915,11 @@
             <w:pPr>
               <w:ind w:firstLine="0"/>
             </w:pPr>
+            <w:proofErr w:type="spellStart"/>
             <w:r>
               <w:t>ArticleFindingService</w:t>
             </w:r>
+            <w:proofErr w:type="spellEnd"/>
           </w:p>
         </w:tc>
         <w:tc>
@@ -11860,9 +11964,11 @@
             <w:pPr>
               <w:ind w:firstLine="0"/>
             </w:pPr>
+            <w:proofErr w:type="spellStart"/>
             <w:r>
               <w:t>ArticleReportingService</w:t>
             </w:r>
+            <w:proofErr w:type="spellEnd"/>
           </w:p>
         </w:tc>
         <w:tc>
@@ -12001,9 +12107,11 @@
             <w:pPr>
               <w:ind w:firstLine="0"/>
             </w:pPr>
+            <w:proofErr w:type="spellStart"/>
             <w:r>
               <w:t>Uploader</w:t>
             </w:r>
+            <w:proofErr w:type="spellEnd"/>
           </w:p>
         </w:tc>
         <w:tc>
@@ -12048,9 +12156,11 @@
             <w:pPr>
               <w:ind w:firstLine="0"/>
             </w:pPr>
+            <w:proofErr w:type="spellStart"/>
             <w:r>
               <w:t>UploadServiceServiceProvider</w:t>
             </w:r>
+            <w:proofErr w:type="spellEnd"/>
           </w:p>
         </w:tc>
         <w:tc>
@@ -12095,9 +12205,11 @@
             <w:pPr>
               <w:ind w:firstLine="0"/>
             </w:pPr>
+            <w:proofErr w:type="spellStart"/>
             <w:r>
               <w:t>FileUrlMapper</w:t>
             </w:r>
+            <w:proofErr w:type="spellEnd"/>
           </w:p>
         </w:tc>
         <w:tc>
@@ -12111,8 +12223,13 @@
             <w:r>
               <w:t xml:space="preserve">Description entity of </w:t>
             </w:r>
-            <w:r>
-              <w:t>url link of picture</w:t>
+            <w:proofErr w:type="spellStart"/>
+            <w:r>
+              <w:t>url</w:t>
+            </w:r>
+            <w:proofErr w:type="spellEnd"/>
+            <w:r>
+              <w:t xml:space="preserve"> link of picture</w:t>
             </w:r>
           </w:p>
         </w:tc>
@@ -12142,9 +12259,11 @@
             <w:pPr>
               <w:ind w:firstLine="0"/>
             </w:pPr>
+            <w:proofErr w:type="spellStart"/>
             <w:r>
               <w:t>UniqueFileNameGenerator</w:t>
             </w:r>
+            <w:proofErr w:type="spellEnd"/>
           </w:p>
         </w:tc>
         <w:tc>
@@ -12291,9 +12410,11 @@
             <w:pPr>
               <w:ind w:firstLine="0"/>
             </w:pPr>
+            <w:proofErr w:type="spellStart"/>
             <w:r>
               <w:t>RegisterController</w:t>
             </w:r>
+            <w:proofErr w:type="spellEnd"/>
           </w:p>
         </w:tc>
         <w:tc>
@@ -12370,6 +12491,7 @@
             <w:pPr>
               <w:ind w:firstLine="0"/>
             </w:pPr>
+            <w:proofErr w:type="spellStart"/>
             <w:r>
               <w:t>Article</w:t>
             </w:r>
@@ -12379,6 +12501,7 @@
             <w:r>
               <w:t>Controller</w:t>
             </w:r>
+            <w:proofErr w:type="spellEnd"/>
           </w:p>
         </w:tc>
         <w:tc>
@@ -12474,6 +12597,7 @@
             <w:pPr>
               <w:ind w:firstLine="0"/>
             </w:pPr>
+            <w:proofErr w:type="spellStart"/>
             <w:r>
               <w:t>Article</w:t>
             </w:r>
@@ -12483,6 +12607,7 @@
             <w:r>
               <w:t>Controller</w:t>
             </w:r>
+            <w:proofErr w:type="spellEnd"/>
           </w:p>
         </w:tc>
         <w:tc>
@@ -12556,9 +12681,11 @@
             <w:pPr>
               <w:ind w:firstLine="0"/>
             </w:pPr>
+            <w:proofErr w:type="spellStart"/>
             <w:r>
               <w:t>ArticleReportingController</w:t>
             </w:r>
+            <w:proofErr w:type="spellEnd"/>
           </w:p>
         </w:tc>
         <w:tc>
@@ -12641,9 +12768,11 @@
             <w:pPr>
               <w:ind w:firstLine="0"/>
             </w:pPr>
+            <w:proofErr w:type="spellStart"/>
             <w:r>
               <w:t>ArticleReviewingController</w:t>
             </w:r>
+            <w:proofErr w:type="spellEnd"/>
           </w:p>
         </w:tc>
         <w:tc>
@@ -12717,9 +12846,11 @@
             <w:pPr>
               <w:ind w:firstLine="0"/>
             </w:pPr>
+            <w:proofErr w:type="spellStart"/>
             <w:r>
               <w:t>PageShowingController</w:t>
             </w:r>
+            <w:proofErr w:type="spellEnd"/>
           </w:p>
         </w:tc>
         <w:tc>
@@ -12790,9 +12921,11 @@
             <w:pPr>
               <w:ind w:firstLine="0"/>
             </w:pPr>
+            <w:proofErr w:type="spellStart"/>
             <w:r>
               <w:t>LoginController</w:t>
             </w:r>
+            <w:proofErr w:type="spellEnd"/>
           </w:p>
         </w:tc>
         <w:tc>
@@ -12863,9 +12996,11 @@
             <w:pPr>
               <w:ind w:firstLine="0"/>
             </w:pPr>
+            <w:proofErr w:type="spellStart"/>
             <w:r>
               <w:t>ProfileController</w:t>
             </w:r>
+            <w:proofErr w:type="spellEnd"/>
           </w:p>
         </w:tc>
         <w:tc>
@@ -12936,9 +13071,11 @@
             <w:pPr>
               <w:ind w:firstLine="0"/>
             </w:pPr>
+            <w:proofErr w:type="spellStart"/>
             <w:r>
               <w:t>AdminUsersDataController</w:t>
             </w:r>
+            <w:proofErr w:type="spellEnd"/>
           </w:p>
         </w:tc>
         <w:tc>
@@ -13010,9 +13147,11 @@
             <w:pPr>
               <w:ind w:firstLine="0"/>
             </w:pPr>
+            <w:proofErr w:type="spellStart"/>
             <w:r>
               <w:t>AdminProceedController</w:t>
             </w:r>
+            <w:proofErr w:type="spellEnd"/>
           </w:p>
         </w:tc>
         <w:tc>
@@ -13041,7 +13180,15 @@
               </w:numPr>
             </w:pPr>
             <w:r>
-              <w:t>Handle request from admin and call admin proceed method.</w:t>
+              <w:t xml:space="preserve">Handle request from admin and call admin </w:t>
+            </w:r>
+            <w:proofErr w:type="gramStart"/>
+            <w:r>
+              <w:t>proceed</w:t>
+            </w:r>
+            <w:proofErr w:type="gramEnd"/>
+            <w:r>
+              <w:t xml:space="preserve"> method.</w:t>
             </w:r>
           </w:p>
           <w:p>
@@ -13083,9 +13230,11 @@
             <w:pPr>
               <w:ind w:firstLine="0"/>
             </w:pPr>
+            <w:proofErr w:type="spellStart"/>
             <w:r>
               <w:t>ModArticleDataFindingController</w:t>
             </w:r>
+            <w:proofErr w:type="spellEnd"/>
           </w:p>
         </w:tc>
         <w:tc>
@@ -13156,9 +13305,11 @@
             <w:pPr>
               <w:ind w:firstLine="0"/>
             </w:pPr>
+            <w:proofErr w:type="spellStart"/>
             <w:r>
               <w:t>ModProceedController</w:t>
             </w:r>
+            <w:proofErr w:type="spellEnd"/>
           </w:p>
         </w:tc>
         <w:tc>
@@ -13190,7 +13341,15 @@
               </w:numPr>
             </w:pPr>
             <w:r>
-              <w:t>Handle request from mod and call mod proceed method.</w:t>
+              <w:t xml:space="preserve">Handle request from mod and call mod </w:t>
+            </w:r>
+            <w:proofErr w:type="gramStart"/>
+            <w:r>
+              <w:t>proceed</w:t>
+            </w:r>
+            <w:proofErr w:type="gramEnd"/>
+            <w:r>
+              <w:t xml:space="preserve"> method.</w:t>
             </w:r>
           </w:p>
           <w:p>
@@ -13228,6 +13387,7 @@
         </w:rPr>
         <w:t xml:space="preserve">Include many </w:t>
       </w:r>
+      <w:proofErr w:type="spellStart"/>
       <w:r>
         <w:rPr>
           <w:highlight w:val="yellow"/>
@@ -13238,7 +13398,14 @@
         <w:rPr>
           <w:highlight w:val="yellow"/>
         </w:rPr>
-        <w:t>.php files</w:t>
+        <w:t>.php</w:t>
+      </w:r>
+      <w:proofErr w:type="spellEnd"/>
+      <w:r>
+        <w:rPr>
+          <w:highlight w:val="yellow"/>
+        </w:rPr>
+        <w:t xml:space="preserve"> files</w:t>
       </w:r>
     </w:p>
     <w:p>
@@ -13264,7 +13431,6 @@
       <w:r>
         <w:rPr>
           <w:noProof/>
-          <w:lang w:eastAsia="ja-JP"/>
         </w:rPr>
         <w:drawing>
           <wp:inline distT="0" distB="0" distL="0" distR="0" wp14:anchorId="4C8BBA07" wp14:editId="3D8897FD">
@@ -13284,7 +13450,7 @@
                     </pic:cNvPicPr>
                   </pic:nvPicPr>
                   <pic:blipFill>
-                    <a:blip r:embed="rId24">
+                    <a:blip r:embed="rId25">
                       <a:extLst>
                         <a:ext uri="{28A0092B-C50C-407E-A947-70E740481C1C}">
                           <a14:useLocalDpi xmlns:a14="http://schemas.microsoft.com/office/drawing/2010/main" val="0"/>
@@ -13358,7 +13524,7 @@
       <w:r>
         <w:t xml:space="preserve"> </w:t>
       </w:r>
-      <w:hyperlink r:id="rId25" w:history="1">
+      <w:hyperlink r:id="rId26" w:history="1">
         <w:r>
           <w:rPr>
             <w:rStyle w:val="Hyperlink"/>
@@ -13390,6 +13556,7 @@
       <w:r>
         <w:t>(username, password) and click “</w:t>
       </w:r>
+      <w:proofErr w:type="spellStart"/>
       <w:r>
         <w:rPr>
           <w:rFonts w:hint="eastAsia"/>
@@ -13397,8 +13564,17 @@
         <w:t>Đă</w:t>
       </w:r>
       <w:r>
-        <w:t>ng nhập</w:t>
-      </w:r>
+        <w:t>ng</w:t>
+      </w:r>
+      <w:proofErr w:type="spellEnd"/>
+      <w:r>
+        <w:t xml:space="preserve"> </w:t>
+      </w:r>
+      <w:proofErr w:type="spellStart"/>
+      <w:r>
+        <w:t>nhập</w:t>
+      </w:r>
+      <w:proofErr w:type="spellEnd"/>
       <w:r>
         <w:t>” button</w:t>
       </w:r>
@@ -13538,13 +13714,12 @@
       <w:r>
         <w:rPr>
           <w:noProof/>
-          <w:lang w:eastAsia="ja-JP"/>
         </w:rPr>
         <w:drawing>
-          <wp:inline distT="0" distB="0" distL="0" distR="0" wp14:anchorId="3733BAC8" wp14:editId="565A5FDF">
-            <wp:extent cx="5274945" cy="2694168"/>
-            <wp:effectExtent l="0" t="0" r="8255" b="0"/>
-            <wp:docPr id="278" name="Picture 2"/>
+          <wp:inline distT="0" distB="0" distL="0" distR="0" wp14:anchorId="26AA18B7" wp14:editId="4F3608BE">
+            <wp:extent cx="5356026" cy="2735580"/>
+            <wp:effectExtent l="0" t="0" r="3810" b="7620"/>
+            <wp:docPr id="2" name="Picture 1"/>
             <wp:cNvGraphicFramePr>
               <a:graphicFrameLocks xmlns:a="http://schemas.openxmlformats.org/drawingml/2006/main" noChangeAspect="1"/>
             </wp:cNvGraphicFramePr>
@@ -13552,13 +13727,13 @@
               <a:graphicData uri="http://schemas.openxmlformats.org/drawingml/2006/picture">
                 <pic:pic xmlns:pic="http://schemas.openxmlformats.org/drawingml/2006/picture">
                   <pic:nvPicPr>
-                    <pic:cNvPr id="0" name="Picture 2"/>
+                    <pic:cNvPr id="0" name="Picture 1"/>
                     <pic:cNvPicPr>
                       <a:picLocks noChangeAspect="1" noChangeArrowheads="1"/>
                     </pic:cNvPicPr>
                   </pic:nvPicPr>
                   <pic:blipFill>
-                    <a:blip r:embed="rId26">
+                    <a:blip r:embed="rId27">
                       <a:extLst>
                         <a:ext uri="{28A0092B-C50C-407E-A947-70E740481C1C}">
                           <a14:useLocalDpi xmlns:a14="http://schemas.microsoft.com/office/drawing/2010/main" val="0"/>
@@ -13573,7 +13748,7 @@
                   <pic:spPr bwMode="auto">
                     <a:xfrm>
                       <a:off x="0" y="0"/>
-                      <a:ext cx="5274945" cy="2694168"/>
+                      <a:ext cx="5356789" cy="2735970"/>
                     </a:xfrm>
                     <a:prstGeom prst="rect">
                       <a:avLst/>
@@ -13602,7 +13777,7 @@
       <w:r>
         <w:t xml:space="preserve">The user enters </w:t>
       </w:r>
-      <w:hyperlink r:id="rId27" w:history="1">
+      <w:hyperlink r:id="rId28" w:history="1">
         <w:r>
           <w:rPr>
             <w:rStyle w:val="Hyperlink"/>
@@ -13625,7 +13800,55 @@
         <w:t>r</w:t>
       </w:r>
       <w:r>
-        <w:t xml:space="preserve"> has 2 choices: Click on “Đăng ký” button to register as common member or click on “Đăng ký nhà thuốc” to register as HMS</w:t>
+        <w:t xml:space="preserve"> has 2 choices: Click on “</w:t>
+      </w:r>
+      <w:proofErr w:type="spellStart"/>
+      <w:r>
+        <w:t>Đăng</w:t>
+      </w:r>
+      <w:proofErr w:type="spellEnd"/>
+      <w:r>
+        <w:t xml:space="preserve"> </w:t>
+      </w:r>
+      <w:proofErr w:type="spellStart"/>
+      <w:r>
+        <w:t>ký</w:t>
+      </w:r>
+      <w:proofErr w:type="spellEnd"/>
+      <w:r>
+        <w:t>” button to register as common member or click on “</w:t>
+      </w:r>
+      <w:proofErr w:type="spellStart"/>
+      <w:r>
+        <w:t>Đăng</w:t>
+      </w:r>
+      <w:proofErr w:type="spellEnd"/>
+      <w:r>
+        <w:t xml:space="preserve"> </w:t>
+      </w:r>
+      <w:proofErr w:type="spellStart"/>
+      <w:r>
+        <w:t>ký</w:t>
+      </w:r>
+      <w:proofErr w:type="spellEnd"/>
+      <w:r>
+        <w:t xml:space="preserve"> </w:t>
+      </w:r>
+      <w:proofErr w:type="spellStart"/>
+      <w:r>
+        <w:t>nhà</w:t>
+      </w:r>
+      <w:proofErr w:type="spellEnd"/>
+      <w:r>
+        <w:t xml:space="preserve"> </w:t>
+      </w:r>
+      <w:proofErr w:type="spellStart"/>
+      <w:r>
+        <w:t>thuốc</w:t>
+      </w:r>
+      <w:proofErr w:type="spellEnd"/>
+      <w:r>
+        <w:t>” to register as HMS</w:t>
       </w:r>
       <w:r>
         <w:t>.</w:t>
@@ -13635,9 +13858,27 @@
       <w:pPr>
         <w:ind w:left="630" w:firstLine="0"/>
       </w:pPr>
-      <w:r>
-        <w:t>User inputs data and click “Đăng ký” button.</w:t>
-      </w:r>
+      <w:proofErr w:type="gramStart"/>
+      <w:r>
+        <w:t>User inputs data and click “</w:t>
+      </w:r>
+      <w:proofErr w:type="spellStart"/>
+      <w:r>
+        <w:t>Đăng</w:t>
+      </w:r>
+      <w:proofErr w:type="spellEnd"/>
+      <w:r>
+        <w:t xml:space="preserve"> </w:t>
+      </w:r>
+      <w:proofErr w:type="spellStart"/>
+      <w:r>
+        <w:t>ký</w:t>
+      </w:r>
+      <w:proofErr w:type="spellEnd"/>
+      <w:r>
+        <w:t>” button.</w:t>
+      </w:r>
+      <w:proofErr w:type="gramEnd"/>
     </w:p>
     <w:p>
       <w:pPr>
@@ -13662,17 +13903,17 @@
       </w:r>
     </w:p>
     <w:p>
+      <w:bookmarkStart w:id="123" w:name="_GoBack"/>
       <w:r>
         <w:rPr>
           <w:noProof/>
-          <w:lang w:eastAsia="ja-JP"/>
         </w:rPr>
         <w:lastRenderedPageBreak/>
         <w:drawing>
-          <wp:inline distT="0" distB="0" distL="0" distR="0" wp14:anchorId="628EBFBF" wp14:editId="4439D89F">
-            <wp:extent cx="5274945" cy="2385267"/>
-            <wp:effectExtent l="0" t="0" r="8255" b="2540"/>
-            <wp:docPr id="279" name="Picture 3"/>
+          <wp:inline distT="0" distB="0" distL="0" distR="0" wp14:anchorId="6A3C8CD3" wp14:editId="35E1C59D">
+            <wp:extent cx="5378450" cy="2231578"/>
+            <wp:effectExtent l="0" t="0" r="6350" b="3810"/>
+            <wp:docPr id="3" name="Picture 2"/>
             <wp:cNvGraphicFramePr>
               <a:graphicFrameLocks xmlns:a="http://schemas.openxmlformats.org/drawingml/2006/main" noChangeAspect="1"/>
             </wp:cNvGraphicFramePr>
@@ -13680,13 +13921,13 @@
               <a:graphicData uri="http://schemas.openxmlformats.org/drawingml/2006/picture">
                 <pic:pic xmlns:pic="http://schemas.openxmlformats.org/drawingml/2006/picture">
                   <pic:nvPicPr>
-                    <pic:cNvPr id="0" name="Picture 3"/>
+                    <pic:cNvPr id="0" name="Picture 2"/>
                     <pic:cNvPicPr>
                       <a:picLocks noChangeAspect="1" noChangeArrowheads="1"/>
                     </pic:cNvPicPr>
                   </pic:nvPicPr>
                   <pic:blipFill>
-                    <a:blip r:embed="rId28">
+                    <a:blip r:embed="rId29">
                       <a:extLst>
                         <a:ext uri="{28A0092B-C50C-407E-A947-70E740481C1C}">
                           <a14:useLocalDpi xmlns:a14="http://schemas.microsoft.com/office/drawing/2010/main" val="0"/>
@@ -13701,7 +13942,7 @@
                   <pic:spPr bwMode="auto">
                     <a:xfrm>
                       <a:off x="0" y="0"/>
-                      <a:ext cx="5274945" cy="2385267"/>
+                      <a:ext cx="5379696" cy="2232095"/>
                     </a:xfrm>
                     <a:prstGeom prst="rect">
                       <a:avLst/>
@@ -13717,6 +13958,7 @@
           </wp:inline>
         </w:drawing>
       </w:r>
+      <w:bookmarkEnd w:id="123"/>
     </w:p>
     <w:p>
       <w:r>
@@ -13730,7 +13972,7 @@
       <w:r>
         <w:t xml:space="preserve">The user enters </w:t>
       </w:r>
-      <w:hyperlink r:id="rId29" w:history="1">
+      <w:hyperlink r:id="rId30" w:history="1">
         <w:r>
           <w:rPr>
             <w:rStyle w:val="Hyperlink"/>
@@ -13744,12 +13986,36 @@
     </w:p>
     <w:p>
       <w:r>
-        <w:t>Click on “Đăng nhập” and login successful.</w:t>
+        <w:t>Click on “</w:t>
+      </w:r>
+      <w:proofErr w:type="spellStart"/>
+      <w:r>
+        <w:t>Đăng</w:t>
+      </w:r>
+      <w:proofErr w:type="spellEnd"/>
+      <w:r>
+        <w:t xml:space="preserve"> </w:t>
+      </w:r>
+      <w:proofErr w:type="spellStart"/>
+      <w:r>
+        <w:t>nhập</w:t>
+      </w:r>
+      <w:proofErr w:type="spellEnd"/>
+      <w:r>
+        <w:t>” and login successful.</w:t>
       </w:r>
     </w:p>
     <w:p>
       <w:r>
-        <w:t>Click on medicinal plant buton in header to go to medicinal plant page.</w:t>
+        <w:t xml:space="preserve">Click on medicinal plant </w:t>
+      </w:r>
+      <w:proofErr w:type="spellStart"/>
+      <w:r>
+        <w:t>buton</w:t>
+      </w:r>
+      <w:proofErr w:type="spellEnd"/>
+      <w:r>
+        <w:t xml:space="preserve"> in header to go to medicinal plant page.</w:t>
       </w:r>
     </w:p>
     <w:p>
@@ -13771,8 +14037,6 @@
       <w:r>
         <w:t>If pass redirect to medicinal plant page.</w:t>
       </w:r>
-      <w:bookmarkStart w:id="123" w:name="_GoBack"/>
-      <w:bookmarkEnd w:id="123"/>
     </w:p>
     <w:p>
       <w:pPr>
@@ -13797,9 +14061,7 @@
       <w:r>
         <w:rPr>
           <w:noProof/>
-          <w:lang w:eastAsia="ja-JP"/>
         </w:rPr>
-        <w:lastRenderedPageBreak/>
         <w:drawing>
           <wp:inline distT="0" distB="0" distL="0" distR="0" wp14:anchorId="7CE2B70C" wp14:editId="1E42DCA0">
             <wp:extent cx="5274945" cy="2857262"/>
@@ -13818,7 +14080,7 @@
                     </pic:cNvPicPr>
                   </pic:nvPicPr>
                   <pic:blipFill>
-                    <a:blip r:embed="rId30">
+                    <a:blip r:embed="rId31">
                       <a:extLst>
                         <a:ext uri="{28A0092B-C50C-407E-A947-70E740481C1C}">
                           <a14:useLocalDpi xmlns:a14="http://schemas.microsoft.com/office/drawing/2010/main" val="0"/>
@@ -13852,6 +14114,7 @@
     </w:p>
     <w:p>
       <w:r>
+        <w:lastRenderedPageBreak/>
         <w:tab/>
       </w:r>
       <w:r>
@@ -14316,6 +14579,7 @@
         </w:rPr>
         <w:t>“</w:t>
       </w:r>
+      <w:proofErr w:type="spellStart"/>
       <w:r>
         <w:rPr>
           <w:highlight w:val="yellow"/>
@@ -14326,7 +14590,14 @@
         <w:rPr>
           <w:highlight w:val="yellow"/>
         </w:rPr>
-        <w:t xml:space="preserve">_VN_Software requirement </w:t>
+        <w:t>_VN_Software</w:t>
+      </w:r>
+      <w:proofErr w:type="spellEnd"/>
+      <w:r>
+        <w:rPr>
+          <w:highlight w:val="yellow"/>
+        </w:rPr>
+        <w:t xml:space="preserve"> requirement </w:t>
       </w:r>
       <w:r>
         <w:rPr>
@@ -14342,7 +14613,7 @@
       </w:r>
     </w:p>
     <w:sectPr>
-      <w:headerReference w:type="default" r:id="rId31"/>
+      <w:headerReference w:type="default" r:id="rId32"/>
       <w:pgSz w:w="11907" w:h="16839" w:code="9"/>
       <w:pgMar w:top="1728" w:right="1377" w:bottom="1728" w:left="702" w:header="720" w:footer="720" w:gutter="648"/>
       <w:cols w:space="720"/>
@@ -14353,7 +14624,7 @@
 </file>
 
 <file path=word/endnotes.xml><?xml version="1.0" encoding="utf-8"?>
-<w:endnotes xmlns:wpc="http://schemas.microsoft.com/office/word/2010/wordprocessingCanvas" xmlns:mc="http://schemas.openxmlformats.org/markup-compatibility/2006" xmlns:o="urn:schemas-microsoft-com:office:office" xmlns:r="http://schemas.openxmlformats.org/officeDocument/2006/relationships" xmlns:m="http://schemas.openxmlformats.org/officeDocument/2006/math" xmlns:v="urn:schemas-microsoft-com:vml" xmlns:wp14="http://schemas.microsoft.com/office/word/2010/wordprocessingDrawing" xmlns:wp="http://schemas.openxmlformats.org/drawingml/2006/wordprocessingDrawing" xmlns:w10="urn:schemas-microsoft-com:office:word" xmlns:w="http://schemas.openxmlformats.org/wordprocessingml/2006/main" xmlns:w14="http://schemas.microsoft.com/office/word/2010/wordml" xmlns:w15="http://schemas.microsoft.com/office/word/2012/wordml" xmlns:wpg="http://schemas.microsoft.com/office/word/2010/wordprocessingGroup" xmlns:wpi="http://schemas.microsoft.com/office/word/2010/wordprocessingInk" xmlns:wne="http://schemas.microsoft.com/office/word/2006/wordml" xmlns:wps="http://schemas.microsoft.com/office/word/2010/wordprocessingShape" mc:Ignorable="w14 w15 wp14">
+<w:endnotes xmlns:wpc="http://schemas.microsoft.com/office/word/2010/wordprocessingCanvas" xmlns:mo="http://schemas.microsoft.com/office/mac/office/2008/main" xmlns:mc="http://schemas.openxmlformats.org/markup-compatibility/2006" xmlns:mv="urn:schemas-microsoft-com:mac:vml" xmlns:o="urn:schemas-microsoft-com:office:office" xmlns:r="http://schemas.openxmlformats.org/officeDocument/2006/relationships" xmlns:m="http://schemas.openxmlformats.org/officeDocument/2006/math" xmlns:v="urn:schemas-microsoft-com:vml" xmlns:wp14="http://schemas.microsoft.com/office/word/2010/wordprocessingDrawing" xmlns:wp="http://schemas.openxmlformats.org/drawingml/2006/wordprocessingDrawing" xmlns:w10="urn:schemas-microsoft-com:office:word" xmlns:w="http://schemas.openxmlformats.org/wordprocessingml/2006/main" xmlns:w14="http://schemas.microsoft.com/office/word/2010/wordml" xmlns:wpg="http://schemas.microsoft.com/office/word/2010/wordprocessingGroup" xmlns:wpi="http://schemas.microsoft.com/office/word/2010/wordprocessingInk" xmlns:wne="http://schemas.microsoft.com/office/word/2006/wordml" xmlns:wps="http://schemas.microsoft.com/office/word/2010/wordprocessingShape" mc:Ignorable="w14 wp14">
   <w:endnote w:type="separator" w:id="-1">
     <w:p>
       <w:r>
@@ -14760,7 +15031,7 @@
 </file>
 
 <file path=word/footer1.xml><?xml version="1.0" encoding="utf-8"?>
-<w:ftr xmlns:wpc="http://schemas.microsoft.com/office/word/2010/wordprocessingCanvas" xmlns:mc="http://schemas.openxmlformats.org/markup-compatibility/2006" xmlns:o="urn:schemas-microsoft-com:office:office" xmlns:r="http://schemas.openxmlformats.org/officeDocument/2006/relationships" xmlns:m="http://schemas.openxmlformats.org/officeDocument/2006/math" xmlns:v="urn:schemas-microsoft-com:vml" xmlns:wp14="http://schemas.microsoft.com/office/word/2010/wordprocessingDrawing" xmlns:wp="http://schemas.openxmlformats.org/drawingml/2006/wordprocessingDrawing" xmlns:w10="urn:schemas-microsoft-com:office:word" xmlns:w="http://schemas.openxmlformats.org/wordprocessingml/2006/main" xmlns:w14="http://schemas.microsoft.com/office/word/2010/wordml" xmlns:w15="http://schemas.microsoft.com/office/word/2012/wordml" xmlns:wpg="http://schemas.microsoft.com/office/word/2010/wordprocessingGroup" xmlns:wpi="http://schemas.microsoft.com/office/word/2010/wordprocessingInk" xmlns:wne="http://schemas.microsoft.com/office/word/2006/wordml" xmlns:wps="http://schemas.microsoft.com/office/word/2010/wordprocessingShape" mc:Ignorable="w14 w15 wp14">
+<w:ftr xmlns:wpc="http://schemas.microsoft.com/office/word/2010/wordprocessingCanvas" xmlns:mo="http://schemas.microsoft.com/office/mac/office/2008/main" xmlns:mc="http://schemas.openxmlformats.org/markup-compatibility/2006" xmlns:mv="urn:schemas-microsoft-com:mac:vml" xmlns:o="urn:schemas-microsoft-com:office:office" xmlns:r="http://schemas.openxmlformats.org/officeDocument/2006/relationships" xmlns:m="http://schemas.openxmlformats.org/officeDocument/2006/math" xmlns:v="urn:schemas-microsoft-com:vml" xmlns:wp14="http://schemas.microsoft.com/office/word/2010/wordprocessingDrawing" xmlns:wp="http://schemas.openxmlformats.org/drawingml/2006/wordprocessingDrawing" xmlns:w10="urn:schemas-microsoft-com:office:word" xmlns:w="http://schemas.openxmlformats.org/wordprocessingml/2006/main" xmlns:w14="http://schemas.microsoft.com/office/word/2010/wordml" xmlns:wpg="http://schemas.microsoft.com/office/word/2010/wordprocessingGroup" xmlns:wpi="http://schemas.microsoft.com/office/word/2010/wordprocessingInk" xmlns:wne="http://schemas.microsoft.com/office/word/2006/wordml" xmlns:wps="http://schemas.microsoft.com/office/word/2010/wordprocessingShape" mc:Ignorable="w14 wp14">
   <w:p>
     <w:pPr>
       <w:pStyle w:val="Footer"/>
@@ -14849,7 +15120,7 @@
 </file>
 
 <file path=word/footer2.xml><?xml version="1.0" encoding="utf-8"?>
-<w:ftr xmlns:wpc="http://schemas.microsoft.com/office/word/2010/wordprocessingCanvas" xmlns:mc="http://schemas.openxmlformats.org/markup-compatibility/2006" xmlns:o="urn:schemas-microsoft-com:office:office" xmlns:r="http://schemas.openxmlformats.org/officeDocument/2006/relationships" xmlns:m="http://schemas.openxmlformats.org/officeDocument/2006/math" xmlns:v="urn:schemas-microsoft-com:vml" xmlns:wp14="http://schemas.microsoft.com/office/word/2010/wordprocessingDrawing" xmlns:wp="http://schemas.openxmlformats.org/drawingml/2006/wordprocessingDrawing" xmlns:w10="urn:schemas-microsoft-com:office:word" xmlns:w="http://schemas.openxmlformats.org/wordprocessingml/2006/main" xmlns:w14="http://schemas.microsoft.com/office/word/2010/wordml" xmlns:w15="http://schemas.microsoft.com/office/word/2012/wordml" xmlns:wpg="http://schemas.microsoft.com/office/word/2010/wordprocessingGroup" xmlns:wpi="http://schemas.microsoft.com/office/word/2010/wordprocessingInk" xmlns:wne="http://schemas.microsoft.com/office/word/2006/wordml" xmlns:wps="http://schemas.microsoft.com/office/word/2010/wordprocessingShape" mc:Ignorable="w14 w15 wp14">
+<w:ftr xmlns:wpc="http://schemas.microsoft.com/office/word/2010/wordprocessingCanvas" xmlns:mo="http://schemas.microsoft.com/office/mac/office/2008/main" xmlns:mc="http://schemas.openxmlformats.org/markup-compatibility/2006" xmlns:mv="urn:schemas-microsoft-com:mac:vml" xmlns:o="urn:schemas-microsoft-com:office:office" xmlns:r="http://schemas.openxmlformats.org/officeDocument/2006/relationships" xmlns:m="http://schemas.openxmlformats.org/officeDocument/2006/math" xmlns:v="urn:schemas-microsoft-com:vml" xmlns:wp14="http://schemas.microsoft.com/office/word/2010/wordprocessingDrawing" xmlns:wp="http://schemas.openxmlformats.org/drawingml/2006/wordprocessingDrawing" xmlns:w10="urn:schemas-microsoft-com:office:word" xmlns:w="http://schemas.openxmlformats.org/wordprocessingml/2006/main" xmlns:w14="http://schemas.microsoft.com/office/word/2010/wordml" xmlns:wpg="http://schemas.microsoft.com/office/word/2010/wordprocessingGroup" xmlns:wpi="http://schemas.microsoft.com/office/word/2010/wordprocessingInk" xmlns:wne="http://schemas.microsoft.com/office/word/2006/wordml" xmlns:wps="http://schemas.microsoft.com/office/word/2010/wordprocessingShape" mc:Ignorable="w14 wp14">
   <w:p>
     <w:pPr>
       <w:pStyle w:val="Footer"/>
@@ -14863,7 +15134,7 @@
 </file>
 
 <file path=word/footnotes.xml><?xml version="1.0" encoding="utf-8"?>
-<w:footnotes xmlns:wpc="http://schemas.microsoft.com/office/word/2010/wordprocessingCanvas" xmlns:mc="http://schemas.openxmlformats.org/markup-compatibility/2006" xmlns:o="urn:schemas-microsoft-com:office:office" xmlns:r="http://schemas.openxmlformats.org/officeDocument/2006/relationships" xmlns:m="http://schemas.openxmlformats.org/officeDocument/2006/math" xmlns:v="urn:schemas-microsoft-com:vml" xmlns:wp14="http://schemas.microsoft.com/office/word/2010/wordprocessingDrawing" xmlns:wp="http://schemas.openxmlformats.org/drawingml/2006/wordprocessingDrawing" xmlns:w10="urn:schemas-microsoft-com:office:word" xmlns:w="http://schemas.openxmlformats.org/wordprocessingml/2006/main" xmlns:w14="http://schemas.microsoft.com/office/word/2010/wordml" xmlns:w15="http://schemas.microsoft.com/office/word/2012/wordml" xmlns:wpg="http://schemas.microsoft.com/office/word/2010/wordprocessingGroup" xmlns:wpi="http://schemas.microsoft.com/office/word/2010/wordprocessingInk" xmlns:wne="http://schemas.microsoft.com/office/word/2006/wordml" xmlns:wps="http://schemas.microsoft.com/office/word/2010/wordprocessingShape" mc:Ignorable="w14 w15 wp14">
+<w:footnotes xmlns:wpc="http://schemas.microsoft.com/office/word/2010/wordprocessingCanvas" xmlns:mo="http://schemas.microsoft.com/office/mac/office/2008/main" xmlns:mc="http://schemas.openxmlformats.org/markup-compatibility/2006" xmlns:mv="urn:schemas-microsoft-com:mac:vml" xmlns:o="urn:schemas-microsoft-com:office:office" xmlns:r="http://schemas.openxmlformats.org/officeDocument/2006/relationships" xmlns:m="http://schemas.openxmlformats.org/officeDocument/2006/math" xmlns:v="urn:schemas-microsoft-com:vml" xmlns:wp14="http://schemas.microsoft.com/office/word/2010/wordprocessingDrawing" xmlns:wp="http://schemas.openxmlformats.org/drawingml/2006/wordprocessingDrawing" xmlns:w10="urn:schemas-microsoft-com:office:word" xmlns:w="http://schemas.openxmlformats.org/wordprocessingml/2006/main" xmlns:w14="http://schemas.microsoft.com/office/word/2010/wordml" xmlns:wpg="http://schemas.microsoft.com/office/word/2010/wordprocessingGroup" xmlns:wpi="http://schemas.microsoft.com/office/word/2010/wordprocessingInk" xmlns:wne="http://schemas.microsoft.com/office/word/2006/wordml" xmlns:wps="http://schemas.microsoft.com/office/word/2010/wordprocessingShape" mc:Ignorable="w14 wp14">
   <w:footnote w:type="separator" w:id="-1">
     <w:p>
       <w:r>
@@ -15270,7 +15541,7 @@
 </file>
 
 <file path=word/header1.xml><?xml version="1.0" encoding="utf-8"?>
-<w:hdr xmlns:wpc="http://schemas.microsoft.com/office/word/2010/wordprocessingCanvas" xmlns:mc="http://schemas.openxmlformats.org/markup-compatibility/2006" xmlns:o="urn:schemas-microsoft-com:office:office" xmlns:r="http://schemas.openxmlformats.org/officeDocument/2006/relationships" xmlns:m="http://schemas.openxmlformats.org/officeDocument/2006/math" xmlns:v="urn:schemas-microsoft-com:vml" xmlns:wp14="http://schemas.microsoft.com/office/word/2010/wordprocessingDrawing" xmlns:wp="http://schemas.openxmlformats.org/drawingml/2006/wordprocessingDrawing" xmlns:w10="urn:schemas-microsoft-com:office:word" xmlns:w="http://schemas.openxmlformats.org/wordprocessingml/2006/main" xmlns:w14="http://schemas.microsoft.com/office/word/2010/wordml" xmlns:w15="http://schemas.microsoft.com/office/word/2012/wordml" xmlns:wpg="http://schemas.microsoft.com/office/word/2010/wordprocessingGroup" xmlns:wpi="http://schemas.microsoft.com/office/word/2010/wordprocessingInk" xmlns:wne="http://schemas.microsoft.com/office/word/2006/wordml" xmlns:wps="http://schemas.microsoft.com/office/word/2010/wordprocessingShape" mc:Ignorable="w14 w15 wp14">
+<w:hdr xmlns:wpc="http://schemas.microsoft.com/office/word/2010/wordprocessingCanvas" xmlns:mo="http://schemas.microsoft.com/office/mac/office/2008/main" xmlns:mc="http://schemas.openxmlformats.org/markup-compatibility/2006" xmlns:mv="urn:schemas-microsoft-com:mac:vml" xmlns:o="urn:schemas-microsoft-com:office:office" xmlns:r="http://schemas.openxmlformats.org/officeDocument/2006/relationships" xmlns:m="http://schemas.openxmlformats.org/officeDocument/2006/math" xmlns:v="urn:schemas-microsoft-com:vml" xmlns:wp14="http://schemas.microsoft.com/office/word/2010/wordprocessingDrawing" xmlns:wp="http://schemas.openxmlformats.org/drawingml/2006/wordprocessingDrawing" xmlns:w10="urn:schemas-microsoft-com:office:word" xmlns:w="http://schemas.openxmlformats.org/wordprocessingml/2006/main" xmlns:w14="http://schemas.microsoft.com/office/word/2010/wordml" xmlns:wpg="http://schemas.microsoft.com/office/word/2010/wordprocessingGroup" xmlns:wpi="http://schemas.microsoft.com/office/word/2010/wordprocessingInk" xmlns:wne="http://schemas.microsoft.com/office/word/2006/wordml" xmlns:wps="http://schemas.microsoft.com/office/word/2010/wordprocessingShape" mc:Ignorable="w14 wp14">
   <w:p>
     <w:pPr>
       <w:pStyle w:val="Header"/>
@@ -15280,7 +15551,7 @@
 </file>
 
 <file path=word/numbering.xml><?xml version="1.0" encoding="utf-8"?>
-<w:numbering xmlns:wpc="http://schemas.microsoft.com/office/word/2010/wordprocessingCanvas" xmlns:mc="http://schemas.openxmlformats.org/markup-compatibility/2006" xmlns:o="urn:schemas-microsoft-com:office:office" xmlns:r="http://schemas.openxmlformats.org/officeDocument/2006/relationships" xmlns:m="http://schemas.openxmlformats.org/officeDocument/2006/math" xmlns:v="urn:schemas-microsoft-com:vml" xmlns:wp14="http://schemas.microsoft.com/office/word/2010/wordprocessingDrawing" xmlns:wp="http://schemas.openxmlformats.org/drawingml/2006/wordprocessingDrawing" xmlns:w10="urn:schemas-microsoft-com:office:word" xmlns:w="http://schemas.openxmlformats.org/wordprocessingml/2006/main" xmlns:w14="http://schemas.microsoft.com/office/word/2010/wordml" xmlns:w15="http://schemas.microsoft.com/office/word/2012/wordml" xmlns:wpg="http://schemas.microsoft.com/office/word/2010/wordprocessingGroup" xmlns:wpi="http://schemas.microsoft.com/office/word/2010/wordprocessingInk" xmlns:wne="http://schemas.microsoft.com/office/word/2006/wordml" xmlns:wps="http://schemas.microsoft.com/office/word/2010/wordprocessingShape" mc:Ignorable="w14 w15 wp14">
+<w:numbering xmlns:wpc="http://schemas.microsoft.com/office/word/2010/wordprocessingCanvas" xmlns:mo="http://schemas.microsoft.com/office/mac/office/2008/main" xmlns:mc="http://schemas.openxmlformats.org/markup-compatibility/2006" xmlns:mv="urn:schemas-microsoft-com:mac:vml" xmlns:o="urn:schemas-microsoft-com:office:office" xmlns:r="http://schemas.openxmlformats.org/officeDocument/2006/relationships" xmlns:m="http://schemas.openxmlformats.org/officeDocument/2006/math" xmlns:v="urn:schemas-microsoft-com:vml" xmlns:wp14="http://schemas.microsoft.com/office/word/2010/wordprocessingDrawing" xmlns:wp="http://schemas.openxmlformats.org/drawingml/2006/wordprocessingDrawing" xmlns:w10="urn:schemas-microsoft-com:office:word" xmlns:w="http://schemas.openxmlformats.org/wordprocessingml/2006/main" xmlns:w14="http://schemas.microsoft.com/office/word/2010/wordml" xmlns:wpg="http://schemas.microsoft.com/office/word/2010/wordprocessingGroup" xmlns:wpi="http://schemas.microsoft.com/office/word/2010/wordprocessingInk" xmlns:wne="http://schemas.microsoft.com/office/word/2006/wordml" xmlns:wps="http://schemas.microsoft.com/office/word/2010/wordprocessingShape" mc:Ignorable="w14 wp14">
   <w:abstractNum w:abstractNumId="0">
     <w:nsid w:val="FFFFFF7E"/>
     <w:multiLevelType w:val="singleLevel"/>
@@ -18743,7 +19014,7 @@
 </file>
 
 <file path=word/styles.xml><?xml version="1.0" encoding="utf-8"?>
-<w:styles xmlns:mc="http://schemas.openxmlformats.org/markup-compatibility/2006" xmlns:r="http://schemas.openxmlformats.org/officeDocument/2006/relationships" xmlns:w="http://schemas.openxmlformats.org/wordprocessingml/2006/main" xmlns:w14="http://schemas.microsoft.com/office/word/2010/wordml" xmlns:w15="http://schemas.microsoft.com/office/word/2012/wordml" mc:Ignorable="w14 w15">
+<w:styles xmlns:mc="http://schemas.openxmlformats.org/markup-compatibility/2006" xmlns:r="http://schemas.openxmlformats.org/officeDocument/2006/relationships" xmlns:w="http://schemas.openxmlformats.org/wordprocessingml/2006/main" xmlns:w14="http://schemas.microsoft.com/office/word/2010/wordml" mc:Ignorable="w14">
   <w:docDefaults>
     <w:rPrDefault>
       <w:rPr>
@@ -18753,362 +19024,2941 @@
     </w:rPrDefault>
     <w:pPrDefault/>
   </w:docDefaults>
-  <w:latentStyles w:defLockedState="0" w:defUIPriority="0" w:defSemiHidden="0" w:defUnhideWhenUsed="0" w:defQFormat="0" w:count="371">
-    <w:lsdException w:name="Normal" w:qFormat="1"/>
-    <w:lsdException w:name="heading 1" w:uiPriority="9" w:qFormat="1"/>
-    <w:lsdException w:name="heading 2" w:uiPriority="9" w:qFormat="1"/>
-    <w:lsdException w:name="heading 3" w:uiPriority="9" w:qFormat="1"/>
-    <w:lsdException w:name="heading 4" w:uiPriority="9" w:qFormat="1"/>
-    <w:lsdException w:name="heading 5" w:uiPriority="9" w:qFormat="1"/>
-    <w:lsdException w:name="heading 6" w:uiPriority="9" w:qFormat="1"/>
-    <w:lsdException w:name="heading 7" w:semiHidden="1" w:uiPriority="9" w:unhideWhenUsed="1" w:qFormat="1"/>
-    <w:lsdException w:name="heading 8" w:semiHidden="1" w:uiPriority="9" w:unhideWhenUsed="1" w:qFormat="1"/>
-    <w:lsdException w:name="heading 9" w:semiHidden="1" w:uiPriority="9" w:unhideWhenUsed="1" w:qFormat="1"/>
-    <w:lsdException w:name="index 1" w:semiHidden="1" w:unhideWhenUsed="1"/>
-    <w:lsdException w:name="index 2" w:semiHidden="1" w:unhideWhenUsed="1"/>
-    <w:lsdException w:name="index 3" w:semiHidden="1" w:unhideWhenUsed="1"/>
-    <w:lsdException w:name="index 4" w:semiHidden="1" w:unhideWhenUsed="1"/>
-    <w:lsdException w:name="index 5" w:semiHidden="1" w:unhideWhenUsed="1"/>
-    <w:lsdException w:name="index 6" w:semiHidden="1" w:unhideWhenUsed="1"/>
-    <w:lsdException w:name="index 7" w:semiHidden="1" w:unhideWhenUsed="1"/>
-    <w:lsdException w:name="index 8" w:semiHidden="1" w:unhideWhenUsed="1"/>
-    <w:lsdException w:name="index 9" w:semiHidden="1" w:unhideWhenUsed="1"/>
-    <w:lsdException w:name="toc 1" w:semiHidden="1" w:uiPriority="39" w:unhideWhenUsed="1"/>
-    <w:lsdException w:name="toc 2" w:semiHidden="1" w:uiPriority="39" w:unhideWhenUsed="1"/>
-    <w:lsdException w:name="toc 3" w:semiHidden="1" w:uiPriority="39" w:unhideWhenUsed="1"/>
-    <w:lsdException w:name="toc 4" w:semiHidden="1" w:unhideWhenUsed="1"/>
-    <w:lsdException w:name="toc 5" w:semiHidden="1" w:unhideWhenUsed="1"/>
-    <w:lsdException w:name="toc 6" w:semiHidden="1" w:unhideWhenUsed="1"/>
-    <w:lsdException w:name="toc 7" w:semiHidden="1" w:unhideWhenUsed="1"/>
-    <w:lsdException w:name="toc 8" w:semiHidden="1" w:unhideWhenUsed="1"/>
-    <w:lsdException w:name="toc 9" w:semiHidden="1" w:unhideWhenUsed="1"/>
-    <w:lsdException w:name="Normal Indent" w:semiHidden="1" w:unhideWhenUsed="1"/>
-    <w:lsdException w:name="footnote text" w:semiHidden="1" w:unhideWhenUsed="1"/>
-    <w:lsdException w:name="annotation text" w:semiHidden="1" w:unhideWhenUsed="1"/>
-    <w:lsdException w:name="header" w:semiHidden="1" w:uiPriority="99" w:unhideWhenUsed="1"/>
-    <w:lsdException w:name="footer" w:semiHidden="1" w:unhideWhenUsed="1"/>
-    <w:lsdException w:name="index heading" w:semiHidden="1" w:unhideWhenUsed="1"/>
-    <w:lsdException w:name="caption" w:semiHidden="1" w:unhideWhenUsed="1" w:qFormat="1"/>
-    <w:lsdException w:name="table of figures" w:semiHidden="1" w:unhideWhenUsed="1"/>
-    <w:lsdException w:name="envelope address" w:semiHidden="1" w:unhideWhenUsed="1"/>
-    <w:lsdException w:name="envelope return" w:semiHidden="1" w:unhideWhenUsed="1"/>
-    <w:lsdException w:name="footnote reference" w:semiHidden="1" w:unhideWhenUsed="1"/>
-    <w:lsdException w:name="annotation reference" w:semiHidden="1" w:unhideWhenUsed="1"/>
-    <w:lsdException w:name="line number" w:semiHidden="1" w:unhideWhenUsed="1"/>
-    <w:lsdException w:name="page number" w:semiHidden="1" w:unhideWhenUsed="1"/>
-    <w:lsdException w:name="endnote reference" w:semiHidden="1" w:unhideWhenUsed="1"/>
-    <w:lsdException w:name="endnote text" w:semiHidden="1" w:unhideWhenUsed="1"/>
-    <w:lsdException w:name="table of authorities" w:semiHidden="1" w:unhideWhenUsed="1"/>
-    <w:lsdException w:name="macro" w:semiHidden="1" w:unhideWhenUsed="1"/>
-    <w:lsdException w:name="toa heading" w:semiHidden="1" w:unhideWhenUsed="1"/>
-    <w:lsdException w:name="List" w:semiHidden="1" w:unhideWhenUsed="1"/>
-    <w:lsdException w:name="List Bullet" w:semiHidden="1" w:unhideWhenUsed="1"/>
-    <w:lsdException w:name="List 2" w:semiHidden="1" w:unhideWhenUsed="1"/>
-    <w:lsdException w:name="List 3" w:semiHidden="1" w:unhideWhenUsed="1"/>
-    <w:lsdException w:name="List Bullet 2" w:semiHidden="1" w:unhideWhenUsed="1"/>
-    <w:lsdException w:name="List Bullet 3" w:semiHidden="1" w:unhideWhenUsed="1"/>
-    <w:lsdException w:name="List Bullet 4" w:semiHidden="1" w:unhideWhenUsed="1"/>
-    <w:lsdException w:name="List Bullet 5" w:semiHidden="1" w:unhideWhenUsed="1"/>
-    <w:lsdException w:name="List Number 2" w:semiHidden="1" w:unhideWhenUsed="1"/>
-    <w:lsdException w:name="List Number 3" w:semiHidden="1" w:unhideWhenUsed="1"/>
-    <w:lsdException w:name="List Number 4" w:semiHidden="1" w:unhideWhenUsed="1"/>
-    <w:lsdException w:name="List Number 5" w:semiHidden="1" w:unhideWhenUsed="1"/>
-    <w:lsdException w:name="Title" w:qFormat="1"/>
-    <w:lsdException w:name="Closing" w:semiHidden="1" w:unhideWhenUsed="1"/>
-    <w:lsdException w:name="Signature" w:semiHidden="1" w:unhideWhenUsed="1"/>
-    <w:lsdException w:name="Default Paragraph Font" w:semiHidden="1" w:unhideWhenUsed="1"/>
-    <w:lsdException w:name="Body Text" w:semiHidden="1" w:unhideWhenUsed="1"/>
-    <w:lsdException w:name="Body Text Indent" w:semiHidden="1" w:unhideWhenUsed="1"/>
-    <w:lsdException w:name="List Continue" w:semiHidden="1" w:unhideWhenUsed="1"/>
-    <w:lsdException w:name="List Continue 2" w:semiHidden="1" w:unhideWhenUsed="1"/>
-    <w:lsdException w:name="List Continue 3" w:semiHidden="1" w:unhideWhenUsed="1"/>
-    <w:lsdException w:name="List Continue 4" w:semiHidden="1" w:unhideWhenUsed="1"/>
-    <w:lsdException w:name="List Continue 5" w:semiHidden="1" w:unhideWhenUsed="1"/>
-    <w:lsdException w:name="Message Header" w:semiHidden="1" w:unhideWhenUsed="1"/>
-    <w:lsdException w:name="Subtitle" w:qFormat="1"/>
-    <w:lsdException w:name="Body Text First Indent 2" w:semiHidden="1" w:unhideWhenUsed="1"/>
-    <w:lsdException w:name="Note Heading" w:semiHidden="1" w:unhideWhenUsed="1"/>
-    <w:lsdException w:name="Body Text 2" w:semiHidden="1" w:unhideWhenUsed="1"/>
-    <w:lsdException w:name="Body Text 3" w:semiHidden="1" w:unhideWhenUsed="1"/>
-    <w:lsdException w:name="Body Text Indent 2" w:semiHidden="1" w:unhideWhenUsed="1"/>
-    <w:lsdException w:name="Body Text Indent 3" w:semiHidden="1" w:unhideWhenUsed="1"/>
-    <w:lsdException w:name="Block Text" w:semiHidden="1" w:unhideWhenUsed="1"/>
-    <w:lsdException w:name="Hyperlink" w:semiHidden="1" w:uiPriority="99" w:unhideWhenUsed="1"/>
-    <w:lsdException w:name="FollowedHyperlink" w:semiHidden="1" w:unhideWhenUsed="1"/>
-    <w:lsdException w:name="Strong" w:uiPriority="22" w:qFormat="1"/>
-    <w:lsdException w:name="Emphasis" w:qFormat="1"/>
-    <w:lsdException w:name="Document Map" w:semiHidden="1" w:unhideWhenUsed="1"/>
-    <w:lsdException w:name="Plain Text" w:semiHidden="1" w:unhideWhenUsed="1"/>
-    <w:lsdException w:name="E-mail Signature" w:semiHidden="1" w:unhideWhenUsed="1"/>
-    <w:lsdException w:name="HTML Top of Form" w:semiHidden="1" w:unhideWhenUsed="1"/>
-    <w:lsdException w:name="HTML Bottom of Form" w:semiHidden="1" w:unhideWhenUsed="1"/>
-    <w:lsdException w:name="Normal (Web)" w:semiHidden="1" w:unhideWhenUsed="1"/>
-    <w:lsdException w:name="HTML Acronym" w:semiHidden="1" w:unhideWhenUsed="1"/>
-    <w:lsdException w:name="HTML Address" w:semiHidden="1" w:unhideWhenUsed="1"/>
-    <w:lsdException w:name="HTML Cite" w:semiHidden="1" w:unhideWhenUsed="1"/>
-    <w:lsdException w:name="HTML Code" w:semiHidden="1" w:unhideWhenUsed="1"/>
-    <w:lsdException w:name="HTML Definition" w:semiHidden="1" w:unhideWhenUsed="1"/>
-    <w:lsdException w:name="HTML Keyboard" w:semiHidden="1" w:unhideWhenUsed="1"/>
-    <w:lsdException w:name="HTML Preformatted" w:semiHidden="1" w:unhideWhenUsed="1"/>
-    <w:lsdException w:name="HTML Sample" w:semiHidden="1" w:unhideWhenUsed="1"/>
-    <w:lsdException w:name="HTML Typewriter" w:semiHidden="1" w:unhideWhenUsed="1"/>
-    <w:lsdException w:name="HTML Variable" w:semiHidden="1" w:unhideWhenUsed="1"/>
-    <w:lsdException w:name="Normal Table" w:semiHidden="1" w:unhideWhenUsed="1"/>
-    <w:lsdException w:name="annotation subject" w:semiHidden="1" w:unhideWhenUsed="1"/>
-    <w:lsdException w:name="No List" w:semiHidden="1" w:unhideWhenUsed="1"/>
-    <w:lsdException w:name="Outline List 1" w:semiHidden="1" w:unhideWhenUsed="1"/>
-    <w:lsdException w:name="Outline List 2" w:semiHidden="1" w:unhideWhenUsed="1"/>
-    <w:lsdException w:name="Outline List 3" w:semiHidden="1" w:unhideWhenUsed="1"/>
-    <w:lsdException w:name="Table Simple 1" w:semiHidden="1" w:unhideWhenUsed="1"/>
-    <w:lsdException w:name="Table Simple 2" w:semiHidden="1" w:unhideWhenUsed="1"/>
-    <w:lsdException w:name="Table Simple 3" w:semiHidden="1" w:unhideWhenUsed="1"/>
-    <w:lsdException w:name="Table Classic 1" w:semiHidden="1" w:unhideWhenUsed="1"/>
-    <w:lsdException w:name="Table Classic 2" w:semiHidden="1" w:unhideWhenUsed="1"/>
-    <w:lsdException w:name="Table Classic 3" w:semiHidden="1" w:unhideWhenUsed="1"/>
-    <w:lsdException w:name="Table Classic 4" w:semiHidden="1" w:unhideWhenUsed="1"/>
-    <w:lsdException w:name="Table Colorful 1" w:semiHidden="1" w:unhideWhenUsed="1"/>
-    <w:lsdException w:name="Table Colorful 2" w:semiHidden="1" w:unhideWhenUsed="1"/>
-    <w:lsdException w:name="Table Colorful 3" w:semiHidden="1" w:unhideWhenUsed="1"/>
-    <w:lsdException w:name="Table Columns 1" w:semiHidden="1" w:unhideWhenUsed="1"/>
-    <w:lsdException w:name="Table Columns 2" w:semiHidden="1" w:unhideWhenUsed="1"/>
-    <w:lsdException w:name="Table Columns 3" w:semiHidden="1" w:unhideWhenUsed="1"/>
-    <w:lsdException w:name="Table Columns 4" w:semiHidden="1" w:unhideWhenUsed="1"/>
-    <w:lsdException w:name="Table Columns 5" w:semiHidden="1" w:unhideWhenUsed="1"/>
-    <w:lsdException w:name="Table Grid 1" w:semiHidden="1" w:unhideWhenUsed="1"/>
-    <w:lsdException w:name="Table Grid 2" w:semiHidden="1" w:unhideWhenUsed="1"/>
-    <w:lsdException w:name="Table Grid 3" w:semiHidden="1" w:unhideWhenUsed="1"/>
-    <w:lsdException w:name="Table Grid 4" w:semiHidden="1" w:unhideWhenUsed="1"/>
-    <w:lsdException w:name="Table Grid 5" w:semiHidden="1" w:unhideWhenUsed="1"/>
-    <w:lsdException w:name="Table Grid 6" w:semiHidden="1" w:unhideWhenUsed="1"/>
-    <w:lsdException w:name="Table Grid 7" w:semiHidden="1" w:unhideWhenUsed="1"/>
-    <w:lsdException w:name="Table Grid 8" w:semiHidden="1" w:unhideWhenUsed="1"/>
-    <w:lsdException w:name="Table List 1" w:semiHidden="1" w:unhideWhenUsed="1"/>
-    <w:lsdException w:name="Table List 2" w:semiHidden="1" w:unhideWhenUsed="1"/>
-    <w:lsdException w:name="Table List 3" w:semiHidden="1" w:unhideWhenUsed="1"/>
-    <w:lsdException w:name="Table List 4" w:semiHidden="1" w:unhideWhenUsed="1"/>
-    <w:lsdException w:name="Table List 5" w:semiHidden="1" w:unhideWhenUsed="1"/>
-    <w:lsdException w:name="Table List 6" w:semiHidden="1" w:unhideWhenUsed="1"/>
-    <w:lsdException w:name="Table List 7" w:semiHidden="1" w:unhideWhenUsed="1"/>
-    <w:lsdException w:name="Table List 8" w:semiHidden="1" w:unhideWhenUsed="1"/>
-    <w:lsdException w:name="Table 3D effects 1" w:semiHidden="1" w:unhideWhenUsed="1"/>
-    <w:lsdException w:name="Table 3D effects 2" w:semiHidden="1" w:unhideWhenUsed="1"/>
-    <w:lsdException w:name="Table 3D effects 3" w:semiHidden="1" w:unhideWhenUsed="1"/>
-    <w:lsdException w:name="Table Contemporary" w:semiHidden="1" w:unhideWhenUsed="1"/>
-    <w:lsdException w:name="Table Elegant" w:semiHidden="1" w:unhideWhenUsed="1"/>
-    <w:lsdException w:name="Table Professional" w:semiHidden="1" w:unhideWhenUsed="1"/>
-    <w:lsdException w:name="Table Subtle 1" w:semiHidden="1" w:unhideWhenUsed="1"/>
-    <w:lsdException w:name="Table Subtle 2" w:semiHidden="1" w:unhideWhenUsed="1"/>
-    <w:lsdException w:name="Table Web 1" w:semiHidden="1" w:unhideWhenUsed="1"/>
-    <w:lsdException w:name="Table Web 2" w:semiHidden="1" w:unhideWhenUsed="1"/>
-    <w:lsdException w:name="Table Web 3" w:semiHidden="1" w:unhideWhenUsed="1"/>
-    <w:lsdException w:name="Balloon Text" w:semiHidden="1" w:unhideWhenUsed="1"/>
-    <w:lsdException w:name="Table Theme" w:semiHidden="1" w:unhideWhenUsed="1"/>
-    <w:lsdException w:name="Placeholder Text" w:semiHidden="1" w:uiPriority="99"/>
-    <w:lsdException w:name="No Spacing" w:uiPriority="1" w:qFormat="1"/>
-    <w:lsdException w:name="Light Shading" w:uiPriority="60"/>
-    <w:lsdException w:name="Light List" w:uiPriority="61"/>
-    <w:lsdException w:name="Light Grid" w:uiPriority="62"/>
-    <w:lsdException w:name="Medium Shading 1" w:uiPriority="63"/>
-    <w:lsdException w:name="Medium Shading 2" w:uiPriority="64"/>
-    <w:lsdException w:name="Medium List 1" w:uiPriority="65"/>
-    <w:lsdException w:name="Medium List 2" w:uiPriority="66"/>
-    <w:lsdException w:name="Medium Grid 1" w:uiPriority="67"/>
-    <w:lsdException w:name="Medium Grid 2" w:uiPriority="68"/>
-    <w:lsdException w:name="Medium Grid 3" w:uiPriority="69"/>
-    <w:lsdException w:name="Dark List" w:uiPriority="70"/>
-    <w:lsdException w:name="Colorful Shading" w:uiPriority="71"/>
-    <w:lsdException w:name="Colorful List" w:uiPriority="72"/>
-    <w:lsdException w:name="Colorful Grid" w:uiPriority="73"/>
-    <w:lsdException w:name="Light Shading Accent 1" w:uiPriority="60"/>
-    <w:lsdException w:name="Light List Accent 1" w:uiPriority="61"/>
-    <w:lsdException w:name="Light Grid Accent 1" w:uiPriority="62"/>
-    <w:lsdException w:name="Medium Shading 1 Accent 1" w:uiPriority="63"/>
-    <w:lsdException w:name="Medium Shading 2 Accent 1" w:uiPriority="64"/>
-    <w:lsdException w:name="Medium List 1 Accent 1" w:uiPriority="65"/>
-    <w:lsdException w:name="Revision" w:semiHidden="1" w:uiPriority="99"/>
-    <w:lsdException w:name="List Paragraph" w:uiPriority="34" w:qFormat="1"/>
-    <w:lsdException w:name="Quote" w:uiPriority="29" w:qFormat="1"/>
-    <w:lsdException w:name="Intense Quote" w:uiPriority="30" w:qFormat="1"/>
-    <w:lsdException w:name="Medium List 2 Accent 1" w:uiPriority="66"/>
-    <w:lsdException w:name="Medium Grid 1 Accent 1" w:uiPriority="67"/>
-    <w:lsdException w:name="Medium Grid 2 Accent 1" w:uiPriority="68"/>
-    <w:lsdException w:name="Medium Grid 3 Accent 1" w:uiPriority="69"/>
-    <w:lsdException w:name="Dark List Accent 1" w:uiPriority="70"/>
-    <w:lsdException w:name="Colorful Shading Accent 1" w:uiPriority="71"/>
-    <w:lsdException w:name="Colorful List Accent 1" w:uiPriority="72"/>
-    <w:lsdException w:name="Colorful Grid Accent 1" w:uiPriority="73"/>
-    <w:lsdException w:name="Light Shading Accent 2" w:uiPriority="60"/>
-    <w:lsdException w:name="Light List Accent 2" w:uiPriority="61"/>
-    <w:lsdException w:name="Light Grid Accent 2" w:uiPriority="62"/>
-    <w:lsdException w:name="Medium Shading 1 Accent 2" w:uiPriority="63"/>
-    <w:lsdException w:name="Medium Shading 2 Accent 2" w:uiPriority="64"/>
-    <w:lsdException w:name="Medium List 1 Accent 2" w:uiPriority="65"/>
-    <w:lsdException w:name="Medium List 2 Accent 2" w:uiPriority="66"/>
-    <w:lsdException w:name="Medium Grid 1 Accent 2" w:uiPriority="67"/>
-    <w:lsdException w:name="Medium Grid 2 Accent 2" w:uiPriority="68"/>
-    <w:lsdException w:name="Medium Grid 3 Accent 2" w:uiPriority="69"/>
-    <w:lsdException w:name="Dark List Accent 2" w:uiPriority="70"/>
-    <w:lsdException w:name="Colorful Shading Accent 2" w:uiPriority="71"/>
-    <w:lsdException w:name="Colorful List Accent 2" w:uiPriority="72"/>
-    <w:lsdException w:name="Colorful Grid Accent 2" w:uiPriority="73"/>
-    <w:lsdException w:name="Light Shading Accent 3" w:uiPriority="60"/>
-    <w:lsdException w:name="Light List Accent 3" w:uiPriority="61"/>
-    <w:lsdException w:name="Light Grid Accent 3" w:uiPriority="62"/>
-    <w:lsdException w:name="Medium Shading 1 Accent 3" w:uiPriority="63"/>
-    <w:lsdException w:name="Medium Shading 2 Accent 3" w:uiPriority="64"/>
-    <w:lsdException w:name="Medium List 1 Accent 3" w:uiPriority="65"/>
-    <w:lsdException w:name="Medium List 2 Accent 3" w:uiPriority="66"/>
-    <w:lsdException w:name="Medium Grid 1 Accent 3" w:uiPriority="67"/>
-    <w:lsdException w:name="Medium Grid 2 Accent 3" w:uiPriority="68"/>
-    <w:lsdException w:name="Medium Grid 3 Accent 3" w:uiPriority="69"/>
-    <w:lsdException w:name="Dark List Accent 3" w:uiPriority="70"/>
-    <w:lsdException w:name="Colorful Shading Accent 3" w:uiPriority="71"/>
-    <w:lsdException w:name="Colorful List Accent 3" w:uiPriority="72"/>
-    <w:lsdException w:name="Colorful Grid Accent 3" w:uiPriority="73"/>
-    <w:lsdException w:name="Light Shading Accent 4" w:uiPriority="60"/>
-    <w:lsdException w:name="Light List Accent 4" w:uiPriority="61"/>
-    <w:lsdException w:name="Light Grid Accent 4" w:uiPriority="62"/>
-    <w:lsdException w:name="Medium Shading 1 Accent 4" w:uiPriority="63"/>
-    <w:lsdException w:name="Medium Shading 2 Accent 4" w:uiPriority="64"/>
-    <w:lsdException w:name="Medium List 1 Accent 4" w:uiPriority="65"/>
-    <w:lsdException w:name="Medium List 2 Accent 4" w:uiPriority="66"/>
-    <w:lsdException w:name="Medium Grid 1 Accent 4" w:uiPriority="67"/>
-    <w:lsdException w:name="Medium Grid 2 Accent 4" w:uiPriority="68"/>
-    <w:lsdException w:name="Medium Grid 3 Accent 4" w:uiPriority="69"/>
-    <w:lsdException w:name="Dark List Accent 4" w:uiPriority="70"/>
-    <w:lsdException w:name="Colorful Shading Accent 4" w:uiPriority="71"/>
-    <w:lsdException w:name="Colorful List Accent 4" w:uiPriority="72"/>
-    <w:lsdException w:name="Colorful Grid Accent 4" w:uiPriority="73"/>
-    <w:lsdException w:name="Light Shading Accent 5" w:uiPriority="60"/>
-    <w:lsdException w:name="Light List Accent 5" w:uiPriority="61"/>
-    <w:lsdException w:name="Light Grid Accent 5" w:uiPriority="62"/>
-    <w:lsdException w:name="Medium Shading 1 Accent 5" w:uiPriority="63"/>
-    <w:lsdException w:name="Medium Shading 2 Accent 5" w:uiPriority="64"/>
-    <w:lsdException w:name="Medium List 1 Accent 5" w:uiPriority="65"/>
-    <w:lsdException w:name="Medium List 2 Accent 5" w:uiPriority="66"/>
-    <w:lsdException w:name="Medium Grid 1 Accent 5" w:uiPriority="67"/>
-    <w:lsdException w:name="Medium Grid 2 Accent 5" w:uiPriority="68"/>
-    <w:lsdException w:name="Medium Grid 3 Accent 5" w:uiPriority="69"/>
-    <w:lsdException w:name="Dark List Accent 5" w:uiPriority="70"/>
-    <w:lsdException w:name="Colorful Shading Accent 5" w:uiPriority="71"/>
-    <w:lsdException w:name="Colorful List Accent 5" w:uiPriority="72"/>
-    <w:lsdException w:name="Colorful Grid Accent 5" w:uiPriority="73"/>
-    <w:lsdException w:name="Light Shading Accent 6" w:uiPriority="60"/>
-    <w:lsdException w:name="Light List Accent 6" w:uiPriority="61"/>
-    <w:lsdException w:name="Light Grid Accent 6" w:uiPriority="62"/>
-    <w:lsdException w:name="Medium Shading 1 Accent 6" w:uiPriority="63"/>
-    <w:lsdException w:name="Medium Shading 2 Accent 6" w:uiPriority="64"/>
-    <w:lsdException w:name="Medium List 1 Accent 6" w:uiPriority="65"/>
-    <w:lsdException w:name="Medium List 2 Accent 6" w:uiPriority="66"/>
-    <w:lsdException w:name="Medium Grid 1 Accent 6" w:uiPriority="67"/>
-    <w:lsdException w:name="Medium Grid 2 Accent 6" w:uiPriority="68"/>
-    <w:lsdException w:name="Medium Grid 3 Accent 6" w:uiPriority="69"/>
-    <w:lsdException w:name="Dark List Accent 6" w:uiPriority="70"/>
-    <w:lsdException w:name="Colorful Shading Accent 6" w:uiPriority="71"/>
-    <w:lsdException w:name="Colorful List Accent 6" w:uiPriority="72"/>
-    <w:lsdException w:name="Colorful Grid Accent 6" w:uiPriority="73"/>
-    <w:lsdException w:name="Subtle Emphasis" w:uiPriority="19" w:qFormat="1"/>
-    <w:lsdException w:name="Intense Emphasis" w:uiPriority="21" w:qFormat="1"/>
-    <w:lsdException w:name="Subtle Reference" w:uiPriority="31" w:qFormat="1"/>
-    <w:lsdException w:name="Intense Reference" w:uiPriority="32" w:qFormat="1"/>
-    <w:lsdException w:name="Book Title" w:uiPriority="33" w:qFormat="1"/>
-    <w:lsdException w:name="Bibliography" w:semiHidden="1" w:uiPriority="37" w:unhideWhenUsed="1"/>
-    <w:lsdException w:name="TOC Heading" w:semiHidden="1" w:uiPriority="39" w:unhideWhenUsed="1" w:qFormat="1"/>
-    <w:lsdException w:name="Grid Table 4" w:uiPriority="49"/>
-    <w:lsdException w:name="Grid Table 5 Dark" w:uiPriority="50"/>
-    <w:lsdException w:name="Grid Table 6 Colorful" w:uiPriority="51"/>
-    <w:lsdException w:name="Grid Table 7 Colorful" w:uiPriority="52"/>
-    <w:lsdException w:name="Grid Table 1 Light Accent 1" w:uiPriority="46"/>
-    <w:lsdException w:name="Grid Table 2 Accent 1" w:uiPriority="47"/>
-    <w:lsdException w:name="Grid Table 3 Accent 1" w:uiPriority="48"/>
-    <w:lsdException w:name="Grid Table 4 Accent 1" w:uiPriority="49"/>
-    <w:lsdException w:name="Grid Table 5 Dark Accent 1" w:uiPriority="50"/>
-    <w:lsdException w:name="Grid Table 6 Colorful Accent 1" w:uiPriority="51"/>
-    <w:lsdException w:name="Grid Table 7 Colorful Accent 1" w:uiPriority="52"/>
-    <w:lsdException w:name="Grid Table 1 Light Accent 2" w:uiPriority="46"/>
-    <w:lsdException w:name="Grid Table 2 Accent 2" w:uiPriority="47"/>
-    <w:lsdException w:name="Grid Table 3 Accent 2" w:uiPriority="48"/>
-    <w:lsdException w:name="Grid Table 4 Accent 2" w:uiPriority="49"/>
-    <w:lsdException w:name="Grid Table 5 Dark Accent 2" w:uiPriority="50"/>
-    <w:lsdException w:name="Grid Table 6 Colorful Accent 2" w:uiPriority="51"/>
-    <w:lsdException w:name="Grid Table 7 Colorful Accent 2" w:uiPriority="52"/>
-    <w:lsdException w:name="Grid Table 1 Light Accent 3" w:uiPriority="46"/>
-    <w:lsdException w:name="Grid Table 2 Accent 3" w:uiPriority="47"/>
-    <w:lsdException w:name="Grid Table 3 Accent 3" w:uiPriority="48"/>
-    <w:lsdException w:name="Grid Table 4 Accent 3" w:uiPriority="49"/>
-    <w:lsdException w:name="Grid Table 5 Dark Accent 3" w:uiPriority="50"/>
-    <w:lsdException w:name="Grid Table 6 Colorful Accent 3" w:uiPriority="51"/>
-    <w:lsdException w:name="Grid Table 7 Colorful Accent 3" w:uiPriority="52"/>
-    <w:lsdException w:name="Grid Table 1 Light Accent 4" w:uiPriority="46"/>
-    <w:lsdException w:name="Grid Table 2 Accent 4" w:uiPriority="47"/>
-    <w:lsdException w:name="Grid Table 3 Accent 4" w:uiPriority="48"/>
-    <w:lsdException w:name="Grid Table 4 Accent 4" w:uiPriority="49"/>
-    <w:lsdException w:name="Grid Table 5 Dark Accent 4" w:uiPriority="50"/>
-    <w:lsdException w:name="Grid Table 6 Colorful Accent 4" w:uiPriority="51"/>
-    <w:lsdException w:name="Grid Table 7 Colorful Accent 4" w:uiPriority="52"/>
-    <w:lsdException w:name="Grid Table 1 Light Accent 5" w:uiPriority="46"/>
-    <w:lsdException w:name="Grid Table 2 Accent 5" w:uiPriority="47"/>
-    <w:lsdException w:name="Grid Table 3 Accent 5" w:uiPriority="48"/>
-    <w:lsdException w:name="Grid Table 4 Accent 5" w:uiPriority="49"/>
-    <w:lsdException w:name="Grid Table 5 Dark Accent 5" w:uiPriority="50"/>
-    <w:lsdException w:name="Grid Table 6 Colorful Accent 5" w:uiPriority="51"/>
-    <w:lsdException w:name="Grid Table 7 Colorful Accent 5" w:uiPriority="52"/>
-    <w:lsdException w:name="Grid Table 1 Light Accent 6" w:uiPriority="46"/>
-    <w:lsdException w:name="Grid Table 2 Accent 6" w:uiPriority="47"/>
-    <w:lsdException w:name="Grid Table 3 Accent 6" w:uiPriority="48"/>
-    <w:lsdException w:name="Grid Table 4 Accent 6" w:uiPriority="49"/>
-    <w:lsdException w:name="Grid Table 5 Dark Accent 6" w:uiPriority="50"/>
-    <w:lsdException w:name="Grid Table 6 Colorful Accent 6" w:uiPriority="51"/>
-    <w:lsdException w:name="Grid Table 7 Colorful Accent 6" w:uiPriority="52"/>
-    <w:lsdException w:name="List Table 1 Light" w:uiPriority="46"/>
-    <w:lsdException w:name="List Table 2" w:uiPriority="47"/>
-    <w:lsdException w:name="List Table 3" w:uiPriority="48"/>
-    <w:lsdException w:name="List Table 4" w:uiPriority="49"/>
-    <w:lsdException w:name="List Table 5 Dark" w:uiPriority="50"/>
-    <w:lsdException w:name="List Table 6 Colorful" w:uiPriority="51"/>
-    <w:lsdException w:name="List Table 7 Colorful" w:uiPriority="52"/>
-    <w:lsdException w:name="List Table 1 Light Accent 1" w:uiPriority="46"/>
-    <w:lsdException w:name="List Table 2 Accent 1" w:uiPriority="47"/>
-    <w:lsdException w:name="List Table 3 Accent 1" w:uiPriority="48"/>
-    <w:lsdException w:name="List Table 4 Accent 1" w:uiPriority="49"/>
-    <w:lsdException w:name="List Table 5 Dark Accent 1" w:uiPriority="50"/>
-    <w:lsdException w:name="List Table 6 Colorful Accent 1" w:uiPriority="51"/>
-    <w:lsdException w:name="List Table 7 Colorful Accent 1" w:uiPriority="52"/>
-    <w:lsdException w:name="List Table 1 Light Accent 2" w:uiPriority="46"/>
-    <w:lsdException w:name="List Table 2 Accent 2" w:uiPriority="47"/>
-    <w:lsdException w:name="List Table 3 Accent 2" w:uiPriority="48"/>
-    <w:lsdException w:name="List Table 4 Accent 2" w:uiPriority="49"/>
-    <w:lsdException w:name="List Table 5 Dark Accent 2" w:uiPriority="50"/>
-    <w:lsdException w:name="List Table 6 Colorful Accent 2" w:uiPriority="51"/>
-    <w:lsdException w:name="List Table 7 Colorful Accent 2" w:uiPriority="52"/>
-    <w:lsdException w:name="List Table 1 Light Accent 3" w:uiPriority="46"/>
-    <w:lsdException w:name="List Table 2 Accent 3" w:uiPriority="47"/>
-    <w:lsdException w:name="List Table 3 Accent 3" w:uiPriority="48"/>
-    <w:lsdException w:name="List Table 4 Accent 3" w:uiPriority="49"/>
-    <w:lsdException w:name="List Table 5 Dark Accent 3" w:uiPriority="50"/>
-    <w:lsdException w:name="List Table 6 Colorful Accent 3" w:uiPriority="51"/>
-    <w:lsdException w:name="List Table 7 Colorful Accent 3" w:uiPriority="52"/>
-    <w:lsdException w:name="List Table 1 Light Accent 4" w:uiPriority="46"/>
-    <w:lsdException w:name="List Table 2 Accent 4" w:uiPriority="47"/>
-    <w:lsdException w:name="List Table 3 Accent 4" w:uiPriority="48"/>
-    <w:lsdException w:name="List Table 4 Accent 4" w:uiPriority="49"/>
-    <w:lsdException w:name="List Table 5 Dark Accent 4" w:uiPriority="50"/>
-    <w:lsdException w:name="List Table 6 Colorful Accent 4" w:uiPriority="51"/>
-    <w:lsdException w:name="List Table 7 Colorful Accent 4" w:uiPriority="52"/>
-    <w:lsdException w:name="List Table 1 Light Accent 5" w:uiPriority="46"/>
-    <w:lsdException w:name="List Table 2 Accent 5" w:uiPriority="47"/>
-    <w:lsdException w:name="List Table 3 Accent 5" w:uiPriority="48"/>
-    <w:lsdException w:name="List Table 4 Accent 5" w:uiPriority="49"/>
-    <w:lsdException w:name="List Table 5 Dark Accent 5" w:uiPriority="50"/>
-    <w:lsdException w:name="List Table 6 Colorful Accent 5" w:uiPriority="51"/>
-    <w:lsdException w:name="List Table 7 Colorful Accent 5" w:uiPriority="52"/>
-    <w:lsdException w:name="List Table 1 Light Accent 6" w:uiPriority="46"/>
-    <w:lsdException w:name="List Table 2 Accent 6" w:uiPriority="47"/>
-    <w:lsdException w:name="List Table 3 Accent 6" w:uiPriority="48"/>
-    <w:lsdException w:name="List Table 4 Accent 6" w:uiPriority="49"/>
-    <w:lsdException w:name="List Table 5 Dark Accent 6" w:uiPriority="50"/>
-    <w:lsdException w:name="List Table 6 Colorful Accent 6" w:uiPriority="51"/>
-    <w:lsdException w:name="List Table 7 Colorful Accent 6" w:uiPriority="52"/>
+  <w:latentStyles w:defLockedState="0" w:defUIPriority="0" w:defSemiHidden="1" w:defUnhideWhenUsed="1" w:defQFormat="0" w:count="276">
+    <w:lsdException w:name="Normal" w:semiHidden="0" w:unhideWhenUsed="0" w:qFormat="1"/>
+    <w:lsdException w:name="heading 1" w:semiHidden="0" w:uiPriority="9" w:unhideWhenUsed="0" w:qFormat="1"/>
+    <w:lsdException w:name="heading 2" w:semiHidden="0" w:uiPriority="9" w:unhideWhenUsed="0" w:qFormat="1"/>
+    <w:lsdException w:name="heading 3" w:semiHidden="0" w:uiPriority="9" w:unhideWhenUsed="0" w:qFormat="1"/>
+    <w:lsdException w:name="heading 4" w:semiHidden="0" w:uiPriority="9" w:unhideWhenUsed="0" w:qFormat="1"/>
+    <w:lsdException w:name="heading 5" w:semiHidden="0" w:uiPriority="9" w:unhideWhenUsed="0" w:qFormat="1"/>
+    <w:lsdException w:name="heading 6" w:semiHidden="0" w:uiPriority="9" w:unhideWhenUsed="0" w:qFormat="1"/>
+    <w:lsdException w:name="heading 7" w:uiPriority="9" w:qFormat="1"/>
+    <w:lsdException w:name="heading 8" w:uiPriority="9" w:qFormat="1"/>
+    <w:lsdException w:name="heading 9" w:uiPriority="9" w:qFormat="1"/>
+    <w:lsdException w:name="toc 1" w:uiPriority="39"/>
+    <w:lsdException w:name="toc 2" w:uiPriority="39"/>
+    <w:lsdException w:name="toc 3" w:uiPriority="39"/>
+    <w:lsdException w:name="header" w:uiPriority="99"/>
+    <w:lsdException w:name="caption" w:qFormat="1"/>
+    <w:lsdException w:name="List Number" w:semiHidden="0" w:unhideWhenUsed="0"/>
+    <w:lsdException w:name="List 4" w:semiHidden="0" w:unhideWhenUsed="0"/>
+    <w:lsdException w:name="List 5" w:semiHidden="0" w:unhideWhenUsed="0"/>
+    <w:lsdException w:name="Title" w:semiHidden="0" w:unhideWhenUsed="0" w:qFormat="1"/>
+    <w:lsdException w:name="Subtitle" w:semiHidden="0" w:unhideWhenUsed="0" w:qFormat="1"/>
+    <w:lsdException w:name="Salutation" w:semiHidden="0" w:unhideWhenUsed="0"/>
+    <w:lsdException w:name="Date" w:semiHidden="0" w:unhideWhenUsed="0"/>
+    <w:lsdException w:name="Body Text First Indent" w:semiHidden="0" w:unhideWhenUsed="0"/>
+    <w:lsdException w:name="Hyperlink" w:uiPriority="99"/>
+    <w:lsdException w:name="Strong" w:semiHidden="0" w:uiPriority="22" w:unhideWhenUsed="0" w:qFormat="1"/>
+    <w:lsdException w:name="Emphasis" w:semiHidden="0" w:unhideWhenUsed="0" w:qFormat="1"/>
+    <w:lsdException w:name="Table Grid" w:semiHidden="0" w:unhideWhenUsed="0"/>
+    <w:lsdException w:name="Note Level 1" w:semiHidden="0" w:unhideWhenUsed="0"/>
+    <w:lsdException w:name="Note Level 2" w:semiHidden="0" w:unhideWhenUsed="0"/>
+    <w:lsdException w:name="Note Level 3" w:semiHidden="0" w:unhideWhenUsed="0"/>
+    <w:lsdException w:name="Note Level 4" w:semiHidden="0" w:unhideWhenUsed="0"/>
+    <w:lsdException w:name="Note Level 5" w:semiHidden="0" w:unhideWhenUsed="0"/>
+    <w:lsdException w:name="Note Level 6" w:semiHidden="0" w:unhideWhenUsed="0"/>
+    <w:lsdException w:name="Note Level 7" w:semiHidden="0" w:unhideWhenUsed="0"/>
+    <w:lsdException w:name="Note Level 8" w:semiHidden="0" w:unhideWhenUsed="0"/>
+    <w:lsdException w:name="Note Level 9" w:semiHidden="0" w:unhideWhenUsed="0"/>
+    <w:lsdException w:name="Placeholder Text" w:uiPriority="99" w:unhideWhenUsed="0"/>
+    <w:lsdException w:name="No Spacing" w:semiHidden="0" w:uiPriority="1" w:unhideWhenUsed="0" w:qFormat="1"/>
+    <w:lsdException w:name="Light Shading" w:semiHidden="0" w:uiPriority="60" w:unhideWhenUsed="0"/>
+    <w:lsdException w:name="Light List" w:semiHidden="0" w:uiPriority="61" w:unhideWhenUsed="0"/>
+    <w:lsdException w:name="Light Grid" w:semiHidden="0" w:uiPriority="62" w:unhideWhenUsed="0"/>
+    <w:lsdException w:name="Medium Shading 1" w:semiHidden="0" w:uiPriority="63" w:unhideWhenUsed="0"/>
+    <w:lsdException w:name="Medium Shading 2" w:semiHidden="0" w:uiPriority="64" w:unhideWhenUsed="0"/>
+    <w:lsdException w:name="Medium List 1" w:semiHidden="0" w:uiPriority="65" w:unhideWhenUsed="0"/>
+    <w:lsdException w:name="Medium List 2" w:semiHidden="0" w:uiPriority="66" w:unhideWhenUsed="0"/>
+    <w:lsdException w:name="Medium Grid 1" w:semiHidden="0" w:uiPriority="67" w:unhideWhenUsed="0"/>
+    <w:lsdException w:name="Medium Grid 2" w:semiHidden="0" w:uiPriority="68" w:unhideWhenUsed="0"/>
+    <w:lsdException w:name="Medium Grid 3" w:semiHidden="0" w:uiPriority="69" w:unhideWhenUsed="0"/>
+    <w:lsdException w:name="Dark List" w:semiHidden="0" w:uiPriority="70" w:unhideWhenUsed="0"/>
+    <w:lsdException w:name="Colorful Shading" w:semiHidden="0" w:uiPriority="71" w:unhideWhenUsed="0"/>
+    <w:lsdException w:name="Colorful List" w:semiHidden="0" w:uiPriority="72" w:unhideWhenUsed="0"/>
+    <w:lsdException w:name="Colorful Grid" w:semiHidden="0" w:uiPriority="73" w:unhideWhenUsed="0"/>
+    <w:lsdException w:name="Light Shading Accent 1" w:semiHidden="0" w:uiPriority="60" w:unhideWhenUsed="0"/>
+    <w:lsdException w:name="Light List Accent 1" w:semiHidden="0" w:uiPriority="61" w:unhideWhenUsed="0"/>
+    <w:lsdException w:name="Light Grid Accent 1" w:semiHidden="0" w:uiPriority="62" w:unhideWhenUsed="0"/>
+    <w:lsdException w:name="Medium Shading 1 Accent 1" w:semiHidden="0" w:uiPriority="63" w:unhideWhenUsed="0"/>
+    <w:lsdException w:name="Medium Shading 2 Accent 1" w:semiHidden="0" w:uiPriority="64" w:unhideWhenUsed="0"/>
+    <w:lsdException w:name="Medium List 1 Accent 1" w:semiHidden="0" w:uiPriority="65" w:unhideWhenUsed="0"/>
+    <w:lsdException w:name="Revision" w:uiPriority="99" w:unhideWhenUsed="0"/>
+    <w:lsdException w:name="List Paragraph" w:semiHidden="0" w:uiPriority="34" w:unhideWhenUsed="0" w:qFormat="1"/>
+    <w:lsdException w:name="Quote" w:semiHidden="0" w:uiPriority="29" w:unhideWhenUsed="0" w:qFormat="1"/>
+    <w:lsdException w:name="Intense Quote" w:semiHidden="0" w:uiPriority="30" w:unhideWhenUsed="0" w:qFormat="1"/>
+    <w:lsdException w:name="Medium List 2 Accent 1" w:semiHidden="0" w:uiPriority="66" w:unhideWhenUsed="0"/>
+    <w:lsdException w:name="Medium Grid 1 Accent 1" w:semiHidden="0" w:uiPriority="67" w:unhideWhenUsed="0"/>
+    <w:lsdException w:name="Medium Grid 2 Accent 1" w:semiHidden="0" w:uiPriority="68" w:unhideWhenUsed="0"/>
+    <w:lsdException w:name="Medium Grid 3 Accent 1" w:semiHidden="0" w:uiPriority="69" w:unhideWhenUsed="0"/>
+    <w:lsdException w:name="Dark List Accent 1" w:semiHidden="0" w:uiPriority="70" w:unhideWhenUsed="0"/>
+    <w:lsdException w:name="Colorful Shading Accent 1" w:semiHidden="0" w:uiPriority="71" w:unhideWhenUsed="0"/>
+    <w:lsdException w:name="Colorful List Accent 1" w:semiHidden="0" w:uiPriority="72" w:unhideWhenUsed="0"/>
+    <w:lsdException w:name="Colorful Grid Accent 1" w:semiHidden="0" w:uiPriority="73" w:unhideWhenUsed="0"/>
+    <w:lsdException w:name="Light Shading Accent 2" w:semiHidden="0" w:uiPriority="60" w:unhideWhenUsed="0"/>
+    <w:lsdException w:name="Light List Accent 2" w:semiHidden="0" w:uiPriority="61" w:unhideWhenUsed="0"/>
+    <w:lsdException w:name="Light Grid Accent 2" w:semiHidden="0" w:uiPriority="62" w:unhideWhenUsed="0"/>
+    <w:lsdException w:name="Medium Shading 1 Accent 2" w:semiHidden="0" w:uiPriority="63" w:unhideWhenUsed="0"/>
+    <w:lsdException w:name="Medium Shading 2 Accent 2" w:semiHidden="0" w:uiPriority="64" w:unhideWhenUsed="0"/>
+    <w:lsdException w:name="Medium List 1 Accent 2" w:semiHidden="0" w:uiPriority="65" w:unhideWhenUsed="0"/>
+    <w:lsdException w:name="Medium List 2 Accent 2" w:semiHidden="0" w:uiPriority="66" w:unhideWhenUsed="0"/>
+    <w:lsdException w:name="Medium Grid 1 Accent 2" w:semiHidden="0" w:uiPriority="67" w:unhideWhenUsed="0"/>
+    <w:lsdException w:name="Medium Grid 2 Accent 2" w:semiHidden="0" w:uiPriority="68" w:unhideWhenUsed="0"/>
+    <w:lsdException w:name="Medium Grid 3 Accent 2" w:semiHidden="0" w:uiPriority="69" w:unhideWhenUsed="0"/>
+    <w:lsdException w:name="Dark List Accent 2" w:semiHidden="0" w:uiPriority="70" w:unhideWhenUsed="0"/>
+    <w:lsdException w:name="Colorful Shading Accent 2" w:semiHidden="0" w:uiPriority="71" w:unhideWhenUsed="0"/>
+    <w:lsdException w:name="Colorful List Accent 2" w:semiHidden="0" w:uiPriority="72" w:unhideWhenUsed="0"/>
+    <w:lsdException w:name="Colorful Grid Accent 2" w:semiHidden="0" w:uiPriority="73" w:unhideWhenUsed="0"/>
+    <w:lsdException w:name="Light Shading Accent 3" w:semiHidden="0" w:uiPriority="60" w:unhideWhenUsed="0"/>
+    <w:lsdException w:name="Light List Accent 3" w:semiHidden="0" w:uiPriority="61" w:unhideWhenUsed="0"/>
+    <w:lsdException w:name="Light Grid Accent 3" w:semiHidden="0" w:uiPriority="62" w:unhideWhenUsed="0"/>
+    <w:lsdException w:name="Medium Shading 1 Accent 3" w:semiHidden="0" w:uiPriority="63" w:unhideWhenUsed="0"/>
+    <w:lsdException w:name="Medium Shading 2 Accent 3" w:semiHidden="0" w:uiPriority="64" w:unhideWhenUsed="0"/>
+    <w:lsdException w:name="Medium List 1 Accent 3" w:semiHidden="0" w:uiPriority="65" w:unhideWhenUsed="0"/>
+    <w:lsdException w:name="Medium List 2 Accent 3" w:semiHidden="0" w:uiPriority="66" w:unhideWhenUsed="0"/>
+    <w:lsdException w:name="Medium Grid 1 Accent 3" w:semiHidden="0" w:uiPriority="67" w:unhideWhenUsed="0"/>
+    <w:lsdException w:name="Medium Grid 2 Accent 3" w:semiHidden="0" w:uiPriority="68" w:unhideWhenUsed="0"/>
+    <w:lsdException w:name="Medium Grid 3 Accent 3" w:semiHidden="0" w:uiPriority="69" w:unhideWhenUsed="0"/>
+    <w:lsdException w:name="Dark List Accent 3" w:semiHidden="0" w:uiPriority="70" w:unhideWhenUsed="0"/>
+    <w:lsdException w:name="Colorful Shading Accent 3" w:semiHidden="0" w:uiPriority="71" w:unhideWhenUsed="0"/>
+    <w:lsdException w:name="Colorful List Accent 3" w:semiHidden="0" w:uiPriority="72" w:unhideWhenUsed="0"/>
+    <w:lsdException w:name="Colorful Grid Accent 3" w:semiHidden="0" w:uiPriority="73" w:unhideWhenUsed="0"/>
+    <w:lsdException w:name="Light Shading Accent 4" w:semiHidden="0" w:uiPriority="60" w:unhideWhenUsed="0"/>
+    <w:lsdException w:name="Light List Accent 4" w:semiHidden="0" w:uiPriority="61" w:unhideWhenUsed="0"/>
+    <w:lsdException w:name="Light Grid Accent 4" w:semiHidden="0" w:uiPriority="62" w:unhideWhenUsed="0"/>
+    <w:lsdException w:name="Medium Shading 1 Accent 4" w:semiHidden="0" w:uiPriority="63" w:unhideWhenUsed="0"/>
+    <w:lsdException w:name="Medium Shading 2 Accent 4" w:semiHidden="0" w:uiPriority="64" w:unhideWhenUsed="0"/>
+    <w:lsdException w:name="Medium List 1 Accent 4" w:semiHidden="0" w:uiPriority="65" w:unhideWhenUsed="0"/>
+    <w:lsdException w:name="Medium List 2 Accent 4" w:semiHidden="0" w:uiPriority="66" w:unhideWhenUsed="0"/>
+    <w:lsdException w:name="Medium Grid 1 Accent 4" w:semiHidden="0" w:uiPriority="67" w:unhideWhenUsed="0"/>
+    <w:lsdException w:name="Medium Grid 2 Accent 4" w:semiHidden="0" w:uiPriority="68" w:unhideWhenUsed="0"/>
+    <w:lsdException w:name="Medium Grid 3 Accent 4" w:semiHidden="0" w:uiPriority="69" w:unhideWhenUsed="0"/>
+    <w:lsdException w:name="Dark List Accent 4" w:semiHidden="0" w:uiPriority="70" w:unhideWhenUsed="0"/>
+    <w:lsdException w:name="Colorful Shading Accent 4" w:semiHidden="0" w:uiPriority="71" w:unhideWhenUsed="0"/>
+    <w:lsdException w:name="Colorful List Accent 4" w:semiHidden="0" w:uiPriority="72" w:unhideWhenUsed="0"/>
+    <w:lsdException w:name="Colorful Grid Accent 4" w:semiHidden="0" w:uiPriority="73" w:unhideWhenUsed="0"/>
+    <w:lsdException w:name="Light Shading Accent 5" w:semiHidden="0" w:uiPriority="60" w:unhideWhenUsed="0"/>
+    <w:lsdException w:name="Light List Accent 5" w:semiHidden="0" w:uiPriority="61" w:unhideWhenUsed="0"/>
+    <w:lsdException w:name="Light Grid Accent 5" w:semiHidden="0" w:uiPriority="62" w:unhideWhenUsed="0"/>
+    <w:lsdException w:name="Medium Shading 1 Accent 5" w:semiHidden="0" w:uiPriority="63" w:unhideWhenUsed="0"/>
+    <w:lsdException w:name="Medium Shading 2 Accent 5" w:semiHidden="0" w:uiPriority="64" w:unhideWhenUsed="0"/>
+    <w:lsdException w:name="Medium List 1 Accent 5" w:semiHidden="0" w:uiPriority="65" w:unhideWhenUsed="0"/>
+    <w:lsdException w:name="Medium List 2 Accent 5" w:semiHidden="0" w:uiPriority="66" w:unhideWhenUsed="0"/>
+    <w:lsdException w:name="Medium Grid 1 Accent 5" w:semiHidden="0" w:uiPriority="67" w:unhideWhenUsed="0"/>
+    <w:lsdException w:name="Medium Grid 2 Accent 5" w:semiHidden="0" w:uiPriority="68" w:unhideWhenUsed="0"/>
+    <w:lsdException w:name="Medium Grid 3 Accent 5" w:semiHidden="0" w:uiPriority="69" w:unhideWhenUsed="0"/>
+    <w:lsdException w:name="Dark List Accent 5" w:semiHidden="0" w:uiPriority="70" w:unhideWhenUsed="0"/>
+    <w:lsdException w:name="Colorful Shading Accent 5" w:semiHidden="0" w:uiPriority="71" w:unhideWhenUsed="0"/>
+    <w:lsdException w:name="Colorful List Accent 5" w:semiHidden="0" w:uiPriority="72" w:unhideWhenUsed="0"/>
+    <w:lsdException w:name="Colorful Grid Accent 5" w:semiHidden="0" w:uiPriority="73" w:unhideWhenUsed="0"/>
+    <w:lsdException w:name="Light Shading Accent 6" w:semiHidden="0" w:uiPriority="60" w:unhideWhenUsed="0"/>
+    <w:lsdException w:name="Light List Accent 6" w:semiHidden="0" w:uiPriority="61" w:unhideWhenUsed="0"/>
+    <w:lsdException w:name="Light Grid Accent 6" w:semiHidden="0" w:uiPriority="62" w:unhideWhenUsed="0"/>
+    <w:lsdException w:name="Medium Shading 1 Accent 6" w:semiHidden="0" w:uiPriority="63" w:unhideWhenUsed="0"/>
+    <w:lsdException w:name="Medium Shading 2 Accent 6" w:semiHidden="0" w:uiPriority="64" w:unhideWhenUsed="0"/>
+    <w:lsdException w:name="Medium List 1 Accent 6" w:semiHidden="0" w:uiPriority="65" w:unhideWhenUsed="0"/>
+    <w:lsdException w:name="Medium List 2 Accent 6" w:semiHidden="0" w:uiPriority="66" w:unhideWhenUsed="0"/>
+    <w:lsdException w:name="Medium Grid 1 Accent 6" w:semiHidden="0" w:uiPriority="67" w:unhideWhenUsed="0"/>
+    <w:lsdException w:name="Medium Grid 2 Accent 6" w:semiHidden="0" w:uiPriority="68" w:unhideWhenUsed="0"/>
+    <w:lsdException w:name="Medium Grid 3 Accent 6" w:semiHidden="0" w:uiPriority="69" w:unhideWhenUsed="0"/>
+    <w:lsdException w:name="Dark List Accent 6" w:semiHidden="0" w:uiPriority="70" w:unhideWhenUsed="0"/>
+    <w:lsdException w:name="Colorful Shading Accent 6" w:semiHidden="0" w:uiPriority="71" w:unhideWhenUsed="0"/>
+    <w:lsdException w:name="Colorful List Accent 6" w:semiHidden="0" w:uiPriority="72" w:unhideWhenUsed="0"/>
+    <w:lsdException w:name="Colorful Grid Accent 6" w:semiHidden="0" w:uiPriority="73" w:unhideWhenUsed="0"/>
+    <w:lsdException w:name="Subtle Emphasis" w:semiHidden="0" w:uiPriority="19" w:unhideWhenUsed="0" w:qFormat="1"/>
+    <w:lsdException w:name="Intense Emphasis" w:semiHidden="0" w:uiPriority="21" w:unhideWhenUsed="0" w:qFormat="1"/>
+    <w:lsdException w:name="Subtle Reference" w:semiHidden="0" w:uiPriority="31" w:unhideWhenUsed="0" w:qFormat="1"/>
+    <w:lsdException w:name="Intense Reference" w:semiHidden="0" w:uiPriority="32" w:unhideWhenUsed="0" w:qFormat="1"/>
+    <w:lsdException w:name="Book Title" w:semiHidden="0" w:uiPriority="33" w:unhideWhenUsed="0" w:qFormat="1"/>
+    <w:lsdException w:name="Bibliography" w:uiPriority="37"/>
+    <w:lsdException w:name="TOC Heading" w:uiPriority="39" w:qFormat="1"/>
+  </w:latentStyles>
+  <w:style w:type="paragraph" w:default="1" w:styleId="Normal">
+    <w:name w:val="Normal"/>
+    <w:autoRedefine/>
+    <w:qFormat/>
+    <w:rsid w:val="00887B51"/>
+    <w:pPr>
+      <w:spacing w:before="120" w:line="360" w:lineRule="auto"/>
+      <w:ind w:firstLine="630"/>
+      <w:jc w:val="both"/>
+    </w:pPr>
+    <w:rPr>
+      <w:bCs/>
+      <w:sz w:val="22"/>
+      <w:szCs w:val="22"/>
+      <w:lang w:eastAsia="en-US"/>
+    </w:rPr>
+  </w:style>
+  <w:style w:type="paragraph" w:styleId="Heading1">
+    <w:name w:val="heading 1"/>
+    <w:aliases w:val="H1"/>
+    <w:basedOn w:val="Normal"/>
+    <w:next w:val="Normal"/>
+    <w:autoRedefine/>
+    <w:uiPriority w:val="9"/>
+    <w:qFormat/>
+    <w:rsid w:val="00353965"/>
+    <w:pPr>
+      <w:keepNext/>
+      <w:widowControl w:val="0"/>
+      <w:numPr>
+        <w:numId w:val="1"/>
+      </w:numPr>
+      <w:spacing w:before="240" w:after="120" w:line="240" w:lineRule="auto"/>
+      <w:outlineLvl w:val="0"/>
+    </w:pPr>
+    <w:rPr>
+      <w:b/>
+      <w:caps/>
+      <w:snapToGrid w:val="0"/>
+      <w:kern w:val="28"/>
+      <w:sz w:val="28"/>
+      <w:szCs w:val="28"/>
+    </w:rPr>
+  </w:style>
+  <w:style w:type="paragraph" w:styleId="Heading2">
+    <w:name w:val="heading 2"/>
+    <w:aliases w:val="l2,H2"/>
+    <w:basedOn w:val="Normal"/>
+    <w:next w:val="Normal"/>
+    <w:autoRedefine/>
+    <w:uiPriority w:val="9"/>
+    <w:qFormat/>
+    <w:rsid w:val="00353965"/>
+    <w:pPr>
+      <w:keepNext/>
+      <w:numPr>
+        <w:ilvl w:val="1"/>
+        <w:numId w:val="1"/>
+      </w:numPr>
+      <w:spacing w:before="240" w:line="240" w:lineRule="auto"/>
+      <w:outlineLvl w:val="1"/>
+    </w:pPr>
+    <w:rPr>
+      <w:b/>
+      <w:bCs w:val="0"/>
+      <w:iCs/>
+      <w:snapToGrid w:val="0"/>
+      <w:color w:val="000000" w:themeColor="text1"/>
+      <w:sz w:val="24"/>
+      <w:szCs w:val="24"/>
+    </w:rPr>
+  </w:style>
+  <w:style w:type="paragraph" w:styleId="Heading3">
+    <w:name w:val="heading 3"/>
+    <w:basedOn w:val="ListNumber3"/>
+    <w:next w:val="ListContinue3"/>
+    <w:autoRedefine/>
+    <w:uiPriority w:val="9"/>
+    <w:qFormat/>
+    <w:rsid w:val="00F72C23"/>
+    <w:pPr>
+      <w:keepNext/>
+      <w:numPr>
+        <w:ilvl w:val="2"/>
+        <w:numId w:val="15"/>
+      </w:numPr>
+      <w:spacing w:before="180"/>
+      <w:outlineLvl w:val="2"/>
+    </w:pPr>
+    <w:rPr>
+      <w:b/>
+      <w:i/>
+      <w:szCs w:val="18"/>
+    </w:rPr>
+  </w:style>
+  <w:style w:type="paragraph" w:styleId="Heading4">
+    <w:name w:val="heading 4"/>
+    <w:basedOn w:val="Normal"/>
+    <w:next w:val="Normal"/>
+    <w:uiPriority w:val="9"/>
+    <w:qFormat/>
+    <w:rsid w:val="00DB4565"/>
+    <w:pPr>
+      <w:keepNext/>
+      <w:numPr>
+        <w:ilvl w:val="3"/>
+        <w:numId w:val="1"/>
+      </w:numPr>
+      <w:spacing w:before="240"/>
+      <w:outlineLvl w:val="3"/>
+    </w:pPr>
+  </w:style>
+  <w:style w:type="paragraph" w:styleId="Heading5">
+    <w:name w:val="heading 5"/>
+    <w:basedOn w:val="Normal"/>
+    <w:next w:val="Normal"/>
+    <w:uiPriority w:val="9"/>
+    <w:qFormat/>
+    <w:rsid w:val="00DB4565"/>
+    <w:pPr>
+      <w:numPr>
+        <w:ilvl w:val="4"/>
+        <w:numId w:val="1"/>
+      </w:numPr>
+      <w:spacing w:before="240"/>
+      <w:outlineLvl w:val="4"/>
+    </w:pPr>
+    <w:rPr>
+      <w:rFonts w:ascii=".VnArial" w:hAnsi=".VnArial"/>
+    </w:rPr>
+  </w:style>
+  <w:style w:type="paragraph" w:styleId="Heading6">
+    <w:name w:val="heading 6"/>
+    <w:basedOn w:val="Normal"/>
+    <w:next w:val="Normal"/>
+    <w:uiPriority w:val="9"/>
+    <w:qFormat/>
+    <w:rsid w:val="00DB4565"/>
+    <w:pPr>
+      <w:numPr>
+        <w:ilvl w:val="5"/>
+        <w:numId w:val="1"/>
+      </w:numPr>
+      <w:tabs>
+        <w:tab w:val="left" w:pos="702"/>
+        <w:tab w:val="left" w:pos="1080"/>
+      </w:tabs>
+      <w:spacing w:before="240" w:line="288" w:lineRule="auto"/>
+      <w:outlineLvl w:val="5"/>
+    </w:pPr>
+    <w:rPr>
+      <w:rFonts w:ascii="Helvetica" w:hAnsi="Helvetica"/>
+      <w:i/>
+      <w:iCs/>
+      <w:color w:val="000000"/>
+    </w:rPr>
+  </w:style>
+  <w:style w:type="paragraph" w:styleId="Heading7">
+    <w:name w:val="heading 7"/>
+    <w:basedOn w:val="Normal"/>
+    <w:next w:val="Normal"/>
+    <w:uiPriority w:val="9"/>
+    <w:qFormat/>
+    <w:rsid w:val="00DB4565"/>
+    <w:pPr>
+      <w:numPr>
+        <w:ilvl w:val="6"/>
+        <w:numId w:val="1"/>
+      </w:numPr>
+      <w:tabs>
+        <w:tab w:val="left" w:pos="702"/>
+        <w:tab w:val="left" w:pos="1080"/>
+      </w:tabs>
+      <w:spacing w:before="240" w:line="288" w:lineRule="auto"/>
+      <w:outlineLvl w:val="6"/>
+    </w:pPr>
+    <w:rPr>
+      <w:rFonts w:ascii="Helvetica" w:hAnsi="Helvetica"/>
+      <w:color w:val="000000"/>
+    </w:rPr>
+  </w:style>
+  <w:style w:type="paragraph" w:styleId="Heading8">
+    <w:name w:val="heading 8"/>
+    <w:basedOn w:val="Normal"/>
+    <w:next w:val="Normal"/>
+    <w:uiPriority w:val="9"/>
+    <w:qFormat/>
+    <w:rsid w:val="00DB4565"/>
+    <w:pPr>
+      <w:numPr>
+        <w:ilvl w:val="7"/>
+        <w:numId w:val="1"/>
+      </w:numPr>
+      <w:tabs>
+        <w:tab w:val="left" w:pos="702"/>
+        <w:tab w:val="left" w:pos="1080"/>
+      </w:tabs>
+      <w:spacing w:before="240" w:line="288" w:lineRule="auto"/>
+      <w:outlineLvl w:val="7"/>
+    </w:pPr>
+    <w:rPr>
+      <w:rFonts w:ascii="Helvetica" w:hAnsi="Helvetica"/>
+      <w:i/>
+      <w:iCs/>
+      <w:color w:val="000000"/>
+    </w:rPr>
+  </w:style>
+  <w:style w:type="paragraph" w:styleId="Heading9">
+    <w:name w:val="heading 9"/>
+    <w:basedOn w:val="Normal"/>
+    <w:next w:val="Normal"/>
+    <w:uiPriority w:val="9"/>
+    <w:qFormat/>
+    <w:rsid w:val="00DB4565"/>
+    <w:pPr>
+      <w:numPr>
+        <w:ilvl w:val="8"/>
+        <w:numId w:val="1"/>
+      </w:numPr>
+      <w:tabs>
+        <w:tab w:val="left" w:pos="702"/>
+        <w:tab w:val="left" w:pos="1080"/>
+      </w:tabs>
+      <w:spacing w:before="240" w:line="288" w:lineRule="auto"/>
+      <w:outlineLvl w:val="8"/>
+    </w:pPr>
+    <w:rPr>
+      <w:rFonts w:ascii="Helvetica" w:hAnsi="Helvetica"/>
+      <w:i/>
+      <w:iCs/>
+      <w:color w:val="000000"/>
+      <w:sz w:val="18"/>
+      <w:szCs w:val="18"/>
+    </w:rPr>
+  </w:style>
+  <w:style w:type="character" w:default="1" w:styleId="DefaultParagraphFont">
+    <w:name w:val="Default Paragraph Font"/>
+    <w:uiPriority w:val="1"/>
+    <w:semiHidden/>
+    <w:unhideWhenUsed/>
+  </w:style>
+  <w:style w:type="table" w:default="1" w:styleId="TableNormal">
+    <w:name w:val="Normal Table"/>
+    <w:uiPriority w:val="99"/>
+    <w:semiHidden/>
+    <w:unhideWhenUsed/>
+    <w:tblPr>
+      <w:tblInd w:w="0" w:type="dxa"/>
+      <w:tblCellMar>
+        <w:top w:w="0" w:type="dxa"/>
+        <w:left w:w="108" w:type="dxa"/>
+        <w:bottom w:w="0" w:type="dxa"/>
+        <w:right w:w="108" w:type="dxa"/>
+      </w:tblCellMar>
+    </w:tblPr>
+  </w:style>
+  <w:style w:type="numbering" w:default="1" w:styleId="NoList">
+    <w:name w:val="No List"/>
+    <w:uiPriority w:val="99"/>
+    <w:semiHidden/>
+    <w:unhideWhenUsed/>
+  </w:style>
+  <w:style w:type="paragraph" w:styleId="TOC1">
+    <w:name w:val="toc 1"/>
+    <w:basedOn w:val="Normal"/>
+    <w:next w:val="Normal"/>
+    <w:autoRedefine/>
+    <w:uiPriority w:val="39"/>
+    <w:rsid w:val="00E272F5"/>
+    <w:pPr>
+      <w:tabs>
+        <w:tab w:val="left" w:pos="360"/>
+        <w:tab w:val="right" w:leader="dot" w:pos="8630"/>
+      </w:tabs>
+      <w:spacing w:before="180" w:after="120"/>
+    </w:pPr>
+    <w:rPr>
+      <w:caps/>
+      <w:noProof/>
+    </w:rPr>
+  </w:style>
+  <w:style w:type="paragraph" w:styleId="NormalIndent">
+    <w:name w:val="Normal Indent"/>
+    <w:basedOn w:val="Normal"/>
+    <w:rsid w:val="00DB4565"/>
+    <w:pPr>
+      <w:tabs>
+        <w:tab w:val="left" w:pos="702"/>
+        <w:tab w:val="left" w:pos="1080"/>
+      </w:tabs>
+      <w:spacing w:line="288" w:lineRule="auto"/>
+    </w:pPr>
+  </w:style>
+  <w:style w:type="paragraph" w:customStyle="1" w:styleId="Example">
+    <w:name w:val="Example"/>
+    <w:basedOn w:val="NormalIndent"/>
+    <w:autoRedefine/>
+    <w:rsid w:val="00DB4565"/>
+    <w:pPr>
+      <w:spacing w:before="60"/>
+      <w:ind w:left="1440"/>
+    </w:pPr>
+    <w:rPr>
+      <w:i/>
+      <w:iCs/>
+      <w:sz w:val="18"/>
+      <w:szCs w:val="18"/>
+    </w:rPr>
+  </w:style>
+  <w:style w:type="paragraph" w:customStyle="1" w:styleId="Heading10">
+    <w:name w:val="Heading 10"/>
+    <w:basedOn w:val="Heading4"/>
+    <w:rsid w:val="00DB4565"/>
+    <w:pPr>
+      <w:numPr>
+        <w:ilvl w:val="0"/>
+        <w:numId w:val="0"/>
+      </w:numPr>
+      <w:ind w:left="720"/>
+    </w:pPr>
+    <w:rPr>
+      <w:rFonts w:ascii=".VnTime" w:hAnsi=".VnTime"/>
+      <w:i/>
+      <w:iCs/>
+    </w:rPr>
+  </w:style>
+  <w:style w:type="paragraph" w:customStyle="1" w:styleId="Vidu">
+    <w:name w:val="Vidu"/>
+    <w:basedOn w:val="Normal"/>
+    <w:rsid w:val="00DB4565"/>
+    <w:pPr>
+      <w:tabs>
+        <w:tab w:val="num" w:pos="360"/>
+      </w:tabs>
+      <w:ind w:hanging="360"/>
+    </w:pPr>
+  </w:style>
+  <w:style w:type="paragraph" w:customStyle="1" w:styleId="Mucvidu">
+    <w:name w:val="Mucvidu"/>
+    <w:basedOn w:val="Vidu"/>
+    <w:rsid w:val="00DB4565"/>
+    <w:pPr>
+      <w:tabs>
+        <w:tab w:val="clear" w:pos="360"/>
+      </w:tabs>
+      <w:ind w:left="1080"/>
+    </w:pPr>
+  </w:style>
+  <w:style w:type="paragraph" w:customStyle="1" w:styleId="Tailieu">
+    <w:name w:val="Tailieu"/>
+    <w:basedOn w:val="Refer"/>
+    <w:rsid w:val="00DB4565"/>
+    <w:pPr>
+      <w:tabs>
+        <w:tab w:val="num" w:pos="360"/>
+      </w:tabs>
+      <w:ind w:left="360" w:hanging="360"/>
+    </w:pPr>
+    <w:rPr>
+      <w:sz w:val="28"/>
+      <w:szCs w:val="28"/>
+    </w:rPr>
+  </w:style>
+  <w:style w:type="paragraph" w:customStyle="1" w:styleId="Refer">
+    <w:name w:val="Refer"/>
+    <w:basedOn w:val="Normal"/>
+    <w:rsid w:val="00DB4565"/>
+    <w:pPr>
+      <w:spacing w:after="120"/>
+      <w:ind w:left="709"/>
+    </w:pPr>
+  </w:style>
+  <w:style w:type="paragraph" w:customStyle="1" w:styleId="Point">
+    <w:name w:val="Point"/>
+    <w:basedOn w:val="Header"/>
+    <w:rsid w:val="00DB4565"/>
+    <w:pPr>
+      <w:tabs>
+        <w:tab w:val="num" w:pos="795"/>
+      </w:tabs>
+      <w:spacing w:before="0"/>
+      <w:ind w:left="795" w:hanging="360"/>
+    </w:pPr>
+  </w:style>
+  <w:style w:type="paragraph" w:styleId="Header">
+    <w:name w:val="header"/>
+    <w:basedOn w:val="Normal"/>
+    <w:link w:val="HeaderChar"/>
+    <w:autoRedefine/>
+    <w:uiPriority w:val="99"/>
+    <w:rsid w:val="009940A4"/>
+    <w:pPr>
+      <w:pBdr>
+        <w:bottom w:val="single" w:sz="4" w:space="1" w:color="auto"/>
+      </w:pBdr>
+      <w:tabs>
+        <w:tab w:val="right" w:pos="9000"/>
+      </w:tabs>
+      <w:spacing w:line="240" w:lineRule="auto"/>
+      <w:ind w:right="14"/>
+    </w:pPr>
+    <w:rPr>
+      <w:rFonts w:ascii="Arial" w:hAnsi="Arial"/>
+      <w:u w:val="single"/>
+    </w:rPr>
+  </w:style>
+  <w:style w:type="paragraph" w:styleId="TOC2">
+    <w:name w:val="toc 2"/>
+    <w:basedOn w:val="Normal"/>
+    <w:next w:val="Normal"/>
+    <w:autoRedefine/>
+    <w:uiPriority w:val="39"/>
+    <w:rsid w:val="00DB4565"/>
+    <w:pPr>
+      <w:tabs>
+        <w:tab w:val="left" w:pos="900"/>
+        <w:tab w:val="right" w:leader="dot" w:pos="8630"/>
+      </w:tabs>
+      <w:spacing w:line="240" w:lineRule="auto"/>
+    </w:pPr>
+    <w:rPr>
+      <w:rFonts w:cs="Tahoma"/>
+      <w:noProof/>
+    </w:rPr>
+  </w:style>
+  <w:style w:type="paragraph" w:styleId="TOC3">
+    <w:name w:val="toc 3"/>
+    <w:basedOn w:val="Normal"/>
+    <w:next w:val="Normal"/>
+    <w:autoRedefine/>
+    <w:uiPriority w:val="39"/>
+    <w:rsid w:val="00DB4565"/>
+    <w:pPr>
+      <w:tabs>
+        <w:tab w:val="left" w:pos="1200"/>
+        <w:tab w:val="right" w:leader="dot" w:pos="8630"/>
+      </w:tabs>
+      <w:ind w:left="540"/>
+    </w:pPr>
+    <w:rPr>
+      <w:noProof/>
+      <w:sz w:val="18"/>
+      <w:szCs w:val="18"/>
+    </w:rPr>
+  </w:style>
+  <w:style w:type="paragraph" w:styleId="TOC4">
+    <w:name w:val="toc 4"/>
+    <w:basedOn w:val="Normal"/>
+    <w:next w:val="Normal"/>
+    <w:autoRedefine/>
+    <w:semiHidden/>
+    <w:rsid w:val="00DB4565"/>
+    <w:pPr>
+      <w:ind w:left="600"/>
+    </w:pPr>
+    <w:rPr>
+      <w:sz w:val="18"/>
+      <w:szCs w:val="18"/>
+    </w:rPr>
+  </w:style>
+  <w:style w:type="paragraph" w:styleId="TOC5">
+    <w:name w:val="toc 5"/>
+    <w:basedOn w:val="Normal"/>
+    <w:next w:val="Normal"/>
+    <w:autoRedefine/>
+    <w:semiHidden/>
+    <w:rsid w:val="00DB4565"/>
+    <w:pPr>
+      <w:ind w:left="800"/>
+    </w:pPr>
+    <w:rPr>
+      <w:sz w:val="18"/>
+      <w:szCs w:val="18"/>
+    </w:rPr>
+  </w:style>
+  <w:style w:type="paragraph" w:styleId="TOC6">
+    <w:name w:val="toc 6"/>
+    <w:basedOn w:val="Normal"/>
+    <w:next w:val="Normal"/>
+    <w:autoRedefine/>
+    <w:semiHidden/>
+    <w:rsid w:val="00DB4565"/>
+    <w:pPr>
+      <w:ind w:left="1000"/>
+    </w:pPr>
+    <w:rPr>
+      <w:sz w:val="18"/>
+      <w:szCs w:val="18"/>
+    </w:rPr>
+  </w:style>
+  <w:style w:type="paragraph" w:styleId="TOC7">
+    <w:name w:val="toc 7"/>
+    <w:basedOn w:val="Normal"/>
+    <w:next w:val="Normal"/>
+    <w:autoRedefine/>
+    <w:semiHidden/>
+    <w:rsid w:val="00DB4565"/>
+    <w:pPr>
+      <w:ind w:left="1200"/>
+    </w:pPr>
+    <w:rPr>
+      <w:sz w:val="18"/>
+      <w:szCs w:val="18"/>
+    </w:rPr>
+  </w:style>
+  <w:style w:type="paragraph" w:styleId="TOC8">
+    <w:name w:val="toc 8"/>
+    <w:basedOn w:val="Normal"/>
+    <w:next w:val="Normal"/>
+    <w:autoRedefine/>
+    <w:semiHidden/>
+    <w:rsid w:val="00DB4565"/>
+    <w:pPr>
+      <w:ind w:left="1400"/>
+    </w:pPr>
+    <w:rPr>
+      <w:sz w:val="18"/>
+      <w:szCs w:val="18"/>
+    </w:rPr>
+  </w:style>
+  <w:style w:type="paragraph" w:styleId="TOC9">
+    <w:name w:val="toc 9"/>
+    <w:basedOn w:val="Normal"/>
+    <w:next w:val="Normal"/>
+    <w:autoRedefine/>
+    <w:semiHidden/>
+    <w:rsid w:val="00DB4565"/>
+    <w:pPr>
+      <w:ind w:left="1600"/>
+    </w:pPr>
+    <w:rPr>
+      <w:sz w:val="18"/>
+      <w:szCs w:val="18"/>
+    </w:rPr>
+  </w:style>
+  <w:style w:type="paragraph" w:styleId="Title">
+    <w:name w:val="Title"/>
+    <w:basedOn w:val="Normal"/>
+    <w:qFormat/>
+    <w:rsid w:val="00DB4565"/>
+    <w:pPr>
+      <w:spacing w:before="240"/>
+      <w:jc w:val="center"/>
+    </w:pPr>
+    <w:rPr>
+      <w:rFonts w:ascii=".VnArialH" w:hAnsi=".VnArialH"/>
+    </w:rPr>
+  </w:style>
+  <w:style w:type="paragraph" w:customStyle="1" w:styleId="NormalTB">
+    <w:name w:val="NormalTB"/>
+    <w:rsid w:val="00DB4565"/>
+    <w:pPr>
+      <w:jc w:val="center"/>
+    </w:pPr>
+    <w:rPr>
+      <w:rFonts w:ascii=".VnTime" w:hAnsi=".VnTime"/>
+      <w:lang w:val="en-GB" w:eastAsia="en-US"/>
+    </w:rPr>
+  </w:style>
+  <w:style w:type="paragraph" w:styleId="Footer">
+    <w:name w:val="footer"/>
+    <w:basedOn w:val="Normal"/>
+    <w:autoRedefine/>
+    <w:rsid w:val="0018501A"/>
+    <w:pPr>
+      <w:pBdr>
+        <w:top w:val="single" w:sz="4" w:space="1" w:color="auto"/>
+      </w:pBdr>
+      <w:tabs>
+        <w:tab w:val="center" w:pos="4320"/>
+        <w:tab w:val="right" w:pos="9000"/>
+      </w:tabs>
+    </w:pPr>
+    <w:rPr>
+      <w:rFonts w:ascii="Arial" w:hAnsi="Arial"/>
+    </w:rPr>
+  </w:style>
+  <w:style w:type="paragraph" w:customStyle="1" w:styleId="NormalH">
+    <w:name w:val="NormalH"/>
+    <w:basedOn w:val="Normal"/>
+    <w:autoRedefine/>
+    <w:rsid w:val="00BB0F0A"/>
+    <w:pPr>
+      <w:pageBreakBefore/>
+      <w:tabs>
+        <w:tab w:val="left" w:pos="2160"/>
+        <w:tab w:val="right" w:pos="5040"/>
+        <w:tab w:val="left" w:pos="5760"/>
+        <w:tab w:val="right" w:pos="8640"/>
+      </w:tabs>
+      <w:spacing w:before="360" w:after="240"/>
+    </w:pPr>
+    <w:rPr>
+      <w:caps/>
+      <w:color w:val="003400"/>
+      <w:sz w:val="24"/>
+      <w:szCs w:val="24"/>
+    </w:rPr>
+  </w:style>
+  <w:style w:type="character" w:styleId="PageNumber">
+    <w:name w:val="page number"/>
+    <w:basedOn w:val="DefaultParagraphFont"/>
+    <w:rsid w:val="00DB4565"/>
+  </w:style>
+  <w:style w:type="paragraph" w:customStyle="1" w:styleId="Bang">
+    <w:name w:val="Bang"/>
+    <w:basedOn w:val="Normal"/>
+    <w:autoRedefine/>
+    <w:rsid w:val="00353965"/>
+    <w:pPr>
+      <w:framePr w:hSpace="180" w:wrap="around" w:vAnchor="text" w:hAnchor="text" w:xAlign="center" w:y="1"/>
+      <w:spacing w:before="80" w:after="80"/>
+      <w:suppressOverlap/>
+      <w:jc w:val="left"/>
+    </w:pPr>
+    <w:rPr>
+      <w:rFonts w:cs="Tahoma"/>
+      <w:sz w:val="18"/>
+      <w:szCs w:val="18"/>
+    </w:rPr>
+  </w:style>
+  <w:style w:type="paragraph" w:customStyle="1" w:styleId="Heading30">
+    <w:name w:val="Heading3"/>
+    <w:basedOn w:val="NormalIndent"/>
+    <w:rsid w:val="00DB4565"/>
+    <w:pPr>
+      <w:tabs>
+        <w:tab w:val="num" w:pos="1440"/>
+      </w:tabs>
+      <w:ind w:left="1440" w:hanging="720"/>
+    </w:pPr>
+    <w:rPr>
+      <w:rFonts w:ascii=".VnArial" w:hAnsi=".VnArial"/>
+    </w:rPr>
+  </w:style>
+  <w:style w:type="paragraph" w:styleId="BodyTextIndent3">
+    <w:name w:val="Body Text Indent 3"/>
+    <w:basedOn w:val="Normal"/>
+    <w:rsid w:val="00DB4565"/>
+    <w:pPr>
+      <w:ind w:left="540"/>
+    </w:pPr>
+    <w:rPr>
+      <w:lang w:val="en-AU"/>
+    </w:rPr>
+  </w:style>
+  <w:style w:type="paragraph" w:styleId="BodyText">
+    <w:name w:val="Body Text"/>
+    <w:basedOn w:val="Normal"/>
+    <w:rsid w:val="00DB4565"/>
+    <w:pPr>
+      <w:spacing w:before="0"/>
+    </w:pPr>
+    <w:rPr>
+      <w:sz w:val="24"/>
+      <w:szCs w:val="24"/>
+      <w:lang w:val="en-AU"/>
+    </w:rPr>
+  </w:style>
+  <w:style w:type="paragraph" w:customStyle="1" w:styleId="Heading1H1">
+    <w:name w:val="Heading 1.H1"/>
+    <w:basedOn w:val="Normal"/>
+    <w:next w:val="Normal"/>
+    <w:rsid w:val="00DB4565"/>
+    <w:pPr>
+      <w:keepNext/>
+      <w:tabs>
+        <w:tab w:val="left" w:pos="432"/>
+      </w:tabs>
+      <w:spacing w:before="240" w:after="240"/>
+      <w:ind w:left="432" w:hanging="432"/>
+    </w:pPr>
+    <w:rPr>
+      <w:caps/>
+      <w:kern w:val="28"/>
+      <w:sz w:val="24"/>
+      <w:szCs w:val="24"/>
+      <w:lang w:val="en-AU"/>
+    </w:rPr>
+  </w:style>
+  <w:style w:type="paragraph" w:customStyle="1" w:styleId="Heading2H2">
+    <w:name w:val="Heading 2.H2"/>
+    <w:basedOn w:val="Normal"/>
+    <w:next w:val="Normal"/>
+    <w:rsid w:val="00DB4565"/>
+    <w:pPr>
+      <w:keepNext/>
+      <w:tabs>
+        <w:tab w:val="left" w:pos="576"/>
+      </w:tabs>
+      <w:spacing w:before="240" w:after="200"/>
+      <w:ind w:left="576" w:hanging="576"/>
+    </w:pPr>
+    <w:rPr>
+      <w:lang w:val="en-AU"/>
+    </w:rPr>
+  </w:style>
+  <w:style w:type="paragraph" w:customStyle="1" w:styleId="APP2">
+    <w:name w:val="APP2"/>
+    <w:basedOn w:val="Normal"/>
+    <w:rsid w:val="00DB4565"/>
+    <w:pPr>
+      <w:tabs>
+        <w:tab w:val="left" w:pos="-720"/>
+        <w:tab w:val="left" w:pos="0"/>
+      </w:tabs>
+      <w:spacing w:before="0"/>
+      <w:ind w:hanging="720"/>
+    </w:pPr>
+    <w:rPr>
+      <w:lang w:val="en-AU"/>
+    </w:rPr>
+  </w:style>
+  <w:style w:type="paragraph" w:customStyle="1" w:styleId="App1">
+    <w:name w:val="App1"/>
+    <w:basedOn w:val="Heading1H1"/>
+    <w:rsid w:val="00DB4565"/>
+    <w:pPr>
+      <w:tabs>
+        <w:tab w:val="left" w:pos="-720"/>
+        <w:tab w:val="left" w:pos="0"/>
+      </w:tabs>
+      <w:spacing w:before="0" w:after="0"/>
+      <w:ind w:left="1440" w:hanging="1440"/>
+    </w:pPr>
+    <w:rPr>
+      <w:caps w:val="0"/>
+      <w:sz w:val="32"/>
+      <w:szCs w:val="32"/>
+    </w:rPr>
+  </w:style>
+  <w:style w:type="paragraph" w:customStyle="1" w:styleId="PARA1">
+    <w:name w:val="PARA1"/>
+    <w:basedOn w:val="Normal"/>
+    <w:rsid w:val="00DB4565"/>
+    <w:pPr>
+      <w:tabs>
+        <w:tab w:val="left" w:pos="-720"/>
+        <w:tab w:val="left" w:pos="-576"/>
+        <w:tab w:val="left" w:pos="0"/>
+      </w:tabs>
+      <w:spacing w:before="0"/>
+    </w:pPr>
+    <w:rPr>
+      <w:lang w:val="en-GB"/>
+    </w:rPr>
+  </w:style>
+  <w:style w:type="paragraph" w:customStyle="1" w:styleId="chklvl2">
+    <w:name w:val="chklvl2"/>
+    <w:basedOn w:val="Normal"/>
+    <w:rsid w:val="00DB4565"/>
+    <w:pPr>
+      <w:spacing w:before="0"/>
+    </w:pPr>
+    <w:rPr>
+      <w:lang w:val="en-AU"/>
+    </w:rPr>
+  </w:style>
+  <w:style w:type="paragraph" w:customStyle="1" w:styleId="chklvl1">
+    <w:name w:val="chklvl1"/>
+    <w:basedOn w:val="Normal"/>
+    <w:rsid w:val="00DB4565"/>
+    <w:pPr>
+      <w:spacing w:before="0"/>
+      <w:ind w:firstLine="360"/>
+    </w:pPr>
+    <w:rPr>
+      <w:sz w:val="24"/>
+      <w:szCs w:val="24"/>
+      <w:lang w:val="en-AU"/>
+    </w:rPr>
+  </w:style>
+  <w:style w:type="paragraph" w:customStyle="1" w:styleId="chklvl3">
+    <w:name w:val="chklvl3"/>
+    <w:basedOn w:val="Normal"/>
+    <w:rsid w:val="00DB4565"/>
+    <w:pPr>
+      <w:spacing w:before="0"/>
+      <w:ind w:firstLine="1080"/>
+    </w:pPr>
+    <w:rPr>
+      <w:lang w:val="en-AU"/>
+    </w:rPr>
+  </w:style>
+  <w:style w:type="paragraph" w:customStyle="1" w:styleId="CHKLVL4">
+    <w:name w:val="CHKLVL4"/>
+    <w:basedOn w:val="Normal"/>
+    <w:rsid w:val="00DB4565"/>
+    <w:pPr>
+      <w:spacing w:before="0"/>
+      <w:ind w:left="1440"/>
+    </w:pPr>
+    <w:rPr>
+      <w:i/>
+      <w:iCs/>
+      <w:lang w:val="en-AU"/>
+    </w:rPr>
+  </w:style>
+  <w:style w:type="paragraph" w:customStyle="1" w:styleId="GLOSSARY1">
+    <w:name w:val="GLOSSARY1"/>
+    <w:basedOn w:val="Normal"/>
+    <w:rsid w:val="00DB4565"/>
+    <w:pPr>
+      <w:spacing w:before="0"/>
+      <w:ind w:left="274" w:hanging="274"/>
+    </w:pPr>
+    <w:rPr>
+      <w:lang w:val="en-AU"/>
+    </w:rPr>
+  </w:style>
+  <w:style w:type="paragraph" w:customStyle="1" w:styleId="h1para">
+    <w:name w:val="h1para"/>
+    <w:basedOn w:val="Normal"/>
+    <w:rsid w:val="00DB4565"/>
+    <w:pPr>
+      <w:spacing w:before="0"/>
+      <w:ind w:left="450"/>
+    </w:pPr>
+    <w:rPr>
+      <w:lang w:val="en-AU"/>
+    </w:rPr>
+  </w:style>
+  <w:style w:type="paragraph" w:customStyle="1" w:styleId="h2level">
+    <w:name w:val="h2level"/>
+    <w:basedOn w:val="Normal"/>
+    <w:rsid w:val="00DB4565"/>
+    <w:pPr>
+      <w:spacing w:before="0"/>
+      <w:ind w:left="1170"/>
+    </w:pPr>
+    <w:rPr>
+      <w:lang w:val="en-AU"/>
+    </w:rPr>
+  </w:style>
+  <w:style w:type="paragraph" w:customStyle="1" w:styleId="Titlechklst">
+    <w:name w:val="Title_chklst"/>
+    <w:basedOn w:val="Normal"/>
+    <w:rsid w:val="00DB4565"/>
+    <w:pPr>
+      <w:spacing w:before="0"/>
+      <w:jc w:val="center"/>
+    </w:pPr>
+    <w:rPr>
+      <w:caps/>
+      <w:sz w:val="28"/>
+      <w:szCs w:val="28"/>
+      <w:lang w:val="en-AU"/>
+    </w:rPr>
+  </w:style>
+  <w:style w:type="paragraph" w:customStyle="1" w:styleId="CHAPTER">
+    <w:name w:val="CHAPTER"/>
+    <w:basedOn w:val="Normal"/>
+    <w:rsid w:val="00DB4565"/>
+    <w:pPr>
+      <w:spacing w:before="0"/>
+      <w:ind w:hanging="360"/>
+      <w:jc w:val="center"/>
+    </w:pPr>
+    <w:rPr>
+      <w:sz w:val="36"/>
+      <w:szCs w:val="36"/>
+      <w:lang w:val="en-AU"/>
+    </w:rPr>
+  </w:style>
+  <w:style w:type="paragraph" w:customStyle="1" w:styleId="Sub-heading1">
+    <w:name w:val="Sub-heading 1"/>
+    <w:basedOn w:val="CHAPTER"/>
+    <w:rsid w:val="00DB4565"/>
+    <w:pPr>
+      <w:jc w:val="left"/>
+    </w:pPr>
+    <w:rPr>
+      <w:caps/>
+      <w:sz w:val="28"/>
+      <w:szCs w:val="28"/>
+    </w:rPr>
+  </w:style>
+  <w:style w:type="paragraph" w:customStyle="1" w:styleId="Para">
+    <w:name w:val="Para"/>
+    <w:basedOn w:val="Normal"/>
+    <w:rsid w:val="00DB4565"/>
+    <w:pPr>
+      <w:spacing w:before="0"/>
+      <w:ind w:left="432"/>
+    </w:pPr>
+    <w:rPr>
+      <w:lang w:val="en-AU"/>
+    </w:rPr>
+  </w:style>
+  <w:style w:type="paragraph" w:customStyle="1" w:styleId="Level4">
+    <w:name w:val="Level_4"/>
+    <w:basedOn w:val="Normal"/>
+    <w:rsid w:val="00DB4565"/>
+    <w:pPr>
+      <w:spacing w:before="0"/>
+      <w:ind w:left="1080"/>
+    </w:pPr>
+    <w:rPr>
+      <w:lang w:val="en-AU"/>
+    </w:rPr>
+  </w:style>
+  <w:style w:type="paragraph" w:customStyle="1" w:styleId="Level1">
+    <w:name w:val="Level_1"/>
+    <w:basedOn w:val="Normal"/>
+    <w:rsid w:val="00DB4565"/>
+    <w:pPr>
+      <w:spacing w:before="0"/>
+    </w:pPr>
+    <w:rPr>
+      <w:lang w:val="en-AU"/>
+    </w:rPr>
+  </w:style>
+  <w:style w:type="paragraph" w:customStyle="1" w:styleId="Level3">
+    <w:name w:val="Level_3"/>
+    <w:basedOn w:val="Level1"/>
+    <w:rsid w:val="00DB4565"/>
+    <w:rPr>
+      <w:b/>
+      <w:bCs w:val="0"/>
+    </w:rPr>
+  </w:style>
+  <w:style w:type="paragraph" w:customStyle="1" w:styleId="Level2">
+    <w:name w:val="Level_2"/>
+    <w:basedOn w:val="Level3"/>
+    <w:rsid w:val="00DB4565"/>
+    <w:pPr>
+      <w:ind w:left="432"/>
+    </w:pPr>
+  </w:style>
+  <w:style w:type="paragraph" w:customStyle="1" w:styleId="Level5">
+    <w:name w:val="Level_5"/>
+    <w:basedOn w:val="Normal"/>
+    <w:rsid w:val="00DB4565"/>
+    <w:pPr>
+      <w:spacing w:before="0"/>
+      <w:ind w:left="1440"/>
+    </w:pPr>
+    <w:rPr>
+      <w:lang w:val="en-AU"/>
+    </w:rPr>
+  </w:style>
+  <w:style w:type="paragraph" w:customStyle="1" w:styleId="level6">
+    <w:name w:val="level_6"/>
+    <w:basedOn w:val="Normal"/>
+    <w:rsid w:val="00DB4565"/>
+    <w:pPr>
+      <w:spacing w:before="0"/>
+      <w:ind w:left="1800"/>
+    </w:pPr>
+    <w:rPr>
+      <w:lang w:val="en-AU"/>
+    </w:rPr>
+  </w:style>
+  <w:style w:type="paragraph" w:customStyle="1" w:styleId="Appendix">
+    <w:name w:val="Appendix"/>
+    <w:basedOn w:val="Normal"/>
+    <w:rsid w:val="00DB4565"/>
+    <w:pPr>
+      <w:spacing w:before="0"/>
+    </w:pPr>
+    <w:rPr>
+      <w:caps/>
+      <w:sz w:val="24"/>
+      <w:szCs w:val="24"/>
+      <w:lang w:val="en-AU"/>
+    </w:rPr>
+  </w:style>
+  <w:style w:type="paragraph" w:customStyle="1" w:styleId="Applevel2">
+    <w:name w:val="App_level2"/>
+    <w:basedOn w:val="Normal"/>
+    <w:rsid w:val="00DB4565"/>
+    <w:pPr>
+      <w:spacing w:before="0"/>
+    </w:pPr>
+    <w:rPr>
+      <w:caps/>
+      <w:lang w:val="en-AU"/>
+    </w:rPr>
+  </w:style>
+  <w:style w:type="paragraph" w:styleId="FootnoteText">
+    <w:name w:val="footnote text"/>
+    <w:basedOn w:val="Normal"/>
+    <w:semiHidden/>
+    <w:rsid w:val="00DB4565"/>
+    <w:pPr>
+      <w:spacing w:before="0"/>
+    </w:pPr>
+  </w:style>
+  <w:style w:type="paragraph" w:customStyle="1" w:styleId="Standaard">
+    <w:name w:val="Standaard"/>
+    <w:rsid w:val="00DB4565"/>
+    <w:rPr>
+      <w:rFonts w:ascii="CG Times" w:hAnsi="CG Times"/>
+      <w:sz w:val="24"/>
+      <w:szCs w:val="24"/>
+      <w:lang w:val="en-GB" w:eastAsia="en-US"/>
+    </w:rPr>
+  </w:style>
+  <w:style w:type="paragraph" w:styleId="CommentText">
+    <w:name w:val="annotation text"/>
+    <w:basedOn w:val="Normal"/>
+    <w:link w:val="CommentTextChar"/>
+    <w:semiHidden/>
+    <w:rsid w:val="00DB4565"/>
+    <w:pPr>
+      <w:spacing w:before="0"/>
+    </w:pPr>
+    <w:rPr>
+      <w:lang w:val="en-GB"/>
+    </w:rPr>
+  </w:style>
+  <w:style w:type="paragraph" w:styleId="BodyTextIndent">
+    <w:name w:val="Body Text Indent"/>
+    <w:basedOn w:val="Normal"/>
+    <w:rsid w:val="00DB4565"/>
+    <w:pPr>
+      <w:spacing w:before="0"/>
+    </w:pPr>
+    <w:rPr>
+      <w:sz w:val="24"/>
+      <w:szCs w:val="24"/>
+      <w:lang w:val="en-AU"/>
+    </w:rPr>
+  </w:style>
+  <w:style w:type="paragraph" w:customStyle="1" w:styleId="Starbullet">
+    <w:name w:val="Starbullet"/>
+    <w:basedOn w:val="Normal"/>
+    <w:rsid w:val="00DB4565"/>
+    <w:pPr>
+      <w:spacing w:before="0" w:after="240"/>
+      <w:ind w:hanging="360"/>
+    </w:pPr>
+    <w:rPr>
+      <w:color w:val="000000"/>
+      <w:sz w:val="24"/>
+      <w:szCs w:val="24"/>
+      <w:lang w:val="en-GB"/>
+    </w:rPr>
+  </w:style>
+  <w:style w:type="paragraph" w:customStyle="1" w:styleId="textnotindented">
+    <w:name w:val="text not indented"/>
+    <w:basedOn w:val="Normal"/>
+    <w:rsid w:val="00DB4565"/>
+    <w:pPr>
+      <w:spacing w:before="240"/>
+    </w:pPr>
+    <w:rPr>
+      <w:color w:val="000000"/>
+      <w:sz w:val="24"/>
+      <w:szCs w:val="24"/>
+      <w:lang w:val="en-GB"/>
+    </w:rPr>
+  </w:style>
+  <w:style w:type="paragraph" w:styleId="Caption">
+    <w:name w:val="caption"/>
+    <w:basedOn w:val="Normal"/>
+    <w:next w:val="Normal"/>
+    <w:autoRedefine/>
+    <w:qFormat/>
+    <w:rsid w:val="001425AD"/>
+    <w:pPr>
+      <w:spacing w:before="0"/>
+      <w:jc w:val="center"/>
+    </w:pPr>
+    <w:rPr>
+      <w:b/>
+      <w:color w:val="000000"/>
+      <w:sz w:val="21"/>
+      <w:szCs w:val="24"/>
+      <w:lang w:val="en-GB"/>
+    </w:rPr>
+  </w:style>
+  <w:style w:type="paragraph" w:customStyle="1" w:styleId="table">
+    <w:name w:val="table"/>
+    <w:basedOn w:val="Normal"/>
+    <w:rsid w:val="00DB4565"/>
+    <w:pPr>
+      <w:spacing w:after="120"/>
+    </w:pPr>
+    <w:rPr>
+      <w:color w:val="000000"/>
+      <w:sz w:val="24"/>
+      <w:szCs w:val="24"/>
+      <w:lang w:val="en-GB"/>
+    </w:rPr>
+  </w:style>
+  <w:style w:type="character" w:styleId="FootnoteReference">
+    <w:name w:val="footnote reference"/>
+    <w:basedOn w:val="DefaultParagraphFont"/>
+    <w:semiHidden/>
+    <w:rsid w:val="00DB4565"/>
+    <w:rPr>
+      <w:vertAlign w:val="superscript"/>
+    </w:rPr>
+  </w:style>
+  <w:style w:type="paragraph" w:customStyle="1" w:styleId="Bullet">
+    <w:name w:val="Bullet"/>
+    <w:basedOn w:val="Normal"/>
+    <w:rsid w:val="00DB4565"/>
+    <w:pPr>
+      <w:tabs>
+        <w:tab w:val="left" w:pos="-720"/>
+        <w:tab w:val="left" w:pos="0"/>
+      </w:tabs>
+      <w:spacing w:before="40" w:after="80"/>
+      <w:ind w:left="1440" w:hanging="720"/>
+    </w:pPr>
+    <w:rPr>
+      <w:sz w:val="24"/>
+      <w:szCs w:val="24"/>
+      <w:lang w:val="en-AU"/>
+    </w:rPr>
+  </w:style>
+  <w:style w:type="paragraph" w:customStyle="1" w:styleId="screentable">
+    <w:name w:val="screen table"/>
+    <w:rsid w:val="00DB4565"/>
+    <w:pPr>
+      <w:widowControl w:val="0"/>
+    </w:pPr>
+    <w:rPr>
+      <w:lang w:eastAsia="en-US"/>
+    </w:rPr>
+  </w:style>
+  <w:style w:type="paragraph" w:styleId="BodyText3">
+    <w:name w:val="Body Text 3"/>
+    <w:basedOn w:val="Normal"/>
+    <w:rsid w:val="00DB4565"/>
+    <w:pPr>
+      <w:spacing w:before="0"/>
+    </w:pPr>
+    <w:rPr>
+      <w:i/>
+      <w:iCs/>
+      <w:sz w:val="44"/>
+      <w:szCs w:val="44"/>
+      <w:lang w:val="en-AU"/>
+    </w:rPr>
+  </w:style>
+  <w:style w:type="paragraph" w:styleId="TableofFigures">
+    <w:name w:val="table of figures"/>
+    <w:basedOn w:val="Normal"/>
+    <w:next w:val="Normal"/>
+    <w:semiHidden/>
+    <w:rsid w:val="00DB4565"/>
+    <w:pPr>
+      <w:spacing w:before="0"/>
+    </w:pPr>
+    <w:rPr>
+      <w:i/>
+      <w:iCs/>
+      <w:lang w:val="en-GB"/>
+    </w:rPr>
+  </w:style>
+  <w:style w:type="character" w:styleId="Hyperlink">
+    <w:name w:val="Hyperlink"/>
+    <w:basedOn w:val="DefaultParagraphFont"/>
+    <w:uiPriority w:val="99"/>
+    <w:rsid w:val="00DB4565"/>
+    <w:rPr>
+      <w:color w:val="0000FF"/>
+      <w:u w:val="single"/>
+    </w:rPr>
+  </w:style>
+  <w:style w:type="paragraph" w:customStyle="1" w:styleId="DiffListing">
+    <w:name w:val="Diff Listing"/>
+    <w:basedOn w:val="Normal"/>
+    <w:rsid w:val="00DB4565"/>
+    <w:pPr>
+      <w:keepNext/>
+      <w:pBdr>
+        <w:top w:val="single" w:sz="6" w:space="31" w:color="auto"/>
+        <w:left w:val="single" w:sz="6" w:space="31" w:color="auto"/>
+        <w:bottom w:val="single" w:sz="6" w:space="31" w:color="auto"/>
+        <w:right w:val="single" w:sz="6" w:space="31" w:color="auto"/>
+      </w:pBdr>
+      <w:shd w:val="pct5" w:color="auto" w:fill="FFFFFF"/>
+      <w:spacing w:before="0"/>
+    </w:pPr>
+    <w:rPr>
+      <w:rFonts w:ascii="Courier New" w:hAnsi="Courier New" w:cs="Courier New"/>
+      <w:sz w:val="16"/>
+      <w:szCs w:val="16"/>
+      <w:lang w:val="en-GB"/>
+    </w:rPr>
+  </w:style>
+  <w:style w:type="paragraph" w:customStyle="1" w:styleId="Shadedterminal">
+    <w:name w:val="Shaded terminal"/>
+    <w:basedOn w:val="Normal"/>
+    <w:rsid w:val="00DB4565"/>
+    <w:pPr>
+      <w:widowControl w:val="0"/>
+      <w:shd w:val="pct10" w:color="auto" w:fill="auto"/>
+      <w:spacing w:before="0"/>
+    </w:pPr>
+    <w:rPr>
+      <w:rFonts w:ascii="Courier New" w:hAnsi="Courier New" w:cs="Courier New"/>
+      <w:sz w:val="12"/>
+      <w:szCs w:val="12"/>
+      <w:lang w:val="en-GB"/>
+    </w:rPr>
+  </w:style>
+  <w:style w:type="paragraph" w:customStyle="1" w:styleId="jlm">
+    <w:name w:val="jlm"/>
+    <w:basedOn w:val="Normal"/>
+    <w:rsid w:val="00DB4565"/>
+    <w:pPr>
+      <w:spacing w:before="0"/>
+    </w:pPr>
+    <w:rPr>
+      <w:rFonts w:ascii="Courier New" w:hAnsi="Courier New" w:cs="Courier New"/>
+    </w:rPr>
+  </w:style>
+  <w:style w:type="paragraph" w:styleId="DocumentMap">
+    <w:name w:val="Document Map"/>
+    <w:basedOn w:val="Normal"/>
+    <w:semiHidden/>
+    <w:rsid w:val="00DB4565"/>
+    <w:pPr>
+      <w:shd w:val="clear" w:color="auto" w:fill="000080"/>
+      <w:spacing w:before="0"/>
+    </w:pPr>
+    <w:rPr>
+      <w:rFonts w:cs="Tahoma"/>
+      <w:lang w:val="en-AU"/>
+    </w:rPr>
+  </w:style>
+  <w:style w:type="paragraph" w:customStyle="1" w:styleId="Listing">
+    <w:name w:val="Listing"/>
+    <w:basedOn w:val="Normal"/>
+    <w:rsid w:val="00DB4565"/>
+    <w:pPr>
+      <w:spacing w:before="0"/>
+    </w:pPr>
+    <w:rPr>
+      <w:rFonts w:ascii="Courier New" w:hAnsi="Courier New" w:cs="Courier New"/>
+      <w:noProof/>
+      <w:sz w:val="16"/>
+      <w:szCs w:val="16"/>
+      <w:lang w:val="en-AU"/>
+    </w:rPr>
+  </w:style>
+  <w:style w:type="paragraph" w:styleId="BodyTextIndent2">
+    <w:name w:val="Body Text Indent 2"/>
+    <w:basedOn w:val="Normal"/>
+    <w:rsid w:val="00DB4565"/>
+    <w:pPr>
+      <w:spacing w:before="0"/>
+    </w:pPr>
+    <w:rPr>
+      <w:rFonts w:ascii=".VnTime" w:hAnsi=".VnTime"/>
+    </w:rPr>
+  </w:style>
+  <w:style w:type="paragraph" w:customStyle="1" w:styleId="NormalCaption">
+    <w:name w:val="NormalCaption"/>
+    <w:basedOn w:val="Normal"/>
+    <w:rsid w:val="00DB4565"/>
+    <w:pPr>
+      <w:widowControl w:val="0"/>
+      <w:spacing w:after="120"/>
+      <w:ind w:left="709"/>
+    </w:pPr>
+  </w:style>
+  <w:style w:type="paragraph" w:customStyle="1" w:styleId="NormalIndent0">
+    <w:name w:val="NormalIndent"/>
+    <w:basedOn w:val="Normal"/>
+    <w:rsid w:val="00DB4565"/>
+  </w:style>
+  <w:style w:type="paragraph" w:customStyle="1" w:styleId="NormalIndex">
+    <w:name w:val="NormalIndex"/>
+    <w:basedOn w:val="NormalIndent0"/>
+    <w:rsid w:val="00DB4565"/>
+    <w:pPr>
+      <w:tabs>
+        <w:tab w:val="left" w:pos="360"/>
+        <w:tab w:val="left" w:pos="450"/>
+      </w:tabs>
+      <w:spacing w:before="60" w:after="60"/>
+      <w:ind w:hanging="360"/>
+    </w:pPr>
+  </w:style>
+  <w:style w:type="paragraph" w:customStyle="1" w:styleId="NH-1">
+    <w:name w:val="NH-1"/>
+    <w:basedOn w:val="Normal"/>
+    <w:next w:val="NH-2"/>
+    <w:rsid w:val="00DB4565"/>
+    <w:pPr>
+      <w:keepNext/>
+      <w:widowControl w:val="0"/>
+      <w:tabs>
+        <w:tab w:val="left" w:pos="360"/>
+      </w:tabs>
+      <w:ind w:hanging="360"/>
+    </w:pPr>
+    <w:rPr>
+      <w:rFonts w:ascii=".VnArial" w:hAnsi=".VnArial"/>
+      <w:sz w:val="24"/>
+      <w:szCs w:val="24"/>
+    </w:rPr>
+  </w:style>
+  <w:style w:type="paragraph" w:customStyle="1" w:styleId="NH-2">
+    <w:name w:val="NH-2"/>
+    <w:basedOn w:val="Normal"/>
+    <w:next w:val="NormalIndent"/>
+    <w:rsid w:val="00DB4565"/>
+    <w:pPr>
+      <w:keepNext/>
+      <w:widowControl w:val="0"/>
+      <w:tabs>
+        <w:tab w:val="left" w:pos="720"/>
+      </w:tabs>
+      <w:ind w:hanging="360"/>
+    </w:pPr>
+    <w:rPr>
+      <w:rFonts w:ascii=".VnArial" w:hAnsi=".VnArial"/>
+      <w:sz w:val="24"/>
+      <w:szCs w:val="24"/>
+    </w:rPr>
+  </w:style>
+  <w:style w:type="paragraph" w:customStyle="1" w:styleId="NormalText">
+    <w:name w:val="NormalText"/>
+    <w:basedOn w:val="Normal"/>
+    <w:rsid w:val="00DB4565"/>
+    <w:pPr>
+      <w:widowControl w:val="0"/>
+    </w:pPr>
+  </w:style>
+  <w:style w:type="paragraph" w:customStyle="1" w:styleId="H5">
+    <w:name w:val="H5"/>
+    <w:basedOn w:val="NormalIndent"/>
+    <w:next w:val="Normal"/>
+    <w:rsid w:val="00DB4565"/>
+    <w:pPr>
+      <w:keepNext/>
+      <w:widowControl w:val="0"/>
+      <w:tabs>
+        <w:tab w:val="clear" w:pos="702"/>
+        <w:tab w:val="clear" w:pos="1080"/>
+      </w:tabs>
+      <w:spacing w:line="240" w:lineRule="auto"/>
+      <w:ind w:left="-14" w:right="14"/>
+    </w:pPr>
+    <w:rPr>
+      <w:rFonts w:ascii=".VnTime" w:hAnsi=".VnTime"/>
+      <w:i/>
+      <w:iCs/>
+      <w:color w:val="800080"/>
+      <w:sz w:val="24"/>
+      <w:szCs w:val="24"/>
+    </w:rPr>
+  </w:style>
+  <w:style w:type="paragraph" w:customStyle="1" w:styleId="NormalFD">
+    <w:name w:val="NormalFD"/>
+    <w:basedOn w:val="Normal"/>
+    <w:rsid w:val="00DB4565"/>
+    <w:pPr>
+      <w:widowControl w:val="0"/>
+      <w:tabs>
+        <w:tab w:val="left" w:pos="720"/>
+        <w:tab w:val="left" w:leader="dot" w:pos="2160"/>
+        <w:tab w:val="left" w:leader="dot" w:pos="2880"/>
+        <w:tab w:val="left" w:leader="dot" w:pos="3600"/>
+        <w:tab w:val="left" w:leader="dot" w:pos="4320"/>
+        <w:tab w:val="right" w:leader="dot" w:pos="8280"/>
+      </w:tabs>
+      <w:ind w:left="2880" w:hanging="2160"/>
+    </w:pPr>
+    <w:rPr>
+      <w:color w:val="000000"/>
+    </w:rPr>
+  </w:style>
+  <w:style w:type="paragraph" w:customStyle="1" w:styleId="Normal2">
+    <w:name w:val="Normal 2"/>
+    <w:basedOn w:val="Normal"/>
+    <w:rsid w:val="00DB4565"/>
+    <w:pPr>
+      <w:widowControl w:val="0"/>
+      <w:tabs>
+        <w:tab w:val="left" w:pos="360"/>
+      </w:tabs>
+      <w:ind w:hanging="360"/>
+    </w:pPr>
+  </w:style>
+  <w:style w:type="paragraph" w:styleId="BlockText">
+    <w:name w:val="Block Text"/>
+    <w:basedOn w:val="Normal"/>
+    <w:rsid w:val="00DB4565"/>
+    <w:pPr>
+      <w:widowControl w:val="0"/>
+      <w:tabs>
+        <w:tab w:val="left" w:pos="8820"/>
+      </w:tabs>
+      <w:spacing w:before="0"/>
+      <w:ind w:right="22"/>
+    </w:pPr>
+    <w:rPr>
+      <w:rFonts w:ascii=".VnTime" w:hAnsi=".VnTime"/>
+    </w:rPr>
+  </w:style>
+  <w:style w:type="character" w:styleId="CommentReference">
+    <w:name w:val="annotation reference"/>
+    <w:basedOn w:val="DefaultParagraphFont"/>
+    <w:semiHidden/>
+    <w:rsid w:val="00DB4565"/>
+    <w:rPr>
+      <w:sz w:val="16"/>
+      <w:szCs w:val="16"/>
+    </w:rPr>
+  </w:style>
+  <w:style w:type="paragraph" w:customStyle="1" w:styleId="Content">
+    <w:name w:val="Content"/>
+    <w:basedOn w:val="Normal"/>
+    <w:rsid w:val="00DB4565"/>
+    <w:pPr>
+      <w:ind w:left="709"/>
+    </w:pPr>
+    <w:rPr>
+      <w:rFonts w:ascii=".VnTime" w:hAnsi=".VnTime"/>
+      <w:sz w:val="24"/>
+      <w:szCs w:val="24"/>
+    </w:rPr>
+  </w:style>
+  <w:style w:type="paragraph" w:customStyle="1" w:styleId="TableCaption">
+    <w:name w:val="TableCaption"/>
+    <w:basedOn w:val="NormalIndent"/>
+    <w:rsid w:val="00DB4565"/>
+    <w:pPr>
+      <w:widowControl w:val="0"/>
+      <w:tabs>
+        <w:tab w:val="clear" w:pos="702"/>
+        <w:tab w:val="clear" w:pos="1080"/>
+      </w:tabs>
+      <w:spacing w:line="240" w:lineRule="auto"/>
+      <w:ind w:left="-14" w:right="14"/>
+    </w:pPr>
+  </w:style>
+  <w:style w:type="character" w:styleId="Strong">
+    <w:name w:val="Strong"/>
+    <w:basedOn w:val="DefaultParagraphFont"/>
+    <w:uiPriority w:val="22"/>
+    <w:qFormat/>
+    <w:rsid w:val="00887B51"/>
+    <w:rPr>
+      <w:rFonts w:ascii="Times New Roman" w:hAnsi="Times New Roman"/>
+      <w:b/>
+      <w:bCs/>
+      <w:i/>
+      <w:sz w:val="22"/>
+    </w:rPr>
+  </w:style>
+  <w:style w:type="paragraph" w:customStyle="1" w:styleId="TableTitle">
+    <w:name w:val="Table Title"/>
+    <w:basedOn w:val="NormalIndent"/>
+    <w:autoRedefine/>
+    <w:rsid w:val="00DB4565"/>
+    <w:pPr>
+      <w:keepNext/>
+      <w:widowControl w:val="0"/>
+      <w:numPr>
+        <w:numId w:val="2"/>
+      </w:numPr>
+      <w:tabs>
+        <w:tab w:val="clear" w:pos="702"/>
+      </w:tabs>
+      <w:spacing w:line="240" w:lineRule="auto"/>
+      <w:ind w:right="29"/>
+      <w:jc w:val="right"/>
+    </w:pPr>
+    <w:rPr>
+      <w:rFonts w:ascii=".VnTime" w:hAnsi=".VnTime"/>
+    </w:rPr>
+  </w:style>
+  <w:style w:type="paragraph" w:styleId="Index1">
+    <w:name w:val="index 1"/>
+    <w:basedOn w:val="Normal"/>
+    <w:next w:val="Normal"/>
+    <w:autoRedefine/>
+    <w:semiHidden/>
+    <w:rsid w:val="00DB4565"/>
+    <w:pPr>
+      <w:tabs>
+        <w:tab w:val="left" w:pos="702"/>
+        <w:tab w:val="left" w:pos="1080"/>
+      </w:tabs>
+      <w:spacing w:line="288" w:lineRule="auto"/>
+      <w:ind w:left="-18"/>
+    </w:pPr>
+    <w:rPr>
+      <w:rFonts w:ascii=".VnTime" w:hAnsi=".VnTime"/>
+      <w:i/>
+      <w:iCs/>
+    </w:rPr>
+  </w:style>
+  <w:style w:type="paragraph" w:customStyle="1" w:styleId="InfoBlue">
+    <w:name w:val="InfoBlue"/>
+    <w:basedOn w:val="Normal"/>
+    <w:next w:val="BodyText"/>
+    <w:autoRedefine/>
+    <w:rsid w:val="00DB4565"/>
+    <w:pPr>
+      <w:widowControl w:val="0"/>
+      <w:spacing w:before="0" w:after="120" w:line="240" w:lineRule="atLeast"/>
+      <w:ind w:left="540"/>
+    </w:pPr>
+    <w:rPr>
+      <w:rFonts w:cs="Tahoma"/>
+      <w:i/>
+      <w:color w:val="0000FF"/>
+    </w:rPr>
+  </w:style>
+  <w:style w:type="paragraph" w:customStyle="1" w:styleId="HeadingBig">
+    <w:name w:val="Heading Big"/>
+    <w:basedOn w:val="NormalTB"/>
+    <w:autoRedefine/>
+    <w:rsid w:val="004A335E"/>
+    <w:pPr>
+      <w:widowControl w:val="0"/>
+      <w:spacing w:before="120"/>
+    </w:pPr>
+    <w:rPr>
+      <w:rFonts w:ascii="Times New Roman" w:hAnsi="Times New Roman"/>
+      <w:b/>
+      <w:snapToGrid w:val="0"/>
+      <w:color w:val="000000" w:themeColor="text1"/>
+      <w:sz w:val="36"/>
+      <w:szCs w:val="36"/>
+      <w:lang w:val="en-US"/>
+    </w:rPr>
+  </w:style>
+  <w:style w:type="paragraph" w:customStyle="1" w:styleId="HeadingLv1">
+    <w:name w:val="Heading Lv1"/>
+    <w:basedOn w:val="Normal"/>
+    <w:autoRedefine/>
+    <w:rsid w:val="00DB4565"/>
+    <w:pPr>
+      <w:widowControl w:val="0"/>
+      <w:jc w:val="center"/>
+    </w:pPr>
+    <w:rPr>
+      <w:rFonts w:cs="Tahoma"/>
+      <w:snapToGrid w:val="0"/>
+      <w:color w:val="6E2500"/>
+      <w:sz w:val="18"/>
+    </w:rPr>
+  </w:style>
+  <w:style w:type="paragraph" w:customStyle="1" w:styleId="NormalT">
+    <w:name w:val="NormalT"/>
+    <w:basedOn w:val="Normal"/>
+    <w:rsid w:val="00DB4565"/>
+  </w:style>
+  <w:style w:type="paragraph" w:styleId="BalloonText">
+    <w:name w:val="Balloon Text"/>
+    <w:basedOn w:val="Normal"/>
+    <w:link w:val="BalloonTextChar"/>
+    <w:rsid w:val="0003263A"/>
+    <w:pPr>
+      <w:spacing w:before="0" w:line="240" w:lineRule="auto"/>
+    </w:pPr>
+    <w:rPr>
+      <w:rFonts w:cs="Tahoma"/>
+      <w:sz w:val="16"/>
+      <w:szCs w:val="16"/>
+    </w:rPr>
+  </w:style>
+  <w:style w:type="character" w:customStyle="1" w:styleId="BalloonTextChar">
+    <w:name w:val="Balloon Text Char"/>
+    <w:basedOn w:val="DefaultParagraphFont"/>
+    <w:link w:val="BalloonText"/>
+    <w:rsid w:val="0003263A"/>
+    <w:rPr>
+      <w:rFonts w:ascii="Tahoma" w:hAnsi="Tahoma" w:cs="Tahoma"/>
+      <w:sz w:val="16"/>
+      <w:szCs w:val="16"/>
+    </w:rPr>
+  </w:style>
+  <w:style w:type="table" w:styleId="TableGrid">
+    <w:name w:val="Table Grid"/>
+    <w:basedOn w:val="TableNormal"/>
+    <w:rsid w:val="00C42F3D"/>
+    <w:tblPr>
+      <w:tblInd w:w="0" w:type="dxa"/>
+      <w:tblBorders>
+        <w:top w:val="single" w:sz="4" w:space="0" w:color="auto"/>
+        <w:left w:val="single" w:sz="4" w:space="0" w:color="auto"/>
+        <w:bottom w:val="single" w:sz="4" w:space="0" w:color="auto"/>
+        <w:right w:val="single" w:sz="4" w:space="0" w:color="auto"/>
+        <w:insideH w:val="single" w:sz="4" w:space="0" w:color="auto"/>
+        <w:insideV w:val="single" w:sz="4" w:space="0" w:color="auto"/>
+      </w:tblBorders>
+      <w:tblCellMar>
+        <w:top w:w="0" w:type="dxa"/>
+        <w:left w:w="108" w:type="dxa"/>
+        <w:bottom w:w="0" w:type="dxa"/>
+        <w:right w:w="108" w:type="dxa"/>
+      </w:tblCellMar>
+    </w:tblPr>
+  </w:style>
+  <w:style w:type="table" w:customStyle="1" w:styleId="PlainTable11">
+    <w:name w:val="Plain Table 11"/>
+    <w:basedOn w:val="TableNormal"/>
+    <w:uiPriority w:val="41"/>
+    <w:rsid w:val="00E66DBE"/>
+    <w:tblPr>
+      <w:tblStyleRowBandSize w:val="1"/>
+      <w:tblStyleColBandSize w:val="1"/>
+      <w:tblInd w:w="0" w:type="dxa"/>
+      <w:tblBorders>
+        <w:top w:val="single" w:sz="4" w:space="0" w:color="BFBFBF" w:themeColor="background1" w:themeShade="BF"/>
+        <w:left w:val="single" w:sz="4" w:space="0" w:color="BFBFBF" w:themeColor="background1" w:themeShade="BF"/>
+        <w:bottom w:val="single" w:sz="4" w:space="0" w:color="BFBFBF" w:themeColor="background1" w:themeShade="BF"/>
+        <w:right w:val="single" w:sz="4" w:space="0" w:color="BFBFBF" w:themeColor="background1" w:themeShade="BF"/>
+        <w:insideH w:val="single" w:sz="4" w:space="0" w:color="BFBFBF" w:themeColor="background1" w:themeShade="BF"/>
+        <w:insideV w:val="single" w:sz="4" w:space="0" w:color="BFBFBF" w:themeColor="background1" w:themeShade="BF"/>
+      </w:tblBorders>
+      <w:tblCellMar>
+        <w:top w:w="0" w:type="dxa"/>
+        <w:left w:w="108" w:type="dxa"/>
+        <w:bottom w:w="0" w:type="dxa"/>
+        <w:right w:w="108" w:type="dxa"/>
+      </w:tblCellMar>
+    </w:tblPr>
+    <w:tblStylePr w:type="firstRow">
+      <w:rPr>
+        <w:b/>
+        <w:bCs/>
+      </w:rPr>
+    </w:tblStylePr>
+    <w:tblStylePr w:type="lastRow">
+      <w:rPr>
+        <w:b/>
+        <w:bCs/>
+      </w:rPr>
+      <w:tblPr/>
+      <w:tcPr>
+        <w:tcBorders>
+          <w:top w:val="double" w:sz="4" w:space="0" w:color="BFBFBF" w:themeColor="background1" w:themeShade="BF"/>
+        </w:tcBorders>
+      </w:tcPr>
+    </w:tblStylePr>
+    <w:tblStylePr w:type="firstCol">
+      <w:rPr>
+        <w:b/>
+        <w:bCs/>
+      </w:rPr>
+    </w:tblStylePr>
+    <w:tblStylePr w:type="lastCol">
+      <w:rPr>
+        <w:b/>
+        <w:bCs/>
+      </w:rPr>
+    </w:tblStylePr>
+    <w:tblStylePr w:type="band1Vert">
+      <w:tblPr/>
+      <w:tcPr>
+        <w:shd w:val="clear" w:color="auto" w:fill="F2F2F2" w:themeFill="background1" w:themeFillShade="F2"/>
+      </w:tcPr>
+    </w:tblStylePr>
+    <w:tblStylePr w:type="band1Horz">
+      <w:tblPr/>
+      <w:tcPr>
+        <w:shd w:val="clear" w:color="auto" w:fill="F2F2F2" w:themeFill="background1" w:themeFillShade="F2"/>
+      </w:tcPr>
+    </w:tblStylePr>
+  </w:style>
+  <w:style w:type="table" w:customStyle="1" w:styleId="GridTable41">
+    <w:name w:val="Grid Table 41"/>
+    <w:basedOn w:val="TableNormal"/>
+    <w:uiPriority w:val="49"/>
+    <w:rsid w:val="00B66550"/>
+    <w:tblPr>
+      <w:tblStyleRowBandSize w:val="1"/>
+      <w:tblStyleColBandSize w:val="1"/>
+      <w:tblInd w:w="0" w:type="dxa"/>
+      <w:tblBorders>
+        <w:top w:val="single" w:sz="4" w:space="0" w:color="666666" w:themeColor="text1" w:themeTint="99"/>
+        <w:left w:val="single" w:sz="4" w:space="0" w:color="666666" w:themeColor="text1" w:themeTint="99"/>
+        <w:bottom w:val="single" w:sz="4" w:space="0" w:color="666666" w:themeColor="text1" w:themeTint="99"/>
+        <w:right w:val="single" w:sz="4" w:space="0" w:color="666666" w:themeColor="text1" w:themeTint="99"/>
+        <w:insideH w:val="single" w:sz="4" w:space="0" w:color="666666" w:themeColor="text1" w:themeTint="99"/>
+        <w:insideV w:val="single" w:sz="4" w:space="0" w:color="666666" w:themeColor="text1" w:themeTint="99"/>
+      </w:tblBorders>
+      <w:tblCellMar>
+        <w:top w:w="0" w:type="dxa"/>
+        <w:left w:w="108" w:type="dxa"/>
+        <w:bottom w:w="0" w:type="dxa"/>
+        <w:right w:w="108" w:type="dxa"/>
+      </w:tblCellMar>
+    </w:tblPr>
+    <w:tblStylePr w:type="firstRow">
+      <w:rPr>
+        <w:b/>
+        <w:bCs/>
+        <w:color w:val="FFFFFF" w:themeColor="background1"/>
+      </w:rPr>
+      <w:tblPr/>
+      <w:tcPr>
+        <w:tcBorders>
+          <w:top w:val="single" w:sz="4" w:space="0" w:color="000000" w:themeColor="text1"/>
+          <w:left w:val="single" w:sz="4" w:space="0" w:color="000000" w:themeColor="text1"/>
+          <w:bottom w:val="single" w:sz="4" w:space="0" w:color="000000" w:themeColor="text1"/>
+          <w:right w:val="single" w:sz="4" w:space="0" w:color="000000" w:themeColor="text1"/>
+          <w:insideH w:val="nil"/>
+          <w:insideV w:val="nil"/>
+        </w:tcBorders>
+        <w:shd w:val="clear" w:color="auto" w:fill="000000" w:themeFill="text1"/>
+      </w:tcPr>
+    </w:tblStylePr>
+    <w:tblStylePr w:type="lastRow">
+      <w:rPr>
+        <w:b/>
+        <w:bCs/>
+      </w:rPr>
+      <w:tblPr/>
+      <w:tcPr>
+        <w:tcBorders>
+          <w:top w:val="double" w:sz="4" w:space="0" w:color="000000" w:themeColor="text1"/>
+        </w:tcBorders>
+      </w:tcPr>
+    </w:tblStylePr>
+    <w:tblStylePr w:type="firstCol">
+      <w:rPr>
+        <w:b/>
+        <w:bCs/>
+      </w:rPr>
+    </w:tblStylePr>
+    <w:tblStylePr w:type="lastCol">
+      <w:rPr>
+        <w:b/>
+        <w:bCs/>
+      </w:rPr>
+    </w:tblStylePr>
+    <w:tblStylePr w:type="band1Vert">
+      <w:tblPr/>
+      <w:tcPr>
+        <w:shd w:val="clear" w:color="auto" w:fill="CCCCCC" w:themeFill="text1" w:themeFillTint="33"/>
+      </w:tcPr>
+    </w:tblStylePr>
+    <w:tblStylePr w:type="band1Horz">
+      <w:tblPr/>
+      <w:tcPr>
+        <w:shd w:val="clear" w:color="auto" w:fill="CCCCCC" w:themeFill="text1" w:themeFillTint="33"/>
+      </w:tcPr>
+    </w:tblStylePr>
+  </w:style>
+  <w:style w:type="table" w:customStyle="1" w:styleId="GridTable7Colorful1">
+    <w:name w:val="Grid Table 7 Colorful1"/>
+    <w:basedOn w:val="TableNormal"/>
+    <w:uiPriority w:val="52"/>
+    <w:rsid w:val="00B66550"/>
+    <w:rPr>
+      <w:color w:val="000000" w:themeColor="text1"/>
+    </w:rPr>
+    <w:tblPr>
+      <w:tblStyleRowBandSize w:val="1"/>
+      <w:tblStyleColBandSize w:val="1"/>
+      <w:tblInd w:w="0" w:type="dxa"/>
+      <w:tblBorders>
+        <w:top w:val="single" w:sz="4" w:space="0" w:color="666666" w:themeColor="text1" w:themeTint="99"/>
+        <w:left w:val="single" w:sz="4" w:space="0" w:color="666666" w:themeColor="text1" w:themeTint="99"/>
+        <w:bottom w:val="single" w:sz="4" w:space="0" w:color="666666" w:themeColor="text1" w:themeTint="99"/>
+        <w:right w:val="single" w:sz="4" w:space="0" w:color="666666" w:themeColor="text1" w:themeTint="99"/>
+        <w:insideH w:val="single" w:sz="4" w:space="0" w:color="666666" w:themeColor="text1" w:themeTint="99"/>
+        <w:insideV w:val="single" w:sz="4" w:space="0" w:color="666666" w:themeColor="text1" w:themeTint="99"/>
+      </w:tblBorders>
+      <w:tblCellMar>
+        <w:top w:w="0" w:type="dxa"/>
+        <w:left w:w="108" w:type="dxa"/>
+        <w:bottom w:w="0" w:type="dxa"/>
+        <w:right w:w="108" w:type="dxa"/>
+      </w:tblCellMar>
+    </w:tblPr>
+    <w:tblStylePr w:type="firstRow">
+      <w:rPr>
+        <w:b/>
+        <w:bCs/>
+      </w:rPr>
+      <w:tblPr/>
+      <w:tcPr>
+        <w:tcBorders>
+          <w:top w:val="nil"/>
+          <w:left w:val="nil"/>
+          <w:right w:val="nil"/>
+          <w:insideH w:val="nil"/>
+          <w:insideV w:val="nil"/>
+        </w:tcBorders>
+        <w:shd w:val="clear" w:color="auto" w:fill="FFFFFF" w:themeFill="background1"/>
+      </w:tcPr>
+    </w:tblStylePr>
+    <w:tblStylePr w:type="lastRow">
+      <w:rPr>
+        <w:b/>
+        <w:bCs/>
+      </w:rPr>
+      <w:tblPr/>
+      <w:tcPr>
+        <w:tcBorders>
+          <w:left w:val="nil"/>
+          <w:bottom w:val="nil"/>
+          <w:right w:val="nil"/>
+          <w:insideH w:val="nil"/>
+          <w:insideV w:val="nil"/>
+        </w:tcBorders>
+        <w:shd w:val="clear" w:color="auto" w:fill="FFFFFF" w:themeFill="background1"/>
+      </w:tcPr>
+    </w:tblStylePr>
+    <w:tblStylePr w:type="firstCol">
+      <w:pPr>
+        <w:jc w:val="right"/>
+      </w:pPr>
+      <w:rPr>
+        <w:i/>
+        <w:iCs/>
+      </w:rPr>
+      <w:tblPr/>
+      <w:tcPr>
+        <w:tcBorders>
+          <w:top w:val="nil"/>
+          <w:left w:val="nil"/>
+          <w:bottom w:val="nil"/>
+          <w:insideH w:val="nil"/>
+          <w:insideV w:val="nil"/>
+        </w:tcBorders>
+        <w:shd w:val="clear" w:color="auto" w:fill="FFFFFF" w:themeFill="background1"/>
+      </w:tcPr>
+    </w:tblStylePr>
+    <w:tblStylePr w:type="lastCol">
+      <w:rPr>
+        <w:i/>
+        <w:iCs/>
+      </w:rPr>
+      <w:tblPr/>
+      <w:tcPr>
+        <w:tcBorders>
+          <w:top w:val="nil"/>
+          <w:bottom w:val="nil"/>
+          <w:right w:val="nil"/>
+          <w:insideH w:val="nil"/>
+          <w:insideV w:val="nil"/>
+        </w:tcBorders>
+        <w:shd w:val="clear" w:color="auto" w:fill="FFFFFF" w:themeFill="background1"/>
+      </w:tcPr>
+    </w:tblStylePr>
+    <w:tblStylePr w:type="band1Vert">
+      <w:tblPr/>
+      <w:tcPr>
+        <w:shd w:val="clear" w:color="auto" w:fill="CCCCCC" w:themeFill="text1" w:themeFillTint="33"/>
+      </w:tcPr>
+    </w:tblStylePr>
+    <w:tblStylePr w:type="band1Horz">
+      <w:tblPr/>
+      <w:tcPr>
+        <w:shd w:val="clear" w:color="auto" w:fill="CCCCCC" w:themeFill="text1" w:themeFillTint="33"/>
+      </w:tcPr>
+    </w:tblStylePr>
+    <w:tblStylePr w:type="neCell">
+      <w:tblPr/>
+      <w:tcPr>
+        <w:tcBorders>
+          <w:bottom w:val="single" w:sz="4" w:space="0" w:color="666666" w:themeColor="text1" w:themeTint="99"/>
+        </w:tcBorders>
+      </w:tcPr>
+    </w:tblStylePr>
+    <w:tblStylePr w:type="nwCell">
+      <w:tblPr/>
+      <w:tcPr>
+        <w:tcBorders>
+          <w:bottom w:val="single" w:sz="4" w:space="0" w:color="666666" w:themeColor="text1" w:themeTint="99"/>
+        </w:tcBorders>
+      </w:tcPr>
+    </w:tblStylePr>
+    <w:tblStylePr w:type="seCell">
+      <w:tblPr/>
+      <w:tcPr>
+        <w:tcBorders>
+          <w:top w:val="single" w:sz="4" w:space="0" w:color="666666" w:themeColor="text1" w:themeTint="99"/>
+        </w:tcBorders>
+      </w:tcPr>
+    </w:tblStylePr>
+    <w:tblStylePr w:type="swCell">
+      <w:tblPr/>
+      <w:tcPr>
+        <w:tcBorders>
+          <w:top w:val="single" w:sz="4" w:space="0" w:color="666666" w:themeColor="text1" w:themeTint="99"/>
+        </w:tcBorders>
+      </w:tcPr>
+    </w:tblStylePr>
+  </w:style>
+  <w:style w:type="table" w:customStyle="1" w:styleId="GridTable6Colorful1">
+    <w:name w:val="Grid Table 6 Colorful1"/>
+    <w:basedOn w:val="TableNormal"/>
+    <w:uiPriority w:val="51"/>
+    <w:rsid w:val="00B66550"/>
+    <w:rPr>
+      <w:color w:val="000000" w:themeColor="text1"/>
+    </w:rPr>
+    <w:tblPr>
+      <w:tblStyleRowBandSize w:val="1"/>
+      <w:tblStyleColBandSize w:val="1"/>
+      <w:tblInd w:w="0" w:type="dxa"/>
+      <w:tblBorders>
+        <w:top w:val="single" w:sz="4" w:space="0" w:color="666666" w:themeColor="text1" w:themeTint="99"/>
+        <w:left w:val="single" w:sz="4" w:space="0" w:color="666666" w:themeColor="text1" w:themeTint="99"/>
+        <w:bottom w:val="single" w:sz="4" w:space="0" w:color="666666" w:themeColor="text1" w:themeTint="99"/>
+        <w:right w:val="single" w:sz="4" w:space="0" w:color="666666" w:themeColor="text1" w:themeTint="99"/>
+        <w:insideH w:val="single" w:sz="4" w:space="0" w:color="666666" w:themeColor="text1" w:themeTint="99"/>
+        <w:insideV w:val="single" w:sz="4" w:space="0" w:color="666666" w:themeColor="text1" w:themeTint="99"/>
+      </w:tblBorders>
+      <w:tblCellMar>
+        <w:top w:w="0" w:type="dxa"/>
+        <w:left w:w="108" w:type="dxa"/>
+        <w:bottom w:w="0" w:type="dxa"/>
+        <w:right w:w="108" w:type="dxa"/>
+      </w:tblCellMar>
+    </w:tblPr>
+    <w:tblStylePr w:type="firstRow">
+      <w:rPr>
+        <w:b/>
+        <w:bCs/>
+      </w:rPr>
+      <w:tblPr/>
+      <w:tcPr>
+        <w:tcBorders>
+          <w:bottom w:val="single" w:sz="12" w:space="0" w:color="666666" w:themeColor="text1" w:themeTint="99"/>
+        </w:tcBorders>
+      </w:tcPr>
+    </w:tblStylePr>
+    <w:tblStylePr w:type="lastRow">
+      <w:rPr>
+        <w:b/>
+        <w:bCs/>
+      </w:rPr>
+      <w:tblPr/>
+      <w:tcPr>
+        <w:tcBorders>
+          <w:top w:val="double" w:sz="4" w:space="0" w:color="666666" w:themeColor="text1" w:themeTint="99"/>
+        </w:tcBorders>
+      </w:tcPr>
+    </w:tblStylePr>
+    <w:tblStylePr w:type="firstCol">
+      <w:rPr>
+        <w:b/>
+        <w:bCs/>
+      </w:rPr>
+    </w:tblStylePr>
+    <w:tblStylePr w:type="lastCol">
+      <w:rPr>
+        <w:b/>
+        <w:bCs/>
+      </w:rPr>
+    </w:tblStylePr>
+    <w:tblStylePr w:type="band1Vert">
+      <w:tblPr/>
+      <w:tcPr>
+        <w:shd w:val="clear" w:color="auto" w:fill="CCCCCC" w:themeFill="text1" w:themeFillTint="33"/>
+      </w:tcPr>
+    </w:tblStylePr>
+    <w:tblStylePr w:type="band1Horz">
+      <w:tblPr/>
+      <w:tcPr>
+        <w:shd w:val="clear" w:color="auto" w:fill="CCCCCC" w:themeFill="text1" w:themeFillTint="33"/>
+      </w:tcPr>
+    </w:tblStylePr>
+  </w:style>
+  <w:style w:type="table" w:customStyle="1" w:styleId="GridTable21">
+    <w:name w:val="Grid Table 21"/>
+    <w:basedOn w:val="TableNormal"/>
+    <w:uiPriority w:val="47"/>
+    <w:rsid w:val="00B66550"/>
+    <w:tblPr>
+      <w:tblStyleRowBandSize w:val="1"/>
+      <w:tblStyleColBandSize w:val="1"/>
+      <w:tblInd w:w="0" w:type="dxa"/>
+      <w:tblBorders>
+        <w:top w:val="single" w:sz="2" w:space="0" w:color="666666" w:themeColor="text1" w:themeTint="99"/>
+        <w:bottom w:val="single" w:sz="2" w:space="0" w:color="666666" w:themeColor="text1" w:themeTint="99"/>
+        <w:insideH w:val="single" w:sz="2" w:space="0" w:color="666666" w:themeColor="text1" w:themeTint="99"/>
+        <w:insideV w:val="single" w:sz="2" w:space="0" w:color="666666" w:themeColor="text1" w:themeTint="99"/>
+      </w:tblBorders>
+      <w:tblCellMar>
+        <w:top w:w="0" w:type="dxa"/>
+        <w:left w:w="108" w:type="dxa"/>
+        <w:bottom w:w="0" w:type="dxa"/>
+        <w:right w:w="108" w:type="dxa"/>
+      </w:tblCellMar>
+    </w:tblPr>
+    <w:tblStylePr w:type="firstRow">
+      <w:rPr>
+        <w:b/>
+        <w:bCs/>
+      </w:rPr>
+      <w:tblPr/>
+      <w:tcPr>
+        <w:tcBorders>
+          <w:top w:val="nil"/>
+          <w:bottom w:val="single" w:sz="12" w:space="0" w:color="666666" w:themeColor="text1" w:themeTint="99"/>
+          <w:insideH w:val="nil"/>
+          <w:insideV w:val="nil"/>
+        </w:tcBorders>
+        <w:shd w:val="clear" w:color="auto" w:fill="FFFFFF" w:themeFill="background1"/>
+      </w:tcPr>
+    </w:tblStylePr>
+    <w:tblStylePr w:type="lastRow">
+      <w:rPr>
+        <w:b/>
+        <w:bCs/>
+      </w:rPr>
+      <w:tblPr/>
+      <w:tcPr>
+        <w:tcBorders>
+          <w:top w:val="double" w:sz="2" w:space="0" w:color="666666" w:themeColor="text1" w:themeTint="99"/>
+          <w:bottom w:val="nil"/>
+          <w:insideH w:val="nil"/>
+          <w:insideV w:val="nil"/>
+        </w:tcBorders>
+        <w:shd w:val="clear" w:color="auto" w:fill="FFFFFF" w:themeFill="background1"/>
+      </w:tcPr>
+    </w:tblStylePr>
+    <w:tblStylePr w:type="firstCol">
+      <w:rPr>
+        <w:b/>
+        <w:bCs/>
+      </w:rPr>
+    </w:tblStylePr>
+    <w:tblStylePr w:type="lastCol">
+      <w:rPr>
+        <w:b/>
+        <w:bCs/>
+      </w:rPr>
+    </w:tblStylePr>
+    <w:tblStylePr w:type="band1Vert">
+      <w:tblPr/>
+      <w:tcPr>
+        <w:shd w:val="clear" w:color="auto" w:fill="CCCCCC" w:themeFill="text1" w:themeFillTint="33"/>
+      </w:tcPr>
+    </w:tblStylePr>
+    <w:tblStylePr w:type="band1Horz">
+      <w:tblPr/>
+      <w:tcPr>
+        <w:shd w:val="clear" w:color="auto" w:fill="CCCCCC" w:themeFill="text1" w:themeFillTint="33"/>
+      </w:tcPr>
+    </w:tblStylePr>
+  </w:style>
+  <w:style w:type="table" w:customStyle="1" w:styleId="GridTable5Dark-Accent61">
+    <w:name w:val="Grid Table 5 Dark - Accent 61"/>
+    <w:basedOn w:val="TableNormal"/>
+    <w:uiPriority w:val="50"/>
+    <w:rsid w:val="00B66550"/>
+    <w:tblPr>
+      <w:tblStyleRowBandSize w:val="1"/>
+      <w:tblStyleColBandSize w:val="1"/>
+      <w:tblInd w:w="0" w:type="dxa"/>
+      <w:tblBorders>
+        <w:top w:val="single" w:sz="4" w:space="0" w:color="FFFFFF" w:themeColor="background1"/>
+        <w:left w:val="single" w:sz="4" w:space="0" w:color="FFFFFF" w:themeColor="background1"/>
+        <w:bottom w:val="single" w:sz="4" w:space="0" w:color="FFFFFF" w:themeColor="background1"/>
+        <w:right w:val="single" w:sz="4" w:space="0" w:color="FFFFFF" w:themeColor="background1"/>
+        <w:insideH w:val="single" w:sz="4" w:space="0" w:color="FFFFFF" w:themeColor="background1"/>
+        <w:insideV w:val="single" w:sz="4" w:space="0" w:color="FFFFFF" w:themeColor="background1"/>
+      </w:tblBorders>
+      <w:tblCellMar>
+        <w:top w:w="0" w:type="dxa"/>
+        <w:left w:w="108" w:type="dxa"/>
+        <w:bottom w:w="0" w:type="dxa"/>
+        <w:right w:w="108" w:type="dxa"/>
+      </w:tblCellMar>
+    </w:tblPr>
+    <w:tcPr>
+      <w:shd w:val="clear" w:color="auto" w:fill="E2EFD9" w:themeFill="accent6" w:themeFillTint="33"/>
+    </w:tcPr>
+    <w:tblStylePr w:type="firstRow">
+      <w:rPr>
+        <w:b/>
+        <w:bCs/>
+        <w:color w:val="FFFFFF" w:themeColor="background1"/>
+      </w:rPr>
+      <w:tblPr/>
+      <w:tcPr>
+        <w:tcBorders>
+          <w:top w:val="single" w:sz="4" w:space="0" w:color="FFFFFF" w:themeColor="background1"/>
+          <w:left w:val="single" w:sz="4" w:space="0" w:color="FFFFFF" w:themeColor="background1"/>
+          <w:right w:val="single" w:sz="4" w:space="0" w:color="FFFFFF" w:themeColor="background1"/>
+          <w:insideH w:val="nil"/>
+          <w:insideV w:val="nil"/>
+        </w:tcBorders>
+        <w:shd w:val="clear" w:color="auto" w:fill="70AD47" w:themeFill="accent6"/>
+      </w:tcPr>
+    </w:tblStylePr>
+    <w:tblStylePr w:type="lastRow">
+      <w:rPr>
+        <w:b/>
+        <w:bCs/>
+        <w:color w:val="FFFFFF" w:themeColor="background1"/>
+      </w:rPr>
+      <w:tblPr/>
+      <w:tcPr>
+        <w:tcBorders>
+          <w:left w:val="single" w:sz="4" w:space="0" w:color="FFFFFF" w:themeColor="background1"/>
+          <w:bottom w:val="single" w:sz="4" w:space="0" w:color="FFFFFF" w:themeColor="background1"/>
+          <w:right w:val="single" w:sz="4" w:space="0" w:color="FFFFFF" w:themeColor="background1"/>
+          <w:insideH w:val="nil"/>
+          <w:insideV w:val="nil"/>
+        </w:tcBorders>
+        <w:shd w:val="clear" w:color="auto" w:fill="70AD47" w:themeFill="accent6"/>
+      </w:tcPr>
+    </w:tblStylePr>
+    <w:tblStylePr w:type="firstCol">
+      <w:rPr>
+        <w:b/>
+        <w:bCs/>
+        <w:color w:val="FFFFFF" w:themeColor="background1"/>
+      </w:rPr>
+      <w:tblPr/>
+      <w:tcPr>
+        <w:tcBorders>
+          <w:top w:val="single" w:sz="4" w:space="0" w:color="FFFFFF" w:themeColor="background1"/>
+          <w:left w:val="single" w:sz="4" w:space="0" w:color="FFFFFF" w:themeColor="background1"/>
+          <w:bottom w:val="single" w:sz="4" w:space="0" w:color="FFFFFF" w:themeColor="background1"/>
+          <w:insideV w:val="nil"/>
+        </w:tcBorders>
+        <w:shd w:val="clear" w:color="auto" w:fill="70AD47" w:themeFill="accent6"/>
+      </w:tcPr>
+    </w:tblStylePr>
+    <w:tblStylePr w:type="lastCol">
+      <w:rPr>
+        <w:b/>
+        <w:bCs/>
+        <w:color w:val="FFFFFF" w:themeColor="background1"/>
+      </w:rPr>
+      <w:tblPr/>
+      <w:tcPr>
+        <w:tcBorders>
+          <w:top w:val="single" w:sz="4" w:space="0" w:color="FFFFFF" w:themeColor="background1"/>
+          <w:bottom w:val="single" w:sz="4" w:space="0" w:color="FFFFFF" w:themeColor="background1"/>
+          <w:right w:val="single" w:sz="4" w:space="0" w:color="FFFFFF" w:themeColor="background1"/>
+          <w:insideV w:val="nil"/>
+        </w:tcBorders>
+        <w:shd w:val="clear" w:color="auto" w:fill="70AD47" w:themeFill="accent6"/>
+      </w:tcPr>
+    </w:tblStylePr>
+    <w:tblStylePr w:type="band1Vert">
+      <w:tblPr/>
+      <w:tcPr>
+        <w:shd w:val="clear" w:color="auto" w:fill="C5E0B3" w:themeFill="accent6" w:themeFillTint="66"/>
+      </w:tcPr>
+    </w:tblStylePr>
+    <w:tblStylePr w:type="band1Horz">
+      <w:tblPr/>
+      <w:tcPr>
+        <w:shd w:val="clear" w:color="auto" w:fill="C5E0B3" w:themeFill="accent6" w:themeFillTint="66"/>
+      </w:tcPr>
+    </w:tblStylePr>
+  </w:style>
+  <w:style w:type="table" w:customStyle="1" w:styleId="GridTable5Dark1">
+    <w:name w:val="Grid Table 5 Dark1"/>
+    <w:basedOn w:val="TableNormal"/>
+    <w:uiPriority w:val="50"/>
+    <w:rsid w:val="00B66550"/>
+    <w:tblPr>
+      <w:tblStyleRowBandSize w:val="1"/>
+      <w:tblStyleColBandSize w:val="1"/>
+      <w:tblInd w:w="0" w:type="dxa"/>
+      <w:tblBorders>
+        <w:top w:val="single" w:sz="4" w:space="0" w:color="FFFFFF" w:themeColor="background1"/>
+        <w:left w:val="single" w:sz="4" w:space="0" w:color="FFFFFF" w:themeColor="background1"/>
+        <w:bottom w:val="single" w:sz="4" w:space="0" w:color="FFFFFF" w:themeColor="background1"/>
+        <w:right w:val="single" w:sz="4" w:space="0" w:color="FFFFFF" w:themeColor="background1"/>
+        <w:insideH w:val="single" w:sz="4" w:space="0" w:color="FFFFFF" w:themeColor="background1"/>
+        <w:insideV w:val="single" w:sz="4" w:space="0" w:color="FFFFFF" w:themeColor="background1"/>
+      </w:tblBorders>
+      <w:tblCellMar>
+        <w:top w:w="0" w:type="dxa"/>
+        <w:left w:w="108" w:type="dxa"/>
+        <w:bottom w:w="0" w:type="dxa"/>
+        <w:right w:w="108" w:type="dxa"/>
+      </w:tblCellMar>
+    </w:tblPr>
+    <w:tcPr>
+      <w:shd w:val="clear" w:color="auto" w:fill="CCCCCC" w:themeFill="text1" w:themeFillTint="33"/>
+    </w:tcPr>
+    <w:tblStylePr w:type="firstRow">
+      <w:rPr>
+        <w:b/>
+        <w:bCs/>
+        <w:color w:val="FFFFFF" w:themeColor="background1"/>
+      </w:rPr>
+      <w:tblPr/>
+      <w:tcPr>
+        <w:tcBorders>
+          <w:top w:val="single" w:sz="4" w:space="0" w:color="FFFFFF" w:themeColor="background1"/>
+          <w:left w:val="single" w:sz="4" w:space="0" w:color="FFFFFF" w:themeColor="background1"/>
+          <w:right w:val="single" w:sz="4" w:space="0" w:color="FFFFFF" w:themeColor="background1"/>
+          <w:insideH w:val="nil"/>
+          <w:insideV w:val="nil"/>
+        </w:tcBorders>
+        <w:shd w:val="clear" w:color="auto" w:fill="000000" w:themeFill="text1"/>
+      </w:tcPr>
+    </w:tblStylePr>
+    <w:tblStylePr w:type="lastRow">
+      <w:rPr>
+        <w:b/>
+        <w:bCs/>
+        <w:color w:val="FFFFFF" w:themeColor="background1"/>
+      </w:rPr>
+      <w:tblPr/>
+      <w:tcPr>
+        <w:tcBorders>
+          <w:left w:val="single" w:sz="4" w:space="0" w:color="FFFFFF" w:themeColor="background1"/>
+          <w:bottom w:val="single" w:sz="4" w:space="0" w:color="FFFFFF" w:themeColor="background1"/>
+          <w:right w:val="single" w:sz="4" w:space="0" w:color="FFFFFF" w:themeColor="background1"/>
+          <w:insideH w:val="nil"/>
+          <w:insideV w:val="nil"/>
+        </w:tcBorders>
+        <w:shd w:val="clear" w:color="auto" w:fill="000000" w:themeFill="text1"/>
+      </w:tcPr>
+    </w:tblStylePr>
+    <w:tblStylePr w:type="firstCol">
+      <w:rPr>
+        <w:b/>
+        <w:bCs/>
+        <w:color w:val="FFFFFF" w:themeColor="background1"/>
+      </w:rPr>
+      <w:tblPr/>
+      <w:tcPr>
+        <w:tcBorders>
+          <w:top w:val="single" w:sz="4" w:space="0" w:color="FFFFFF" w:themeColor="background1"/>
+          <w:left w:val="single" w:sz="4" w:space="0" w:color="FFFFFF" w:themeColor="background1"/>
+          <w:bottom w:val="single" w:sz="4" w:space="0" w:color="FFFFFF" w:themeColor="background1"/>
+          <w:insideV w:val="nil"/>
+        </w:tcBorders>
+        <w:shd w:val="clear" w:color="auto" w:fill="000000" w:themeFill="text1"/>
+      </w:tcPr>
+    </w:tblStylePr>
+    <w:tblStylePr w:type="lastCol">
+      <w:rPr>
+        <w:b/>
+        <w:bCs/>
+        <w:color w:val="FFFFFF" w:themeColor="background1"/>
+      </w:rPr>
+      <w:tblPr/>
+      <w:tcPr>
+        <w:tcBorders>
+          <w:top w:val="single" w:sz="4" w:space="0" w:color="FFFFFF" w:themeColor="background1"/>
+          <w:bottom w:val="single" w:sz="4" w:space="0" w:color="FFFFFF" w:themeColor="background1"/>
+          <w:right w:val="single" w:sz="4" w:space="0" w:color="FFFFFF" w:themeColor="background1"/>
+          <w:insideV w:val="nil"/>
+        </w:tcBorders>
+        <w:shd w:val="clear" w:color="auto" w:fill="000000" w:themeFill="text1"/>
+      </w:tcPr>
+    </w:tblStylePr>
+    <w:tblStylePr w:type="band1Vert">
+      <w:tblPr/>
+      <w:tcPr>
+        <w:shd w:val="clear" w:color="auto" w:fill="999999" w:themeFill="text1" w:themeFillTint="66"/>
+      </w:tcPr>
+    </w:tblStylePr>
+    <w:tblStylePr w:type="band1Horz">
+      <w:tblPr/>
+      <w:tcPr>
+        <w:shd w:val="clear" w:color="auto" w:fill="999999" w:themeFill="text1" w:themeFillTint="66"/>
+      </w:tcPr>
+    </w:tblStylePr>
+  </w:style>
+  <w:style w:type="table" w:customStyle="1" w:styleId="ListTable31">
+    <w:name w:val="List Table 31"/>
+    <w:basedOn w:val="TableNormal"/>
+    <w:uiPriority w:val="48"/>
+    <w:rsid w:val="009032E4"/>
+    <w:tblPr>
+      <w:tblStyleRowBandSize w:val="1"/>
+      <w:tblStyleColBandSize w:val="1"/>
+      <w:tblInd w:w="0" w:type="dxa"/>
+      <w:tblBorders>
+        <w:top w:val="single" w:sz="4" w:space="0" w:color="000000" w:themeColor="text1"/>
+        <w:left w:val="single" w:sz="4" w:space="0" w:color="000000" w:themeColor="text1"/>
+        <w:bottom w:val="single" w:sz="4" w:space="0" w:color="000000" w:themeColor="text1"/>
+        <w:right w:val="single" w:sz="4" w:space="0" w:color="000000" w:themeColor="text1"/>
+      </w:tblBorders>
+      <w:tblCellMar>
+        <w:top w:w="0" w:type="dxa"/>
+        <w:left w:w="108" w:type="dxa"/>
+        <w:bottom w:w="0" w:type="dxa"/>
+        <w:right w:w="108" w:type="dxa"/>
+      </w:tblCellMar>
+    </w:tblPr>
+    <w:tblStylePr w:type="firstRow">
+      <w:rPr>
+        <w:b/>
+        <w:bCs/>
+        <w:color w:val="FFFFFF" w:themeColor="background1"/>
+      </w:rPr>
+      <w:tblPr/>
+      <w:tcPr>
+        <w:shd w:val="clear" w:color="auto" w:fill="000000" w:themeFill="text1"/>
+      </w:tcPr>
+    </w:tblStylePr>
+    <w:tblStylePr w:type="lastRow">
+      <w:rPr>
+        <w:b/>
+        <w:bCs/>
+      </w:rPr>
+      <w:tblPr/>
+      <w:tcPr>
+        <w:tcBorders>
+          <w:top w:val="double" w:sz="4" w:space="0" w:color="000000" w:themeColor="text1"/>
+        </w:tcBorders>
+        <w:shd w:val="clear" w:color="auto" w:fill="FFFFFF" w:themeFill="background1"/>
+      </w:tcPr>
+    </w:tblStylePr>
+    <w:tblStylePr w:type="firstCol">
+      <w:rPr>
+        <w:b/>
+        <w:bCs/>
+      </w:rPr>
+      <w:tblPr/>
+      <w:tcPr>
+        <w:tcBorders>
+          <w:right w:val="nil"/>
+        </w:tcBorders>
+        <w:shd w:val="clear" w:color="auto" w:fill="FFFFFF" w:themeFill="background1"/>
+      </w:tcPr>
+    </w:tblStylePr>
+    <w:tblStylePr w:type="lastCol">
+      <w:rPr>
+        <w:b/>
+        <w:bCs/>
+      </w:rPr>
+      <w:tblPr/>
+      <w:tcPr>
+        <w:tcBorders>
+          <w:left w:val="nil"/>
+        </w:tcBorders>
+        <w:shd w:val="clear" w:color="auto" w:fill="FFFFFF" w:themeFill="background1"/>
+      </w:tcPr>
+    </w:tblStylePr>
+    <w:tblStylePr w:type="band1Vert">
+      <w:tblPr/>
+      <w:tcPr>
+        <w:tcBorders>
+          <w:left w:val="single" w:sz="4" w:space="0" w:color="000000" w:themeColor="text1"/>
+          <w:right w:val="single" w:sz="4" w:space="0" w:color="000000" w:themeColor="text1"/>
+        </w:tcBorders>
+      </w:tcPr>
+    </w:tblStylePr>
+    <w:tblStylePr w:type="band1Horz">
+      <w:tblPr/>
+      <w:tcPr>
+        <w:tcBorders>
+          <w:top w:val="single" w:sz="4" w:space="0" w:color="000000" w:themeColor="text1"/>
+          <w:bottom w:val="single" w:sz="4" w:space="0" w:color="000000" w:themeColor="text1"/>
+          <w:insideH w:val="nil"/>
+        </w:tcBorders>
+      </w:tcPr>
+    </w:tblStylePr>
+    <w:tblStylePr w:type="neCell">
+      <w:tblPr/>
+      <w:tcPr>
+        <w:tcBorders>
+          <w:left w:val="nil"/>
+          <w:bottom w:val="nil"/>
+        </w:tcBorders>
+      </w:tcPr>
+    </w:tblStylePr>
+    <w:tblStylePr w:type="nwCell">
+      <w:tblPr/>
+      <w:tcPr>
+        <w:tcBorders>
+          <w:bottom w:val="nil"/>
+          <w:right w:val="nil"/>
+        </w:tcBorders>
+      </w:tcPr>
+    </w:tblStylePr>
+    <w:tblStylePr w:type="seCell">
+      <w:tblPr/>
+      <w:tcPr>
+        <w:tcBorders>
+          <w:top w:val="double" w:sz="4" w:space="0" w:color="000000" w:themeColor="text1"/>
+          <w:left w:val="nil"/>
+        </w:tcBorders>
+      </w:tcPr>
+    </w:tblStylePr>
+    <w:tblStylePr w:type="swCell">
+      <w:tblPr/>
+      <w:tcPr>
+        <w:tcBorders>
+          <w:top w:val="double" w:sz="4" w:space="0" w:color="000000" w:themeColor="text1"/>
+          <w:right w:val="nil"/>
+        </w:tcBorders>
+      </w:tcPr>
+    </w:tblStylePr>
+  </w:style>
+  <w:style w:type="paragraph" w:styleId="ListParagraph">
+    <w:name w:val="List Paragraph"/>
+    <w:basedOn w:val="Normal"/>
+    <w:link w:val="ListParagraphChar"/>
+    <w:uiPriority w:val="34"/>
+    <w:qFormat/>
+    <w:rsid w:val="0097453E"/>
+    <w:pPr>
+      <w:contextualSpacing/>
+    </w:pPr>
+  </w:style>
+  <w:style w:type="paragraph" w:styleId="Date">
+    <w:name w:val="Date"/>
+    <w:basedOn w:val="Normal"/>
+    <w:next w:val="Normal"/>
+    <w:link w:val="DateChar"/>
+    <w:rsid w:val="009337BD"/>
+  </w:style>
+  <w:style w:type="character" w:customStyle="1" w:styleId="DateChar">
+    <w:name w:val="Date Char"/>
+    <w:basedOn w:val="DefaultParagraphFont"/>
+    <w:link w:val="Date"/>
+    <w:rsid w:val="009337BD"/>
+    <w:rPr>
+      <w:rFonts w:ascii="Tahoma" w:hAnsi="Tahoma" w:cs="Arial"/>
+      <w:lang w:eastAsia="en-US"/>
+    </w:rPr>
+  </w:style>
+  <w:style w:type="character" w:styleId="FollowedHyperlink">
+    <w:name w:val="FollowedHyperlink"/>
+    <w:basedOn w:val="DefaultParagraphFont"/>
+    <w:semiHidden/>
+    <w:unhideWhenUsed/>
+    <w:rsid w:val="00CF03E6"/>
+    <w:rPr>
+      <w:color w:val="954F72" w:themeColor="followedHyperlink"/>
+      <w:u w:val="single"/>
+    </w:rPr>
+  </w:style>
+  <w:style w:type="paragraph" w:styleId="CommentSubject">
+    <w:name w:val="annotation subject"/>
+    <w:basedOn w:val="CommentText"/>
+    <w:next w:val="CommentText"/>
+    <w:link w:val="CommentSubjectChar"/>
+    <w:semiHidden/>
+    <w:unhideWhenUsed/>
+    <w:rsid w:val="00B80259"/>
+    <w:pPr>
+      <w:spacing w:before="120" w:line="240" w:lineRule="auto"/>
+    </w:pPr>
+    <w:rPr>
+      <w:b/>
+      <w:sz w:val="20"/>
+      <w:szCs w:val="20"/>
+      <w:lang w:val="en-US"/>
+    </w:rPr>
+  </w:style>
+  <w:style w:type="character" w:customStyle="1" w:styleId="CommentTextChar">
+    <w:name w:val="Comment Text Char"/>
+    <w:basedOn w:val="DefaultParagraphFont"/>
+    <w:link w:val="CommentText"/>
+    <w:semiHidden/>
+    <w:rsid w:val="00B80259"/>
+    <w:rPr>
+      <w:bCs/>
+      <w:sz w:val="22"/>
+      <w:szCs w:val="22"/>
+      <w:lang w:val="en-GB" w:eastAsia="en-US"/>
+    </w:rPr>
+  </w:style>
+  <w:style w:type="character" w:customStyle="1" w:styleId="CommentSubjectChar">
+    <w:name w:val="Comment Subject Char"/>
+    <w:basedOn w:val="CommentTextChar"/>
+    <w:link w:val="CommentSubject"/>
+    <w:rsid w:val="00B80259"/>
+    <w:rPr>
+      <w:bCs/>
+      <w:sz w:val="22"/>
+      <w:szCs w:val="22"/>
+      <w:lang w:val="en-GB" w:eastAsia="en-US"/>
+    </w:rPr>
+  </w:style>
+  <w:style w:type="character" w:customStyle="1" w:styleId="apple-converted-space">
+    <w:name w:val="apple-converted-space"/>
+    <w:basedOn w:val="DefaultParagraphFont"/>
+    <w:rsid w:val="004769F9"/>
+  </w:style>
+  <w:style w:type="character" w:styleId="IntenseEmphasis">
+    <w:name w:val="Intense Emphasis"/>
+    <w:basedOn w:val="DefaultParagraphFont"/>
+    <w:uiPriority w:val="21"/>
+    <w:qFormat/>
+    <w:rsid w:val="004769F9"/>
+    <w:rPr>
+      <w:b/>
+      <w:bCs/>
+      <w:i/>
+      <w:iCs/>
+      <w:color w:val="5B9BD5" w:themeColor="accent1"/>
+    </w:rPr>
+  </w:style>
+  <w:style w:type="character" w:customStyle="1" w:styleId="ListParagraphChar">
+    <w:name w:val="List Paragraph Char"/>
+    <w:link w:val="ListParagraph"/>
+    <w:uiPriority w:val="34"/>
+    <w:rsid w:val="004769F9"/>
+    <w:rPr>
+      <w:bCs/>
+      <w:sz w:val="22"/>
+      <w:szCs w:val="22"/>
+      <w:lang w:eastAsia="en-US"/>
+    </w:rPr>
+  </w:style>
+  <w:style w:type="paragraph" w:styleId="NoSpacing">
+    <w:name w:val="No Spacing"/>
+    <w:uiPriority w:val="1"/>
+    <w:qFormat/>
+    <w:rsid w:val="004938CE"/>
+    <w:pPr>
+      <w:ind w:left="720"/>
+      <w:jc w:val="both"/>
+    </w:pPr>
+    <w:rPr>
+      <w:bCs/>
+      <w:sz w:val="22"/>
+      <w:szCs w:val="22"/>
+      <w:lang w:eastAsia="en-US"/>
+    </w:rPr>
+  </w:style>
+  <w:style w:type="paragraph" w:styleId="EndnoteText">
+    <w:name w:val="endnote text"/>
+    <w:basedOn w:val="Normal"/>
+    <w:link w:val="EndnoteTextChar"/>
+    <w:semiHidden/>
+    <w:unhideWhenUsed/>
+    <w:rsid w:val="00FB7B33"/>
+    <w:pPr>
+      <w:spacing w:before="0" w:line="240" w:lineRule="auto"/>
+    </w:pPr>
+    <w:rPr>
+      <w:sz w:val="20"/>
+      <w:szCs w:val="20"/>
+    </w:rPr>
+  </w:style>
+  <w:style w:type="character" w:customStyle="1" w:styleId="EndnoteTextChar">
+    <w:name w:val="Endnote Text Char"/>
+    <w:basedOn w:val="DefaultParagraphFont"/>
+    <w:link w:val="EndnoteText"/>
+    <w:semiHidden/>
+    <w:rsid w:val="00FB7B33"/>
+    <w:rPr>
+      <w:bCs/>
+      <w:lang w:eastAsia="en-US"/>
+    </w:rPr>
+  </w:style>
+  <w:style w:type="character" w:styleId="EndnoteReference">
+    <w:name w:val="endnote reference"/>
+    <w:basedOn w:val="DefaultParagraphFont"/>
+    <w:semiHidden/>
+    <w:unhideWhenUsed/>
+    <w:rsid w:val="00FB7B33"/>
+    <w:rPr>
+      <w:vertAlign w:val="superscript"/>
+    </w:rPr>
+  </w:style>
+  <w:style w:type="paragraph" w:styleId="TOCHeading">
+    <w:name w:val="TOC Heading"/>
+    <w:basedOn w:val="Heading1"/>
+    <w:next w:val="Normal"/>
+    <w:uiPriority w:val="39"/>
+    <w:unhideWhenUsed/>
+    <w:qFormat/>
+    <w:rsid w:val="004E3F3F"/>
+    <w:pPr>
+      <w:keepLines/>
+      <w:widowControl/>
+      <w:numPr>
+        <w:numId w:val="0"/>
+      </w:numPr>
+      <w:spacing w:after="0" w:line="259" w:lineRule="auto"/>
+      <w:jc w:val="left"/>
+      <w:outlineLvl w:val="9"/>
+    </w:pPr>
+    <w:rPr>
+      <w:rFonts w:asciiTheme="majorHAnsi" w:eastAsiaTheme="majorEastAsia" w:hAnsiTheme="majorHAnsi" w:cstheme="majorBidi"/>
+      <w:b w:val="0"/>
+      <w:bCs w:val="0"/>
+      <w:caps w:val="0"/>
+      <w:snapToGrid/>
+      <w:color w:val="2E74B5" w:themeColor="accent1" w:themeShade="BF"/>
+      <w:kern w:val="0"/>
+      <w:sz w:val="32"/>
+      <w:szCs w:val="32"/>
+    </w:rPr>
+  </w:style>
+  <w:style w:type="character" w:customStyle="1" w:styleId="HeaderChar">
+    <w:name w:val="Header Char"/>
+    <w:basedOn w:val="DefaultParagraphFont"/>
+    <w:link w:val="Header"/>
+    <w:uiPriority w:val="99"/>
+    <w:rsid w:val="00353965"/>
+    <w:rPr>
+      <w:rFonts w:ascii="Arial" w:hAnsi="Arial"/>
+      <w:bCs/>
+      <w:sz w:val="22"/>
+      <w:szCs w:val="22"/>
+      <w:u w:val="single"/>
+      <w:lang w:eastAsia="en-US"/>
+    </w:rPr>
+  </w:style>
+  <w:style w:type="paragraph" w:styleId="ListNumber3">
+    <w:name w:val="List Number 3"/>
+    <w:basedOn w:val="Normal"/>
+    <w:semiHidden/>
+    <w:unhideWhenUsed/>
+    <w:rsid w:val="001574DA"/>
+    <w:pPr>
+      <w:numPr>
+        <w:numId w:val="32"/>
+      </w:numPr>
+      <w:contextualSpacing/>
+    </w:pPr>
+  </w:style>
+  <w:style w:type="paragraph" w:styleId="ListContinue3">
+    <w:name w:val="List Continue 3"/>
+    <w:basedOn w:val="Normal"/>
+    <w:semiHidden/>
+    <w:unhideWhenUsed/>
+    <w:rsid w:val="001574DA"/>
+    <w:pPr>
+      <w:spacing w:after="120"/>
+      <w:ind w:left="1080"/>
+      <w:contextualSpacing/>
+    </w:pPr>
+  </w:style>
+</w:styles>
+</file>
+
+<file path=word/stylesWithEffects.xml><?xml version="1.0" encoding="utf-8"?>
+<w:styles xmlns:wpc="http://schemas.microsoft.com/office/word/2010/wordprocessingCanvas" xmlns:mo="http://schemas.microsoft.com/office/mac/office/2008/main" xmlns:mc="http://schemas.openxmlformats.org/markup-compatibility/2006" xmlns:mv="urn:schemas-microsoft-com:mac:vml" xmlns:o="urn:schemas-microsoft-com:office:office" xmlns:r="http://schemas.openxmlformats.org/officeDocument/2006/relationships" xmlns:m="http://schemas.openxmlformats.org/officeDocument/2006/math" xmlns:v="urn:schemas-microsoft-com:vml" xmlns:wp14="http://schemas.microsoft.com/office/word/2010/wordprocessingDrawing" xmlns:wp="http://schemas.openxmlformats.org/drawingml/2006/wordprocessingDrawing" xmlns:w10="urn:schemas-microsoft-com:office:word" xmlns:w="http://schemas.openxmlformats.org/wordprocessingml/2006/main" xmlns:w14="http://schemas.microsoft.com/office/word/2010/wordml" xmlns:wpg="http://schemas.microsoft.com/office/word/2010/wordprocessingGroup" xmlns:wpi="http://schemas.microsoft.com/office/word/2010/wordprocessingInk" xmlns:wne="http://schemas.microsoft.com/office/word/2006/wordml" xmlns:wps="http://schemas.microsoft.com/office/word/2010/wordprocessingShape" mc:Ignorable="w14 wp14">
+  <w:docDefaults>
+    <w:rPrDefault>
+      <w:rPr>
+        <w:rFonts w:ascii="Times New Roman" w:eastAsia="MS Mincho" w:hAnsi="Times New Roman" w:cs="Times New Roman"/>
+        <w:lang w:val="en-US" w:eastAsia="ja-JP" w:bidi="ar-SA"/>
+      </w:rPr>
+    </w:rPrDefault>
+    <w:pPrDefault/>
+  </w:docDefaults>
+  <w:latentStyles w:defLockedState="0" w:defUIPriority="0" w:defSemiHidden="1" w:defUnhideWhenUsed="1" w:defQFormat="0" w:count="276">
+    <w:lsdException w:name="Normal" w:semiHidden="0" w:unhideWhenUsed="0" w:qFormat="1"/>
+    <w:lsdException w:name="heading 1" w:semiHidden="0" w:uiPriority="9" w:unhideWhenUsed="0" w:qFormat="1"/>
+    <w:lsdException w:name="heading 2" w:semiHidden="0" w:uiPriority="9" w:unhideWhenUsed="0" w:qFormat="1"/>
+    <w:lsdException w:name="heading 3" w:semiHidden="0" w:uiPriority="9" w:unhideWhenUsed="0" w:qFormat="1"/>
+    <w:lsdException w:name="heading 4" w:semiHidden="0" w:uiPriority="9" w:unhideWhenUsed="0" w:qFormat="1"/>
+    <w:lsdException w:name="heading 5" w:semiHidden="0" w:uiPriority="9" w:unhideWhenUsed="0" w:qFormat="1"/>
+    <w:lsdException w:name="heading 6" w:semiHidden="0" w:uiPriority="9" w:unhideWhenUsed="0" w:qFormat="1"/>
+    <w:lsdException w:name="heading 7" w:uiPriority="9" w:qFormat="1"/>
+    <w:lsdException w:name="heading 8" w:uiPriority="9" w:qFormat="1"/>
+    <w:lsdException w:name="heading 9" w:uiPriority="9" w:qFormat="1"/>
+    <w:lsdException w:name="toc 1" w:uiPriority="39"/>
+    <w:lsdException w:name="toc 2" w:uiPriority="39"/>
+    <w:lsdException w:name="toc 3" w:uiPriority="39"/>
+    <w:lsdException w:name="header" w:uiPriority="99"/>
+    <w:lsdException w:name="caption" w:qFormat="1"/>
+    <w:lsdException w:name="List Number" w:semiHidden="0" w:unhideWhenUsed="0"/>
+    <w:lsdException w:name="List 4" w:semiHidden="0" w:unhideWhenUsed="0"/>
+    <w:lsdException w:name="List 5" w:semiHidden="0" w:unhideWhenUsed="0"/>
+    <w:lsdException w:name="Title" w:semiHidden="0" w:unhideWhenUsed="0" w:qFormat="1"/>
+    <w:lsdException w:name="Subtitle" w:semiHidden="0" w:unhideWhenUsed="0" w:qFormat="1"/>
+    <w:lsdException w:name="Salutation" w:semiHidden="0" w:unhideWhenUsed="0"/>
+    <w:lsdException w:name="Date" w:semiHidden="0" w:unhideWhenUsed="0"/>
+    <w:lsdException w:name="Body Text First Indent" w:semiHidden="0" w:unhideWhenUsed="0"/>
+    <w:lsdException w:name="Hyperlink" w:uiPriority="99"/>
+    <w:lsdException w:name="Strong" w:semiHidden="0" w:uiPriority="22" w:unhideWhenUsed="0" w:qFormat="1"/>
+    <w:lsdException w:name="Emphasis" w:semiHidden="0" w:unhideWhenUsed="0" w:qFormat="1"/>
+    <w:lsdException w:name="Table Grid" w:semiHidden="0" w:unhideWhenUsed="0"/>
+    <w:lsdException w:name="Note Level 1" w:semiHidden="0" w:unhideWhenUsed="0"/>
+    <w:lsdException w:name="Note Level 2" w:semiHidden="0" w:unhideWhenUsed="0"/>
+    <w:lsdException w:name="Note Level 3" w:semiHidden="0" w:unhideWhenUsed="0"/>
+    <w:lsdException w:name="Note Level 4" w:semiHidden="0" w:unhideWhenUsed="0"/>
+    <w:lsdException w:name="Note Level 5" w:semiHidden="0" w:unhideWhenUsed="0"/>
+    <w:lsdException w:name="Note Level 6" w:semiHidden="0" w:unhideWhenUsed="0"/>
+    <w:lsdException w:name="Note Level 7" w:semiHidden="0" w:unhideWhenUsed="0"/>
+    <w:lsdException w:name="Note Level 8" w:semiHidden="0" w:unhideWhenUsed="0"/>
+    <w:lsdException w:name="Note Level 9" w:semiHidden="0" w:unhideWhenUsed="0"/>
+    <w:lsdException w:name="Placeholder Text" w:uiPriority="99" w:unhideWhenUsed="0"/>
+    <w:lsdException w:name="No Spacing" w:semiHidden="0" w:uiPriority="1" w:unhideWhenUsed="0" w:qFormat="1"/>
+    <w:lsdException w:name="Light Shading" w:semiHidden="0" w:uiPriority="60" w:unhideWhenUsed="0"/>
+    <w:lsdException w:name="Light List" w:semiHidden="0" w:uiPriority="61" w:unhideWhenUsed="0"/>
+    <w:lsdException w:name="Light Grid" w:semiHidden="0" w:uiPriority="62" w:unhideWhenUsed="0"/>
+    <w:lsdException w:name="Medium Shading 1" w:semiHidden="0" w:uiPriority="63" w:unhideWhenUsed="0"/>
+    <w:lsdException w:name="Medium Shading 2" w:semiHidden="0" w:uiPriority="64" w:unhideWhenUsed="0"/>
+    <w:lsdException w:name="Medium List 1" w:semiHidden="0" w:uiPriority="65" w:unhideWhenUsed="0"/>
+    <w:lsdException w:name="Medium List 2" w:semiHidden="0" w:uiPriority="66" w:unhideWhenUsed="0"/>
+    <w:lsdException w:name="Medium Grid 1" w:semiHidden="0" w:uiPriority="67" w:unhideWhenUsed="0"/>
+    <w:lsdException w:name="Medium Grid 2" w:semiHidden="0" w:uiPriority="68" w:unhideWhenUsed="0"/>
+    <w:lsdException w:name="Medium Grid 3" w:semiHidden="0" w:uiPriority="69" w:unhideWhenUsed="0"/>
+    <w:lsdException w:name="Dark List" w:semiHidden="0" w:uiPriority="70" w:unhideWhenUsed="0"/>
+    <w:lsdException w:name="Colorful Shading" w:semiHidden="0" w:uiPriority="71" w:unhideWhenUsed="0"/>
+    <w:lsdException w:name="Colorful List" w:semiHidden="0" w:uiPriority="72" w:unhideWhenUsed="0"/>
+    <w:lsdException w:name="Colorful Grid" w:semiHidden="0" w:uiPriority="73" w:unhideWhenUsed="0"/>
+    <w:lsdException w:name="Light Shading Accent 1" w:semiHidden="0" w:uiPriority="60" w:unhideWhenUsed="0"/>
+    <w:lsdException w:name="Light List Accent 1" w:semiHidden="0" w:uiPriority="61" w:unhideWhenUsed="0"/>
+    <w:lsdException w:name="Light Grid Accent 1" w:semiHidden="0" w:uiPriority="62" w:unhideWhenUsed="0"/>
+    <w:lsdException w:name="Medium Shading 1 Accent 1" w:semiHidden="0" w:uiPriority="63" w:unhideWhenUsed="0"/>
+    <w:lsdException w:name="Medium Shading 2 Accent 1" w:semiHidden="0" w:uiPriority="64" w:unhideWhenUsed="0"/>
+    <w:lsdException w:name="Medium List 1 Accent 1" w:semiHidden="0" w:uiPriority="65" w:unhideWhenUsed="0"/>
+    <w:lsdException w:name="Revision" w:uiPriority="99" w:unhideWhenUsed="0"/>
+    <w:lsdException w:name="List Paragraph" w:semiHidden="0" w:uiPriority="34" w:unhideWhenUsed="0" w:qFormat="1"/>
+    <w:lsdException w:name="Quote" w:semiHidden="0" w:uiPriority="29" w:unhideWhenUsed="0" w:qFormat="1"/>
+    <w:lsdException w:name="Intense Quote" w:semiHidden="0" w:uiPriority="30" w:unhideWhenUsed="0" w:qFormat="1"/>
+    <w:lsdException w:name="Medium List 2 Accent 1" w:semiHidden="0" w:uiPriority="66" w:unhideWhenUsed="0"/>
+    <w:lsdException w:name="Medium Grid 1 Accent 1" w:semiHidden="0" w:uiPriority="67" w:unhideWhenUsed="0"/>
+    <w:lsdException w:name="Medium Grid 2 Accent 1" w:semiHidden="0" w:uiPriority="68" w:unhideWhenUsed="0"/>
+    <w:lsdException w:name="Medium Grid 3 Accent 1" w:semiHidden="0" w:uiPriority="69" w:unhideWhenUsed="0"/>
+    <w:lsdException w:name="Dark List Accent 1" w:semiHidden="0" w:uiPriority="70" w:unhideWhenUsed="0"/>
+    <w:lsdException w:name="Colorful Shading Accent 1" w:semiHidden="0" w:uiPriority="71" w:unhideWhenUsed="0"/>
+    <w:lsdException w:name="Colorful List Accent 1" w:semiHidden="0" w:uiPriority="72" w:unhideWhenUsed="0"/>
+    <w:lsdException w:name="Colorful Grid Accent 1" w:semiHidden="0" w:uiPriority="73" w:unhideWhenUsed="0"/>
+    <w:lsdException w:name="Light Shading Accent 2" w:semiHidden="0" w:uiPriority="60" w:unhideWhenUsed="0"/>
+    <w:lsdException w:name="Light List Accent 2" w:semiHidden="0" w:uiPriority="61" w:unhideWhenUsed="0"/>
+    <w:lsdException w:name="Light Grid Accent 2" w:semiHidden="0" w:uiPriority="62" w:unhideWhenUsed="0"/>
+    <w:lsdException w:name="Medium Shading 1 Accent 2" w:semiHidden="0" w:uiPriority="63" w:unhideWhenUsed="0"/>
+    <w:lsdException w:name="Medium Shading 2 Accent 2" w:semiHidden="0" w:uiPriority="64" w:unhideWhenUsed="0"/>
+    <w:lsdException w:name="Medium List 1 Accent 2" w:semiHidden="0" w:uiPriority="65" w:unhideWhenUsed="0"/>
+    <w:lsdException w:name="Medium List 2 Accent 2" w:semiHidden="0" w:uiPriority="66" w:unhideWhenUsed="0"/>
+    <w:lsdException w:name="Medium Grid 1 Accent 2" w:semiHidden="0" w:uiPriority="67" w:unhideWhenUsed="0"/>
+    <w:lsdException w:name="Medium Grid 2 Accent 2" w:semiHidden="0" w:uiPriority="68" w:unhideWhenUsed="0"/>
+    <w:lsdException w:name="Medium Grid 3 Accent 2" w:semiHidden="0" w:uiPriority="69" w:unhideWhenUsed="0"/>
+    <w:lsdException w:name="Dark List Accent 2" w:semiHidden="0" w:uiPriority="70" w:unhideWhenUsed="0"/>
+    <w:lsdException w:name="Colorful Shading Accent 2" w:semiHidden="0" w:uiPriority="71" w:unhideWhenUsed="0"/>
+    <w:lsdException w:name="Colorful List Accent 2" w:semiHidden="0" w:uiPriority="72" w:unhideWhenUsed="0"/>
+    <w:lsdException w:name="Colorful Grid Accent 2" w:semiHidden="0" w:uiPriority="73" w:unhideWhenUsed="0"/>
+    <w:lsdException w:name="Light Shading Accent 3" w:semiHidden="0" w:uiPriority="60" w:unhideWhenUsed="0"/>
+    <w:lsdException w:name="Light List Accent 3" w:semiHidden="0" w:uiPriority="61" w:unhideWhenUsed="0"/>
+    <w:lsdException w:name="Light Grid Accent 3" w:semiHidden="0" w:uiPriority="62" w:unhideWhenUsed="0"/>
+    <w:lsdException w:name="Medium Shading 1 Accent 3" w:semiHidden="0" w:uiPriority="63" w:unhideWhenUsed="0"/>
+    <w:lsdException w:name="Medium Shading 2 Accent 3" w:semiHidden="0" w:uiPriority="64" w:unhideWhenUsed="0"/>
+    <w:lsdException w:name="Medium List 1 Accent 3" w:semiHidden="0" w:uiPriority="65" w:unhideWhenUsed="0"/>
+    <w:lsdException w:name="Medium List 2 Accent 3" w:semiHidden="0" w:uiPriority="66" w:unhideWhenUsed="0"/>
+    <w:lsdException w:name="Medium Grid 1 Accent 3" w:semiHidden="0" w:uiPriority="67" w:unhideWhenUsed="0"/>
+    <w:lsdException w:name="Medium Grid 2 Accent 3" w:semiHidden="0" w:uiPriority="68" w:unhideWhenUsed="0"/>
+    <w:lsdException w:name="Medium Grid 3 Accent 3" w:semiHidden="0" w:uiPriority="69" w:unhideWhenUsed="0"/>
+    <w:lsdException w:name="Dark List Accent 3" w:semiHidden="0" w:uiPriority="70" w:unhideWhenUsed="0"/>
+    <w:lsdException w:name="Colorful Shading Accent 3" w:semiHidden="0" w:uiPriority="71" w:unhideWhenUsed="0"/>
+    <w:lsdException w:name="Colorful List Accent 3" w:semiHidden="0" w:uiPriority="72" w:unhideWhenUsed="0"/>
+    <w:lsdException w:name="Colorful Grid Accent 3" w:semiHidden="0" w:uiPriority="73" w:unhideWhenUsed="0"/>
+    <w:lsdException w:name="Light Shading Accent 4" w:semiHidden="0" w:uiPriority="60" w:unhideWhenUsed="0"/>
+    <w:lsdException w:name="Light List Accent 4" w:semiHidden="0" w:uiPriority="61" w:unhideWhenUsed="0"/>
+    <w:lsdException w:name="Light Grid Accent 4" w:semiHidden="0" w:uiPriority="62" w:unhideWhenUsed="0"/>
+    <w:lsdException w:name="Medium Shading 1 Accent 4" w:semiHidden="0" w:uiPriority="63" w:unhideWhenUsed="0"/>
+    <w:lsdException w:name="Medium Shading 2 Accent 4" w:semiHidden="0" w:uiPriority="64" w:unhideWhenUsed="0"/>
+    <w:lsdException w:name="Medium List 1 Accent 4" w:semiHidden="0" w:uiPriority="65" w:unhideWhenUsed="0"/>
+    <w:lsdException w:name="Medium List 2 Accent 4" w:semiHidden="0" w:uiPriority="66" w:unhideWhenUsed="0"/>
+    <w:lsdException w:name="Medium Grid 1 Accent 4" w:semiHidden="0" w:uiPriority="67" w:unhideWhenUsed="0"/>
+    <w:lsdException w:name="Medium Grid 2 Accent 4" w:semiHidden="0" w:uiPriority="68" w:unhideWhenUsed="0"/>
+    <w:lsdException w:name="Medium Grid 3 Accent 4" w:semiHidden="0" w:uiPriority="69" w:unhideWhenUsed="0"/>
+    <w:lsdException w:name="Dark List Accent 4" w:semiHidden="0" w:uiPriority="70" w:unhideWhenUsed="0"/>
+    <w:lsdException w:name="Colorful Shading Accent 4" w:semiHidden="0" w:uiPriority="71" w:unhideWhenUsed="0"/>
+    <w:lsdException w:name="Colorful List Accent 4" w:semiHidden="0" w:uiPriority="72" w:unhideWhenUsed="0"/>
+    <w:lsdException w:name="Colorful Grid Accent 4" w:semiHidden="0" w:uiPriority="73" w:unhideWhenUsed="0"/>
+    <w:lsdException w:name="Light Shading Accent 5" w:semiHidden="0" w:uiPriority="60" w:unhideWhenUsed="0"/>
+    <w:lsdException w:name="Light List Accent 5" w:semiHidden="0" w:uiPriority="61" w:unhideWhenUsed="0"/>
+    <w:lsdException w:name="Light Grid Accent 5" w:semiHidden="0" w:uiPriority="62" w:unhideWhenUsed="0"/>
+    <w:lsdException w:name="Medium Shading 1 Accent 5" w:semiHidden="0" w:uiPriority="63" w:unhideWhenUsed="0"/>
+    <w:lsdException w:name="Medium Shading 2 Accent 5" w:semiHidden="0" w:uiPriority="64" w:unhideWhenUsed="0"/>
+    <w:lsdException w:name="Medium List 1 Accent 5" w:semiHidden="0" w:uiPriority="65" w:unhideWhenUsed="0"/>
+    <w:lsdException w:name="Medium List 2 Accent 5" w:semiHidden="0" w:uiPriority="66" w:unhideWhenUsed="0"/>
+    <w:lsdException w:name="Medium Grid 1 Accent 5" w:semiHidden="0" w:uiPriority="67" w:unhideWhenUsed="0"/>
+    <w:lsdException w:name="Medium Grid 2 Accent 5" w:semiHidden="0" w:uiPriority="68" w:unhideWhenUsed="0"/>
+    <w:lsdException w:name="Medium Grid 3 Accent 5" w:semiHidden="0" w:uiPriority="69" w:unhideWhenUsed="0"/>
+    <w:lsdException w:name="Dark List Accent 5" w:semiHidden="0" w:uiPriority="70" w:unhideWhenUsed="0"/>
+    <w:lsdException w:name="Colorful Shading Accent 5" w:semiHidden="0" w:uiPriority="71" w:unhideWhenUsed="0"/>
+    <w:lsdException w:name="Colorful List Accent 5" w:semiHidden="0" w:uiPriority="72" w:unhideWhenUsed="0"/>
+    <w:lsdException w:name="Colorful Grid Accent 5" w:semiHidden="0" w:uiPriority="73" w:unhideWhenUsed="0"/>
+    <w:lsdException w:name="Light Shading Accent 6" w:semiHidden="0" w:uiPriority="60" w:unhideWhenUsed="0"/>
+    <w:lsdException w:name="Light List Accent 6" w:semiHidden="0" w:uiPriority="61" w:unhideWhenUsed="0"/>
+    <w:lsdException w:name="Light Grid Accent 6" w:semiHidden="0" w:uiPriority="62" w:unhideWhenUsed="0"/>
+    <w:lsdException w:name="Medium Shading 1 Accent 6" w:semiHidden="0" w:uiPriority="63" w:unhideWhenUsed="0"/>
+    <w:lsdException w:name="Medium Shading 2 Accent 6" w:semiHidden="0" w:uiPriority="64" w:unhideWhenUsed="0"/>
+    <w:lsdException w:name="Medium List 1 Accent 6" w:semiHidden="0" w:uiPriority="65" w:unhideWhenUsed="0"/>
+    <w:lsdException w:name="Medium List 2 Accent 6" w:semiHidden="0" w:uiPriority="66" w:unhideWhenUsed="0"/>
+    <w:lsdException w:name="Medium Grid 1 Accent 6" w:semiHidden="0" w:uiPriority="67" w:unhideWhenUsed="0"/>
+    <w:lsdException w:name="Medium Grid 2 Accent 6" w:semiHidden="0" w:uiPriority="68" w:unhideWhenUsed="0"/>
+    <w:lsdException w:name="Medium Grid 3 Accent 6" w:semiHidden="0" w:uiPriority="69" w:unhideWhenUsed="0"/>
+    <w:lsdException w:name="Dark List Accent 6" w:semiHidden="0" w:uiPriority="70" w:unhideWhenUsed="0"/>
+    <w:lsdException w:name="Colorful Shading Accent 6" w:semiHidden="0" w:uiPriority="71" w:unhideWhenUsed="0"/>
+    <w:lsdException w:name="Colorful List Accent 6" w:semiHidden="0" w:uiPriority="72" w:unhideWhenUsed="0"/>
+    <w:lsdException w:name="Colorful Grid Accent 6" w:semiHidden="0" w:uiPriority="73" w:unhideWhenUsed="0"/>
+    <w:lsdException w:name="Subtle Emphasis" w:semiHidden="0" w:uiPriority="19" w:unhideWhenUsed="0" w:qFormat="1"/>
+    <w:lsdException w:name="Intense Emphasis" w:semiHidden="0" w:uiPriority="21" w:unhideWhenUsed="0" w:qFormat="1"/>
+    <w:lsdException w:name="Subtle Reference" w:semiHidden="0" w:uiPriority="31" w:unhideWhenUsed="0" w:qFormat="1"/>
+    <w:lsdException w:name="Intense Reference" w:semiHidden="0" w:uiPriority="32" w:unhideWhenUsed="0" w:qFormat="1"/>
+    <w:lsdException w:name="Book Title" w:semiHidden="0" w:uiPriority="33" w:unhideWhenUsed="0" w:qFormat="1"/>
+    <w:lsdException w:name="Bibliography" w:uiPriority="37"/>
+    <w:lsdException w:name="TOC Heading" w:uiPriority="39" w:qFormat="1"/>
   </w:latentStyles>
   <w:style w:type="paragraph" w:default="1" w:styleId="Normal">
     <w:name w:val="Normal"/>
@@ -21992,7 +24842,7 @@
   <a:extraClrSchemeLst/>
   <a:extLst>
     <a:ext uri="{05A4C25C-085E-4340-85A3-A5531E510DB2}">
-      <thm15:themeFamily xmlns:thm15="http://schemas.microsoft.com/office/thememl/2012/main" name="Office Theme" id="{62F939B6-93AF-4DB8-9C6B-D6C7DFDC589F}" vid="{4A3C46E8-61CC-4603-A589-7422A47A8E4A}"/>
+      <thm15:themeFamily xmlns:thm15="http://schemas.microsoft.com/office/thememl/2012/main" xmlns="" name="Office Theme" id="{62F939B6-93AF-4DB8-9C6B-D6C7DFDC589F}" vid="{4A3C46E8-61CC-4603-A589-7422A47A8E4A}"/>
     </a:ext>
   </a:extLst>
 </a:theme>
@@ -22003,7 +24853,7 @@
 </file>
 
 <file path=customXml/itemProps1.xml><?xml version="1.0" encoding="utf-8"?>
-<ds:datastoreItem xmlns:ds="http://schemas.openxmlformats.org/officeDocument/2006/customXml" ds:itemID="{7631EB32-62CA-407F-B9BA-6BF59B69DA8F}">
+<ds:datastoreItem xmlns:ds="http://schemas.openxmlformats.org/officeDocument/2006/customXml" ds:itemID="{2C1BD1F2-BF15-024F-A29A-D9D3C430B701}">
   <ds:schemaRefs>
     <ds:schemaRef ds:uri="http://schemas.openxmlformats.org/officeDocument/2006/bibliography"/>
   </ds:schemaRefs>

</xml_diff>

<commit_message>
commit new architecture design and class design
</commit_message>
<xml_diff>
--- a/WIP/Deliverable/Report2/VMN_Architecture-Design_v1.1_EN.docx
+++ b/WIP/Deliverable/Report2/VMN_Architecture-Design_v1.1_EN.docx
@@ -3318,8 +3318,8 @@
       <w:bookmarkStart w:id="10" w:name="_Toc393923746"/>
       <w:bookmarkStart w:id="11" w:name="_Toc322788115"/>
       <w:bookmarkStart w:id="12" w:name="_Toc448968251"/>
-      <w:bookmarkStart w:id="13" w:name="_Toc393923752"/>
-      <w:bookmarkStart w:id="14" w:name="_Toc323195602"/>
+      <w:bookmarkStart w:id="13" w:name="_Toc323195602"/>
+      <w:bookmarkStart w:id="14" w:name="_Toc393923752"/>
       <w:r>
         <w:lastRenderedPageBreak/>
         <w:t>Introduction</w:t>
@@ -3329,7 +3329,7 @@
       <w:bookmarkEnd w:id="10"/>
       <w:bookmarkEnd w:id="11"/>
       <w:bookmarkEnd w:id="12"/>
-      <w:bookmarkEnd w:id="14"/>
+      <w:bookmarkEnd w:id="13"/>
     </w:p>
     <w:p>
       <w:pPr>
@@ -4193,7 +4193,7 @@
       <w:r>
         <w:t>Choice of Architecture design</w:t>
       </w:r>
-      <w:bookmarkEnd w:id="13"/>
+      <w:bookmarkEnd w:id="14"/>
       <w:bookmarkEnd w:id="45"/>
       <w:bookmarkEnd w:id="46"/>
       <w:bookmarkEnd w:id="47"/>
@@ -5149,15 +5149,15 @@
       <w:bookmarkStart w:id="58" w:name="_Toc393923755"/>
       <w:bookmarkStart w:id="59" w:name="_Toc322788125"/>
       <w:bookmarkStart w:id="60" w:name="_Toc448968261"/>
-      <w:bookmarkStart w:id="61" w:name="_Toc504442105"/>
-      <w:bookmarkStart w:id="62" w:name="_Toc323195612"/>
+      <w:bookmarkStart w:id="61" w:name="_Toc323195612"/>
+      <w:bookmarkStart w:id="62" w:name="_Toc504442105"/>
       <w:r>
         <w:t>Architectural Representation</w:t>
       </w:r>
       <w:bookmarkEnd w:id="58"/>
       <w:bookmarkEnd w:id="59"/>
       <w:bookmarkEnd w:id="60"/>
-      <w:bookmarkEnd w:id="62"/>
+      <w:bookmarkEnd w:id="61"/>
     </w:p>
     <w:p/>
     <w:p>
@@ -5330,7 +5330,7 @@
       <w:r>
         <w:t>Architectural Goals and Constraints</w:t>
       </w:r>
-      <w:bookmarkEnd w:id="61"/>
+      <w:bookmarkEnd w:id="62"/>
       <w:bookmarkEnd w:id="63"/>
       <w:bookmarkEnd w:id="64"/>
       <w:bookmarkEnd w:id="65"/>
@@ -7694,8 +7694,6 @@
       </w:pPr>
       <w:bookmarkStart w:id="88" w:name="_Toc448968270"/>
       <w:bookmarkStart w:id="89" w:name="_Toc323195621"/>
-      <w:bookmarkStart w:id="90" w:name="_GoBack"/>
-      <w:bookmarkEnd w:id="90"/>
       <w:r>
         <w:t>Remedy Information</w:t>
       </w:r>
@@ -8515,15 +8513,15 @@
           <w:numId w:val="39"/>
         </w:numPr>
       </w:pPr>
-      <w:bookmarkStart w:id="91" w:name="_Toc322788135"/>
-      <w:bookmarkStart w:id="92" w:name="_Toc448968271"/>
-      <w:bookmarkStart w:id="93" w:name="_Toc323195622"/>
+      <w:bookmarkStart w:id="90" w:name="_Toc322788135"/>
+      <w:bookmarkStart w:id="91" w:name="_Toc448968271"/>
+      <w:bookmarkStart w:id="92" w:name="_Toc323195622"/>
       <w:r>
         <w:t>Remedy content management</w:t>
       </w:r>
+      <w:bookmarkEnd w:id="90"/>
       <w:bookmarkEnd w:id="91"/>
       <w:bookmarkEnd w:id="92"/>
-      <w:bookmarkEnd w:id="93"/>
     </w:p>
     <w:p>
       <w:r>
@@ -8985,9 +8983,9 @@
       <w:pPr>
         <w:pStyle w:val="Heading2"/>
       </w:pPr>
-      <w:bookmarkStart w:id="94" w:name="_Toc322788136"/>
-      <w:bookmarkStart w:id="95" w:name="_Toc448968272"/>
-      <w:bookmarkStart w:id="96" w:name="_Toc323195623"/>
+      <w:bookmarkStart w:id="93" w:name="_Toc322788136"/>
+      <w:bookmarkStart w:id="94" w:name="_Toc448968272"/>
+      <w:bookmarkStart w:id="95" w:name="_Toc323195623"/>
       <w:r>
         <w:t>Herb</w:t>
       </w:r>
@@ -8997,9 +8995,9 @@
       <w:r>
         <w:t xml:space="preserve"> medicine store module</w:t>
       </w:r>
+      <w:bookmarkEnd w:id="93"/>
       <w:bookmarkEnd w:id="94"/>
       <w:bookmarkEnd w:id="95"/>
-      <w:bookmarkEnd w:id="96"/>
     </w:p>
     <w:p>
       <w:pPr>
@@ -9009,9 +9007,9 @@
           <w:numId w:val="40"/>
         </w:numPr>
       </w:pPr>
-      <w:bookmarkStart w:id="97" w:name="_Toc322788137"/>
-      <w:bookmarkStart w:id="98" w:name="_Toc448968273"/>
-      <w:bookmarkStart w:id="99" w:name="_Toc323195624"/>
+      <w:bookmarkStart w:id="96" w:name="_Toc322788137"/>
+      <w:bookmarkStart w:id="97" w:name="_Toc448968273"/>
+      <w:bookmarkStart w:id="98" w:name="_Toc323195624"/>
       <w:r>
         <w:t>Herb</w:t>
       </w:r>
@@ -9021,9 +9019,9 @@
       <w:r>
         <w:t xml:space="preserve"> medicine store module</w:t>
       </w:r>
+      <w:bookmarkEnd w:id="96"/>
       <w:bookmarkEnd w:id="97"/>
       <w:bookmarkEnd w:id="98"/>
-      <w:bookmarkEnd w:id="99"/>
     </w:p>
     <w:p>
       <w:r>
@@ -9484,15 +9482,15 @@
       <w:pPr>
         <w:pStyle w:val="Heading2"/>
       </w:pPr>
-      <w:bookmarkStart w:id="100" w:name="_Toc322788138"/>
-      <w:bookmarkStart w:id="101" w:name="_Toc448968274"/>
-      <w:bookmarkStart w:id="102" w:name="_Toc323195625"/>
+      <w:bookmarkStart w:id="99" w:name="_Toc322788138"/>
+      <w:bookmarkStart w:id="100" w:name="_Toc448968274"/>
+      <w:bookmarkStart w:id="101" w:name="_Toc323195625"/>
       <w:r>
         <w:t>Member module</w:t>
       </w:r>
+      <w:bookmarkEnd w:id="99"/>
       <w:bookmarkEnd w:id="100"/>
       <w:bookmarkEnd w:id="101"/>
-      <w:bookmarkEnd w:id="102"/>
     </w:p>
     <w:p>
       <w:pPr>
@@ -9502,15 +9500,15 @@
           <w:numId w:val="41"/>
         </w:numPr>
       </w:pPr>
-      <w:bookmarkStart w:id="103" w:name="_Toc322788139"/>
-      <w:bookmarkStart w:id="104" w:name="_Toc448968275"/>
-      <w:bookmarkStart w:id="105" w:name="_Toc323195626"/>
+      <w:bookmarkStart w:id="102" w:name="_Toc322788139"/>
+      <w:bookmarkStart w:id="103" w:name="_Toc448968275"/>
+      <w:bookmarkStart w:id="104" w:name="_Toc323195626"/>
       <w:r>
         <w:t>Member profile</w:t>
       </w:r>
+      <w:bookmarkEnd w:id="102"/>
       <w:bookmarkEnd w:id="103"/>
       <w:bookmarkEnd w:id="104"/>
-      <w:bookmarkEnd w:id="105"/>
     </w:p>
     <w:p>
       <w:r>
@@ -9857,16 +9855,16 @@
           <w:numId w:val="41"/>
         </w:numPr>
       </w:pPr>
-      <w:bookmarkStart w:id="106" w:name="_Toc322788140"/>
-      <w:bookmarkStart w:id="107" w:name="_Toc448968276"/>
-      <w:bookmarkStart w:id="108" w:name="_Toc323195627"/>
+      <w:bookmarkStart w:id="105" w:name="_Toc322788140"/>
+      <w:bookmarkStart w:id="106" w:name="_Toc448968276"/>
+      <w:bookmarkStart w:id="107" w:name="_Toc323195627"/>
       <w:r>
         <w:lastRenderedPageBreak/>
         <w:t>Member management</w:t>
       </w:r>
+      <w:bookmarkEnd w:id="105"/>
       <w:bookmarkEnd w:id="106"/>
       <w:bookmarkEnd w:id="107"/>
-      <w:bookmarkEnd w:id="108"/>
     </w:p>
     <w:p>
       <w:r>
@@ -10201,16 +10199,16 @@
       <w:pPr>
         <w:pStyle w:val="Heading1"/>
       </w:pPr>
-      <w:bookmarkStart w:id="109" w:name="_Toc322788141"/>
-      <w:bookmarkStart w:id="110" w:name="_Toc448968277"/>
-      <w:bookmarkStart w:id="111" w:name="_Toc323195628"/>
+      <w:bookmarkStart w:id="108" w:name="_Toc322788141"/>
+      <w:bookmarkStart w:id="109" w:name="_Toc448968277"/>
+      <w:bookmarkStart w:id="110" w:name="_Toc323195628"/>
       <w:r>
         <w:t>Logical View</w:t>
       </w:r>
       <w:bookmarkEnd w:id="74"/>
+      <w:bookmarkEnd w:id="108"/>
       <w:bookmarkEnd w:id="109"/>
       <w:bookmarkEnd w:id="110"/>
-      <w:bookmarkEnd w:id="111"/>
       <w:r>
         <w:t xml:space="preserve"> </w:t>
       </w:r>
@@ -10219,17 +10217,17 @@
       <w:pPr>
         <w:pStyle w:val="Heading2"/>
       </w:pPr>
-      <w:bookmarkStart w:id="112" w:name="_Toc504442109"/>
-      <w:bookmarkStart w:id="113" w:name="_Toc322788142"/>
-      <w:bookmarkStart w:id="114" w:name="_Toc448968278"/>
-      <w:bookmarkStart w:id="115" w:name="_Toc323195629"/>
+      <w:bookmarkStart w:id="111" w:name="_Toc504442109"/>
+      <w:bookmarkStart w:id="112" w:name="_Toc322788142"/>
+      <w:bookmarkStart w:id="113" w:name="_Toc448968278"/>
+      <w:bookmarkStart w:id="114" w:name="_Toc323195629"/>
       <w:r>
         <w:t>Overview</w:t>
       </w:r>
+      <w:bookmarkEnd w:id="111"/>
       <w:bookmarkEnd w:id="112"/>
       <w:bookmarkEnd w:id="113"/>
       <w:bookmarkEnd w:id="114"/>
-      <w:bookmarkEnd w:id="115"/>
     </w:p>
     <w:p>
       <w:r>
@@ -10486,29 +10484,30 @@
       <w:pPr>
         <w:pStyle w:val="Heading2"/>
       </w:pPr>
-      <w:bookmarkStart w:id="116" w:name="_Toc504442110"/>
-      <w:bookmarkStart w:id="117" w:name="_Toc322788143"/>
-      <w:bookmarkStart w:id="118" w:name="_Toc448968279"/>
-      <w:bookmarkStart w:id="119" w:name="_Toc323195630"/>
+      <w:bookmarkStart w:id="115" w:name="_Toc504442110"/>
+      <w:bookmarkStart w:id="116" w:name="_Toc322788143"/>
+      <w:bookmarkStart w:id="117" w:name="_Toc448968279"/>
+      <w:bookmarkStart w:id="118" w:name="_Toc323195630"/>
       <w:r>
         <w:lastRenderedPageBreak/>
         <w:t>Architecturally Significant Design Packages</w:t>
       </w:r>
+      <w:bookmarkEnd w:id="115"/>
       <w:bookmarkEnd w:id="116"/>
       <w:bookmarkEnd w:id="117"/>
       <w:bookmarkEnd w:id="118"/>
-      <w:bookmarkEnd w:id="119"/>
     </w:p>
     <w:p>
+      <w:bookmarkStart w:id="119" w:name="_GoBack"/>
       <w:r>
         <w:rPr>
           <w:noProof/>
         </w:rPr>
         <w:drawing>
-          <wp:inline distT="0" distB="0" distL="0" distR="0" wp14:anchorId="3B8645F3" wp14:editId="53742327">
-            <wp:extent cx="5441950" cy="7635875"/>
-            <wp:effectExtent l="0" t="0" r="0" b="9525"/>
-            <wp:docPr id="1" name="Picture 1"/>
+          <wp:inline distT="0" distB="0" distL="0" distR="0" wp14:anchorId="1E6A348E" wp14:editId="2E878FC9">
+            <wp:extent cx="5377815" cy="7752080"/>
+            <wp:effectExtent l="0" t="0" r="6985" b="0"/>
+            <wp:docPr id="8" name="Picture 2"/>
             <wp:cNvGraphicFramePr>
               <a:graphicFrameLocks xmlns:a="http://schemas.openxmlformats.org/drawingml/2006/main" noChangeAspect="1"/>
             </wp:cNvGraphicFramePr>
@@ -10516,7 +10515,7 @@
               <a:graphicData uri="http://schemas.openxmlformats.org/drawingml/2006/picture">
                 <pic:pic xmlns:pic="http://schemas.openxmlformats.org/drawingml/2006/picture">
                   <pic:nvPicPr>
-                    <pic:cNvPr id="0" name="Picture 1"/>
+                    <pic:cNvPr id="0" name="Picture 2"/>
                     <pic:cNvPicPr>
                       <a:picLocks noChangeAspect="1" noChangeArrowheads="1"/>
                     </pic:cNvPicPr>
@@ -10537,7 +10536,7 @@
                   <pic:spPr bwMode="auto">
                     <a:xfrm>
                       <a:off x="0" y="0"/>
-                      <a:ext cx="5446919" cy="7642847"/>
+                      <a:ext cx="5379047" cy="7753856"/>
                     </a:xfrm>
                     <a:prstGeom prst="rect">
                       <a:avLst/>
@@ -10553,6 +10552,7 @@
           </wp:inline>
         </w:drawing>
       </w:r>
+      <w:bookmarkEnd w:id="119"/>
     </w:p>
     <w:p>
       <w:r>
@@ -14244,7 +14244,7 @@
         <w:rStyle w:val="PageNumber"/>
         <w:noProof/>
       </w:rPr>
-      <w:t>17</w:t>
+      <w:t>24</w:t>
     </w:r>
     <w:r>
       <w:rPr>
@@ -24491,7 +24491,7 @@
 </file>
 
 <file path=customXml/itemProps1.xml><?xml version="1.0" encoding="utf-8"?>
-<ds:datastoreItem xmlns:ds="http://schemas.openxmlformats.org/officeDocument/2006/customXml" ds:itemID="{7604B49A-3AA6-5945-BC41-509D0D79786E}">
+<ds:datastoreItem xmlns:ds="http://schemas.openxmlformats.org/officeDocument/2006/customXml" ds:itemID="{A35B5203-CBD3-9F4E-A416-20FD709992FB}">
   <ds:schemaRefs>
     <ds:schemaRef ds:uri="http://schemas.openxmlformats.org/officeDocument/2006/bibliography"/>
   </ds:schemaRefs>

</xml_diff>